<commit_message>
Replace Broke Process Flow Diagram
</commit_message>
<xml_diff>
--- a/Report/Background.docx
+++ b/Report/Background.docx
@@ -711,774 +711,22 @@
       <w:r>
         <w:rPr>
           <w:b/>
+          <w:bCs/>
           <w:noProof/>
         </w:rPr>
-        <mc:AlternateContent>
-          <mc:Choice Requires="wpg">
-            <w:drawing>
-              <wp:inline distT="0" distB="0" distL="0" distR="0" wp14:anchorId="1715BCE3" wp14:editId="37FC0D15">
-                <wp:extent cx="3430411" cy="3001433"/>
-                <wp:effectExtent l="12700" t="12700" r="0" b="0"/>
-                <wp:docPr id="1" name="Group 1"/>
-                <wp:cNvGraphicFramePr/>
-                <a:graphic xmlns:a="http://schemas.openxmlformats.org/drawingml/2006/main">
-                  <a:graphicData uri="http://schemas.microsoft.com/office/word/2010/wordprocessingGroup">
-                    <wpg:wgp>
-                      <wpg:cNvGrpSpPr/>
-                      <wpg:grpSpPr>
-                        <a:xfrm>
-                          <a:off x="0" y="0"/>
-                          <a:ext cx="3430411" cy="3001433"/>
-                          <a:chOff x="0" y="0"/>
-                          <a:chExt cx="4479950" cy="2469000"/>
-                        </a:xfrm>
-                      </wpg:grpSpPr>
-                      <wpg:grpSp>
-                        <wpg:cNvPr id="1458666329" name="Group 1458666329"/>
-                        <wpg:cNvGrpSpPr/>
-                        <wpg:grpSpPr>
-                          <a:xfrm>
-                            <a:off x="0" y="0"/>
-                            <a:ext cx="4467225" cy="2457450"/>
-                            <a:chOff x="0" y="0"/>
-                            <a:chExt cx="4467225" cy="2457450"/>
-                          </a:xfrm>
-                        </wpg:grpSpPr>
-                        <wps:wsp>
-                          <wps:cNvPr id="583739909" name="Rectangle 583739909"/>
-                          <wps:cNvSpPr/>
-                          <wps:spPr>
-                            <a:xfrm>
-                              <a:off x="0" y="0"/>
-                              <a:ext cx="4467225" cy="2457450"/>
-                            </a:xfrm>
-                            <a:prstGeom prst="rect">
-                              <a:avLst/>
-                            </a:prstGeom>
-                            <a:noFill/>
-                            <a:ln>
-                              <a:noFill/>
-                            </a:ln>
-                          </wps:spPr>
-                          <wps:txbx>
-                            <w:txbxContent>
-                              <w:p>
-                                <w:pPr>
-                                  <w:textDirection w:val="btLr"/>
-                                </w:pPr>
-                              </w:p>
-                            </w:txbxContent>
-                          </wps:txbx>
-                          <wps:bodyPr spcFirstLastPara="1" wrap="square" lIns="91425" tIns="91425" rIns="91425" bIns="91425" anchor="ctr" anchorCtr="0">
-                            <a:noAutofit/>
-                          </wps:bodyPr>
-                        </wps:wsp>
-                        <wps:wsp>
-                          <wps:cNvPr id="2120989227" name="Rectangle 2120989227"/>
-                          <wps:cNvSpPr/>
-                          <wps:spPr>
-                            <a:xfrm>
-                              <a:off x="0" y="2171304"/>
-                              <a:ext cx="4467225" cy="284982"/>
-                            </a:xfrm>
-                            <a:prstGeom prst="rect">
-                              <a:avLst/>
-                            </a:prstGeom>
-                            <a:solidFill>
-                              <a:schemeClr val="lt1"/>
-                            </a:solidFill>
-                            <a:ln w="25400" cap="flat" cmpd="sng">
-                              <a:solidFill>
-                                <a:schemeClr val="dk1"/>
-                              </a:solidFill>
-                              <a:prstDash val="solid"/>
-                              <a:round/>
-                              <a:headEnd type="none" w="sm" len="sm"/>
-                              <a:tailEnd type="none" w="sm" len="sm"/>
-                            </a:ln>
-                          </wps:spPr>
-                          <wps:txbx>
-                            <w:txbxContent>
-                              <w:p>
-                                <w:pPr>
-                                  <w:textDirection w:val="btLr"/>
-                                </w:pPr>
-                              </w:p>
-                            </w:txbxContent>
-                          </wps:txbx>
-                          <wps:bodyPr spcFirstLastPara="1" wrap="square" lIns="91425" tIns="91425" rIns="91425" bIns="91425" anchor="ctr" anchorCtr="0">
-                            <a:noAutofit/>
-                          </wps:bodyPr>
-                        </wps:wsp>
-                        <wps:wsp>
-                          <wps:cNvPr id="1943155765" name="Text Box 1943155765"/>
-                          <wps:cNvSpPr txBox="1"/>
-                          <wps:spPr>
-                            <a:xfrm>
-                              <a:off x="0" y="2171304"/>
-                              <a:ext cx="4467225" cy="284982"/>
-                            </a:xfrm>
-                            <a:prstGeom prst="rect">
-                              <a:avLst/>
-                            </a:prstGeom>
-                            <a:noFill/>
-                            <a:ln>
-                              <a:noFill/>
-                            </a:ln>
-                          </wps:spPr>
-                          <wps:txbx>
-                            <w:txbxContent>
-                              <w:p>
-                                <w:pPr>
-                                  <w:spacing w:line="215" w:lineRule="auto"/>
-                                  <w:jc w:val="center"/>
-                                  <w:textDirection w:val="btLr"/>
-                                </w:pPr>
-                                <w:r>
-                                  <w:rPr>
-                                    <w:color w:val="000000"/>
-                                  </w:rPr>
-                                  <w:t>Ship to Customer</w:t>
-                                </w:r>
-                              </w:p>
-                            </w:txbxContent>
-                          </wps:txbx>
-                          <wps:bodyPr spcFirstLastPara="1" wrap="square" lIns="85325" tIns="85325" rIns="85325" bIns="85325" anchor="ctr" anchorCtr="0">
-                            <a:noAutofit/>
-                          </wps:bodyPr>
-                        </wps:wsp>
-                        <wps:wsp>
-                          <wps:cNvPr id="1589407691" name="Up Arrow Callout 1589407691"/>
-                          <wps:cNvSpPr/>
-                          <wps:spPr>
-                            <a:xfrm rot="10800000">
-                              <a:off x="0" y="1737276"/>
-                              <a:ext cx="4467225" cy="438303"/>
-                            </a:xfrm>
-                            <a:prstGeom prst="upArrowCallout">
-                              <a:avLst>
-                                <a:gd name="adj1" fmla="val 25000"/>
-                                <a:gd name="adj2" fmla="val 25000"/>
-                                <a:gd name="adj3" fmla="val 25000"/>
-                                <a:gd name="adj4" fmla="val 64977"/>
-                              </a:avLst>
-                            </a:prstGeom>
-                            <a:solidFill>
-                              <a:schemeClr val="lt1"/>
-                            </a:solidFill>
-                            <a:ln w="25400" cap="flat" cmpd="sng">
-                              <a:solidFill>
-                                <a:schemeClr val="dk1"/>
-                              </a:solidFill>
-                              <a:prstDash val="solid"/>
-                              <a:round/>
-                              <a:headEnd type="none" w="sm" len="sm"/>
-                              <a:tailEnd type="none" w="sm" len="sm"/>
-                            </a:ln>
-                          </wps:spPr>
-                          <wps:txbx>
-                            <w:txbxContent>
-                              <w:p>
-                                <w:pPr>
-                                  <w:textDirection w:val="btLr"/>
-                                </w:pPr>
-                              </w:p>
-                            </w:txbxContent>
-                          </wps:txbx>
-                          <wps:bodyPr spcFirstLastPara="1" wrap="square" lIns="91425" tIns="91425" rIns="91425" bIns="91425" anchor="ctr" anchorCtr="0">
-                            <a:noAutofit/>
-                          </wps:bodyPr>
-                        </wps:wsp>
-                        <wps:wsp>
-                          <wps:cNvPr id="1697536168" name="Text Box 1697536168"/>
-                          <wps:cNvSpPr txBox="1"/>
-                          <wps:spPr>
-                            <a:xfrm>
-                              <a:off x="0" y="1737276"/>
-                              <a:ext cx="4467225" cy="284796"/>
-                            </a:xfrm>
-                            <a:prstGeom prst="rect">
-                              <a:avLst/>
-                            </a:prstGeom>
-                            <a:noFill/>
-                            <a:ln>
-                              <a:noFill/>
-                            </a:ln>
-                          </wps:spPr>
-                          <wps:txbx>
-                            <w:txbxContent>
-                              <w:p>
-                                <w:pPr>
-                                  <w:spacing w:line="215" w:lineRule="auto"/>
-                                  <w:jc w:val="center"/>
-                                  <w:textDirection w:val="btLr"/>
-                                </w:pPr>
-                                <w:r>
-                                  <w:rPr>
-                                    <w:color w:val="000000"/>
-                                  </w:rPr>
-                                  <w:t>Step 5</w:t>
-                                </w:r>
-                              </w:p>
-                            </w:txbxContent>
-                          </wps:txbx>
-                          <wps:bodyPr spcFirstLastPara="1" wrap="square" lIns="85325" tIns="85325" rIns="85325" bIns="85325" anchor="ctr" anchorCtr="0">
-                            <a:noAutofit/>
-                          </wps:bodyPr>
-                        </wps:wsp>
-                        <wps:wsp>
-                          <wps:cNvPr id="1346375012" name="Up Arrow Callout 1346375012"/>
-                          <wps:cNvSpPr/>
-                          <wps:spPr>
-                            <a:xfrm rot="10800000">
-                              <a:off x="0" y="1303247"/>
-                              <a:ext cx="4467225" cy="438303"/>
-                            </a:xfrm>
-                            <a:prstGeom prst="upArrowCallout">
-                              <a:avLst>
-                                <a:gd name="adj1" fmla="val 25000"/>
-                                <a:gd name="adj2" fmla="val 25000"/>
-                                <a:gd name="adj3" fmla="val 25000"/>
-                                <a:gd name="adj4" fmla="val 64977"/>
-                              </a:avLst>
-                            </a:prstGeom>
-                            <a:solidFill>
-                              <a:schemeClr val="lt1"/>
-                            </a:solidFill>
-                            <a:ln w="25400" cap="flat" cmpd="sng">
-                              <a:solidFill>
-                                <a:schemeClr val="dk1"/>
-                              </a:solidFill>
-                              <a:prstDash val="solid"/>
-                              <a:round/>
-                              <a:headEnd type="none" w="sm" len="sm"/>
-                              <a:tailEnd type="none" w="sm" len="sm"/>
-                            </a:ln>
-                          </wps:spPr>
-                          <wps:txbx>
-                            <w:txbxContent>
-                              <w:p>
-                                <w:pPr>
-                                  <w:textDirection w:val="btLr"/>
-                                </w:pPr>
-                              </w:p>
-                            </w:txbxContent>
-                          </wps:txbx>
-                          <wps:bodyPr spcFirstLastPara="1" wrap="square" lIns="91425" tIns="91425" rIns="91425" bIns="91425" anchor="ctr" anchorCtr="0">
-                            <a:noAutofit/>
-                          </wps:bodyPr>
-                        </wps:wsp>
-                        <wps:wsp>
-                          <wps:cNvPr id="416803006" name="Text Box 416803006"/>
-                          <wps:cNvSpPr txBox="1"/>
-                          <wps:spPr>
-                            <a:xfrm>
-                              <a:off x="0" y="1303247"/>
-                              <a:ext cx="4467225" cy="284796"/>
-                            </a:xfrm>
-                            <a:prstGeom prst="rect">
-                              <a:avLst/>
-                            </a:prstGeom>
-                            <a:noFill/>
-                            <a:ln>
-                              <a:noFill/>
-                            </a:ln>
-                          </wps:spPr>
-                          <wps:txbx>
-                            <w:txbxContent>
-                              <w:p>
-                                <w:pPr>
-                                  <w:spacing w:line="215" w:lineRule="auto"/>
-                                  <w:jc w:val="center"/>
-                                  <w:textDirection w:val="btLr"/>
-                                </w:pPr>
-                                <w:r>
-                                  <w:rPr>
-                                    <w:color w:val="000000"/>
-                                  </w:rPr>
-                                  <w:t>Step 4</w:t>
-                                </w:r>
-                              </w:p>
-                            </w:txbxContent>
-                          </wps:txbx>
-                          <wps:bodyPr spcFirstLastPara="1" wrap="square" lIns="85325" tIns="85325" rIns="85325" bIns="85325" anchor="ctr" anchorCtr="0">
-                            <a:noAutofit/>
-                          </wps:bodyPr>
-                        </wps:wsp>
-                        <wps:wsp>
-                          <wps:cNvPr id="39251637" name="Up Arrow Callout 39251637"/>
-                          <wps:cNvSpPr/>
-                          <wps:spPr>
-                            <a:xfrm rot="10800000">
-                              <a:off x="0" y="869219"/>
-                              <a:ext cx="4467225" cy="438303"/>
-                            </a:xfrm>
-                            <a:prstGeom prst="upArrowCallout">
-                              <a:avLst>
-                                <a:gd name="adj1" fmla="val 25000"/>
-                                <a:gd name="adj2" fmla="val 25000"/>
-                                <a:gd name="adj3" fmla="val 25000"/>
-                                <a:gd name="adj4" fmla="val 64977"/>
-                              </a:avLst>
-                            </a:prstGeom>
-                            <a:solidFill>
-                              <a:schemeClr val="lt1"/>
-                            </a:solidFill>
-                            <a:ln w="25400" cap="flat" cmpd="sng">
-                              <a:solidFill>
-                                <a:schemeClr val="dk1"/>
-                              </a:solidFill>
-                              <a:prstDash val="solid"/>
-                              <a:round/>
-                              <a:headEnd type="none" w="sm" len="sm"/>
-                              <a:tailEnd type="none" w="sm" len="sm"/>
-                            </a:ln>
-                          </wps:spPr>
-                          <wps:txbx>
-                            <w:txbxContent>
-                              <w:p>
-                                <w:pPr>
-                                  <w:textDirection w:val="btLr"/>
-                                </w:pPr>
-                              </w:p>
-                            </w:txbxContent>
-                          </wps:txbx>
-                          <wps:bodyPr spcFirstLastPara="1" wrap="square" lIns="91425" tIns="91425" rIns="91425" bIns="91425" anchor="ctr" anchorCtr="0">
-                            <a:noAutofit/>
-                          </wps:bodyPr>
-                        </wps:wsp>
-                        <wps:wsp>
-                          <wps:cNvPr id="1799387108" name="Text Box 1799387108"/>
-                          <wps:cNvSpPr txBox="1"/>
-                          <wps:spPr>
-                            <a:xfrm>
-                              <a:off x="0" y="869219"/>
-                              <a:ext cx="4467225" cy="284796"/>
-                            </a:xfrm>
-                            <a:prstGeom prst="rect">
-                              <a:avLst/>
-                            </a:prstGeom>
-                            <a:noFill/>
-                            <a:ln>
-                              <a:noFill/>
-                            </a:ln>
-                          </wps:spPr>
-                          <wps:txbx>
-                            <w:txbxContent>
-                              <w:p>
-                                <w:pPr>
-                                  <w:spacing w:line="215" w:lineRule="auto"/>
-                                  <w:jc w:val="center"/>
-                                  <w:textDirection w:val="btLr"/>
-                                </w:pPr>
-                                <w:r>
-                                  <w:rPr>
-                                    <w:color w:val="000000"/>
-                                  </w:rPr>
-                                  <w:t>Step 3</w:t>
-                                </w:r>
-                              </w:p>
-                            </w:txbxContent>
-                          </wps:txbx>
-                          <wps:bodyPr spcFirstLastPara="1" wrap="square" lIns="85325" tIns="85325" rIns="85325" bIns="85325" anchor="ctr" anchorCtr="0">
-                            <a:noAutofit/>
-                          </wps:bodyPr>
-                        </wps:wsp>
-                        <wps:wsp>
-                          <wps:cNvPr id="1451390370" name="Up Arrow Callout 1451390370"/>
-                          <wps:cNvSpPr/>
-                          <wps:spPr>
-                            <a:xfrm rot="10800000">
-                              <a:off x="0" y="435190"/>
-                              <a:ext cx="4467225" cy="438303"/>
-                            </a:xfrm>
-                            <a:prstGeom prst="upArrowCallout">
-                              <a:avLst>
-                                <a:gd name="adj1" fmla="val 25000"/>
-                                <a:gd name="adj2" fmla="val 25000"/>
-                                <a:gd name="adj3" fmla="val 25000"/>
-                                <a:gd name="adj4" fmla="val 64977"/>
-                              </a:avLst>
-                            </a:prstGeom>
-                            <a:solidFill>
-                              <a:schemeClr val="lt1"/>
-                            </a:solidFill>
-                            <a:ln w="25400" cap="flat" cmpd="sng">
-                              <a:solidFill>
-                                <a:schemeClr val="dk1"/>
-                              </a:solidFill>
-                              <a:prstDash val="solid"/>
-                              <a:round/>
-                              <a:headEnd type="none" w="sm" len="sm"/>
-                              <a:tailEnd type="none" w="sm" len="sm"/>
-                            </a:ln>
-                          </wps:spPr>
-                          <wps:txbx>
-                            <w:txbxContent>
-                              <w:p>
-                                <w:pPr>
-                                  <w:textDirection w:val="btLr"/>
-                                </w:pPr>
-                              </w:p>
-                            </w:txbxContent>
-                          </wps:txbx>
-                          <wps:bodyPr spcFirstLastPara="1" wrap="square" lIns="91425" tIns="91425" rIns="91425" bIns="91425" anchor="ctr" anchorCtr="0">
-                            <a:noAutofit/>
-                          </wps:bodyPr>
-                        </wps:wsp>
-                        <wps:wsp>
-                          <wps:cNvPr id="90883499" name="Text Box 90883499"/>
-                          <wps:cNvSpPr txBox="1"/>
-                          <wps:spPr>
-                            <a:xfrm>
-                              <a:off x="0" y="435190"/>
-                              <a:ext cx="4467225" cy="284796"/>
-                            </a:xfrm>
-                            <a:prstGeom prst="rect">
-                              <a:avLst/>
-                            </a:prstGeom>
-                            <a:noFill/>
-                            <a:ln>
-                              <a:noFill/>
-                            </a:ln>
-                          </wps:spPr>
-                          <wps:txbx>
-                            <w:txbxContent>
-                              <w:p>
-                                <w:pPr>
-                                  <w:spacing w:line="215" w:lineRule="auto"/>
-                                  <w:jc w:val="center"/>
-                                  <w:textDirection w:val="btLr"/>
-                                </w:pPr>
-                                <w:r>
-                                  <w:rPr>
-                                    <w:color w:val="000000"/>
-                                  </w:rPr>
-                                  <w:t>Step 2</w:t>
-                                </w:r>
-                              </w:p>
-                            </w:txbxContent>
-                          </wps:txbx>
-                          <wps:bodyPr spcFirstLastPara="1" wrap="square" lIns="85325" tIns="85325" rIns="85325" bIns="85325" anchor="ctr" anchorCtr="0">
-                            <a:noAutofit/>
-                          </wps:bodyPr>
-                        </wps:wsp>
-                        <wps:wsp>
-                          <wps:cNvPr id="820923458" name="Up Arrow Callout 820923458"/>
-                          <wps:cNvSpPr/>
-                          <wps:spPr>
-                            <a:xfrm rot="10800000">
-                              <a:off x="0" y="1162"/>
-                              <a:ext cx="4467225" cy="438303"/>
-                            </a:xfrm>
-                            <a:prstGeom prst="upArrowCallout">
-                              <a:avLst>
-                                <a:gd name="adj1" fmla="val 25000"/>
-                                <a:gd name="adj2" fmla="val 25000"/>
-                                <a:gd name="adj3" fmla="val 25000"/>
-                                <a:gd name="adj4" fmla="val 64977"/>
-                              </a:avLst>
-                            </a:prstGeom>
-                            <a:solidFill>
-                              <a:schemeClr val="lt1"/>
-                            </a:solidFill>
-                            <a:ln w="25400" cap="flat" cmpd="sng">
-                              <a:solidFill>
-                                <a:schemeClr val="dk1"/>
-                              </a:solidFill>
-                              <a:prstDash val="solid"/>
-                              <a:round/>
-                              <a:headEnd type="none" w="sm" len="sm"/>
-                              <a:tailEnd type="none" w="sm" len="sm"/>
-                            </a:ln>
-                          </wps:spPr>
-                          <wps:txbx>
-                            <w:txbxContent>
-                              <w:p>
-                                <w:pPr>
-                                  <w:textDirection w:val="btLr"/>
-                                </w:pPr>
-                              </w:p>
-                            </w:txbxContent>
-                          </wps:txbx>
-                          <wps:bodyPr spcFirstLastPara="1" wrap="square" lIns="91425" tIns="91425" rIns="91425" bIns="91425" anchor="ctr" anchorCtr="0">
-                            <a:noAutofit/>
-                          </wps:bodyPr>
-                        </wps:wsp>
-                        <wps:wsp>
-                          <wps:cNvPr id="1226534107" name="Text Box 1226534107"/>
-                          <wps:cNvSpPr txBox="1"/>
-                          <wps:spPr>
-                            <a:xfrm>
-                              <a:off x="0" y="1162"/>
-                              <a:ext cx="4467225" cy="284796"/>
-                            </a:xfrm>
-                            <a:prstGeom prst="rect">
-                              <a:avLst/>
-                            </a:prstGeom>
-                            <a:noFill/>
-                            <a:ln>
-                              <a:noFill/>
-                            </a:ln>
-                          </wps:spPr>
-                          <wps:txbx>
-                            <w:txbxContent>
-                              <w:p>
-                                <w:pPr>
-                                  <w:spacing w:line="215" w:lineRule="auto"/>
-                                  <w:jc w:val="center"/>
-                                  <w:textDirection w:val="btLr"/>
-                                </w:pPr>
-                                <w:r>
-                                  <w:rPr>
-                                    <w:color w:val="000000"/>
-                                  </w:rPr>
-                                  <w:t>Step 1</w:t>
-                                </w:r>
-                              </w:p>
-                            </w:txbxContent>
-                          </wps:txbx>
-                          <wps:bodyPr spcFirstLastPara="1" wrap="square" lIns="85325" tIns="85325" rIns="85325" bIns="85325" anchor="ctr" anchorCtr="0">
-                            <a:noAutofit/>
-                          </wps:bodyPr>
-                        </wps:wsp>
-                      </wpg:grpSp>
-                    </wpg:wgp>
-                  </a:graphicData>
-                </a:graphic>
-              </wp:inline>
-            </w:drawing>
-          </mc:Choice>
-          <mc:Fallback>
-            <w:pict>
-              <v:group w14:anchorId="1715BCE3" id="Group 1" o:spid="_x0000_s1026" style="width:270.1pt;height:236.35pt;mso-position-horizontal-relative:char;mso-position-vertical-relative:line" coordsize="44799,24690" o:gfxdata="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">
-                <v:group id="Group 1458666329" o:spid="_x0000_s1027" style="position:absolute;width:44672;height:24574" coordsize="44672,24574" o:gfxdata="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">
-                  <v:rect id="Rectangle 583739909" o:spid="_x0000_s1028" style="position:absolute;width:44672;height:24574;visibility:visible;mso-wrap-style:square;v-text-anchor:middle" o:gfxdata="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" filled="f" stroked="f">
-                    <v:textbox inset="2.53958mm,2.53958mm,2.53958mm,2.53958mm">
-                      <w:txbxContent>
-                        <w:p>
-                          <w:pPr>
-                            <w:textDirection w:val="btLr"/>
-                          </w:pPr>
-                        </w:p>
-                      </w:txbxContent>
-                    </v:textbox>
-                  </v:rect>
-                  <v:rect id="Rectangle 2120989227" o:spid="_x0000_s1029" style="position:absolute;top:21713;width:44672;height:2849;visibility:visible;mso-wrap-style:square;v-text-anchor:middle" o:gfxdata="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" fillcolor="white [3201]" strokecolor="black [3200]" strokeweight="2pt">
-                    <v:stroke startarrowwidth="narrow" startarrowlength="short" endarrowwidth="narrow" endarrowlength="short" joinstyle="round"/>
-                    <v:textbox inset="2.53958mm,2.53958mm,2.53958mm,2.53958mm">
-                      <w:txbxContent>
-                        <w:p>
-                          <w:pPr>
-                            <w:textDirection w:val="btLr"/>
-                          </w:pPr>
-                        </w:p>
-                      </w:txbxContent>
-                    </v:textbox>
-                  </v:rect>
-                  <v:shapetype id="_x0000_t202" coordsize="21600,21600" o:spt="202" path="m,l,21600r21600,l21600,xe">
-                    <v:stroke joinstyle="miter"/>
-                    <v:path gradientshapeok="t" o:connecttype="rect"/>
-                  </v:shapetype>
-                  <v:shape id="Text Box 1943155765" o:spid="_x0000_s1030" type="#_x0000_t202" style="position:absolute;top:21713;width:44672;height:2849;visibility:visible;mso-wrap-style:square;v-text-anchor:middle" o:gfxdata="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" filled="f" stroked="f">
-                    <v:textbox inset="2.37014mm,2.37014mm,2.37014mm,2.37014mm">
-                      <w:txbxContent>
-                        <w:p>
-                          <w:pPr>
-                            <w:spacing w:line="215" w:lineRule="auto"/>
-                            <w:jc w:val="center"/>
-                            <w:textDirection w:val="btLr"/>
-                          </w:pPr>
-                          <w:r>
-                            <w:rPr>
-                              <w:color w:val="000000"/>
-                            </w:rPr>
-                            <w:t>Ship to Customer</w:t>
-                          </w:r>
-                        </w:p>
-                      </w:txbxContent>
-                    </v:textbox>
-                  </v:shape>
-                  <v:shapetype id="_x0000_t79" coordsize="21600,21600" o:spt="79" adj="7200,5400,3600,8100" path="m0@0l@3@0@3@2@1@2,10800,0@4@2@5@2@5@0,21600@0,21600,21600,,21600xe">
-                    <v:stroke joinstyle="miter"/>
-                    <v:formulas>
-                      <v:f eqn="val #0"/>
-                      <v:f eqn="val #1"/>
-                      <v:f eqn="val #2"/>
-                      <v:f eqn="val #3"/>
-                      <v:f eqn="sum 21600 0 #1"/>
-                      <v:f eqn="sum 21600 0 #3"/>
-                      <v:f eqn="sum #0 21600 0"/>
-                      <v:f eqn="prod @6 1 2"/>
-                    </v:formulas>
-                    <v:path o:connecttype="custom" o:connectlocs="10800,0;0,@7;10800,21600;21600,@7" o:connectangles="270,180,90,0" textboxrect="0,@0,21600,21600"/>
-                    <v:handles>
-                      <v:h position="topLeft,#0" yrange="@2,21600"/>
-                      <v:h position="#1,topLeft" xrange="0,@3"/>
-                      <v:h position="#3,#2" xrange="@1,10800" yrange="0,@0"/>
-                    </v:handles>
-                  </v:shapetype>
-                  <v:shape id="Up Arrow Callout 1589407691" o:spid="_x0000_s1031" type="#_x0000_t79" style="position:absolute;top:17372;width:44672;height:4383;rotation:180;visibility:visible;mso-wrap-style:square;v-text-anchor:middle" o:gfxdata="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" adj="7565,10270,5400,10535" fillcolor="white [3201]" strokecolor="black [3200]" strokeweight="2pt">
-                    <v:stroke startarrowwidth="narrow" startarrowlength="short" endarrowwidth="narrow" endarrowlength="short" joinstyle="round"/>
-                    <v:textbox inset="2.53958mm,2.53958mm,2.53958mm,2.53958mm">
-                      <w:txbxContent>
-                        <w:p>
-                          <w:pPr>
-                            <w:textDirection w:val="btLr"/>
-                          </w:pPr>
-                        </w:p>
-                      </w:txbxContent>
-                    </v:textbox>
-                  </v:shape>
-                  <v:shape id="Text Box 1697536168" o:spid="_x0000_s1032" type="#_x0000_t202" style="position:absolute;top:17372;width:44672;height:2848;visibility:visible;mso-wrap-style:square;v-text-anchor:middle" o:gfxdata="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" filled="f" stroked="f">
-                    <v:textbox inset="2.37014mm,2.37014mm,2.37014mm,2.37014mm">
-                      <w:txbxContent>
-                        <w:p>
-                          <w:pPr>
-                            <w:spacing w:line="215" w:lineRule="auto"/>
-                            <w:jc w:val="center"/>
-                            <w:textDirection w:val="btLr"/>
-                          </w:pPr>
-                          <w:r>
-                            <w:rPr>
-                              <w:color w:val="000000"/>
-                            </w:rPr>
-                            <w:t>Step 5</w:t>
-                          </w:r>
-                        </w:p>
-                      </w:txbxContent>
-                    </v:textbox>
-                  </v:shape>
-                  <v:shape id="Up Arrow Callout 1346375012" o:spid="_x0000_s1033" type="#_x0000_t79" style="position:absolute;top:13032;width:44672;height:4383;rotation:180;visibility:visible;mso-wrap-style:square;v-text-anchor:middle" o:gfxdata="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" adj="7565,10270,5400,10535" fillcolor="white [3201]" strokecolor="black [3200]" strokeweight="2pt">
-                    <v:stroke startarrowwidth="narrow" startarrowlength="short" endarrowwidth="narrow" endarrowlength="short" joinstyle="round"/>
-                    <v:textbox inset="2.53958mm,2.53958mm,2.53958mm,2.53958mm">
-                      <w:txbxContent>
-                        <w:p>
-                          <w:pPr>
-                            <w:textDirection w:val="btLr"/>
-                          </w:pPr>
-                        </w:p>
-                      </w:txbxContent>
-                    </v:textbox>
-                  </v:shape>
-                  <v:shape id="Text Box 416803006" o:spid="_x0000_s1034" type="#_x0000_t202" style="position:absolute;top:13032;width:44672;height:2848;visibility:visible;mso-wrap-style:square;v-text-anchor:middle" o:gfxdata="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" filled="f" stroked="f">
-                    <v:textbox inset="2.37014mm,2.37014mm,2.37014mm,2.37014mm">
-                      <w:txbxContent>
-                        <w:p>
-                          <w:pPr>
-                            <w:spacing w:line="215" w:lineRule="auto"/>
-                            <w:jc w:val="center"/>
-                            <w:textDirection w:val="btLr"/>
-                          </w:pPr>
-                          <w:r>
-                            <w:rPr>
-                              <w:color w:val="000000"/>
-                            </w:rPr>
-                            <w:t>Step 4</w:t>
-                          </w:r>
-                        </w:p>
-                      </w:txbxContent>
-                    </v:textbox>
-                  </v:shape>
-                  <v:shape id="Up Arrow Callout 39251637" o:spid="_x0000_s1035" type="#_x0000_t79" style="position:absolute;top:8692;width:44672;height:4383;rotation:180;visibility:visible;mso-wrap-style:square;v-text-anchor:middle" o:gfxdata="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" adj="7565,10270,5400,10535" fillcolor="white [3201]" strokecolor="black [3200]" strokeweight="2pt">
-                    <v:stroke startarrowwidth="narrow" startarrowlength="short" endarrowwidth="narrow" endarrowlength="short" joinstyle="round"/>
-                    <v:textbox inset="2.53958mm,2.53958mm,2.53958mm,2.53958mm">
-                      <w:txbxContent>
-                        <w:p>
-                          <w:pPr>
-                            <w:textDirection w:val="btLr"/>
-                          </w:pPr>
-                        </w:p>
-                      </w:txbxContent>
-                    </v:textbox>
-                  </v:shape>
-                  <v:shape id="Text Box 1799387108" o:spid="_x0000_s1036" type="#_x0000_t202" style="position:absolute;top:8692;width:44672;height:2848;visibility:visible;mso-wrap-style:square;v-text-anchor:middle" o:gfxdata="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" filled="f" stroked="f">
-                    <v:textbox inset="2.37014mm,2.37014mm,2.37014mm,2.37014mm">
-                      <w:txbxContent>
-                        <w:p>
-                          <w:pPr>
-                            <w:spacing w:line="215" w:lineRule="auto"/>
-                            <w:jc w:val="center"/>
-                            <w:textDirection w:val="btLr"/>
-                          </w:pPr>
-                          <w:r>
-                            <w:rPr>
-                              <w:color w:val="000000"/>
-                            </w:rPr>
-                            <w:t>Step 3</w:t>
-                          </w:r>
-                        </w:p>
-                      </w:txbxContent>
-                    </v:textbox>
-                  </v:shape>
-                  <v:shape id="Up Arrow Callout 1451390370" o:spid="_x0000_s1037" type="#_x0000_t79" style="position:absolute;top:4351;width:44672;height:4383;rotation:180;visibility:visible;mso-wrap-style:square;v-text-anchor:middle" o:gfxdata="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" adj="7565,10270,5400,10535" fillcolor="white [3201]" strokecolor="black [3200]" strokeweight="2pt">
-                    <v:stroke startarrowwidth="narrow" startarrowlength="short" endarrowwidth="narrow" endarrowlength="short" joinstyle="round"/>
-                    <v:textbox inset="2.53958mm,2.53958mm,2.53958mm,2.53958mm">
-                      <w:txbxContent>
-                        <w:p>
-                          <w:pPr>
-                            <w:textDirection w:val="btLr"/>
-                          </w:pPr>
-                        </w:p>
-                      </w:txbxContent>
-                    </v:textbox>
-                  </v:shape>
-                  <v:shape id="Text Box 90883499" o:spid="_x0000_s1038" type="#_x0000_t202" style="position:absolute;top:4351;width:44672;height:2848;visibility:visible;mso-wrap-style:square;v-text-anchor:middle" o:gfxdata="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" filled="f" stroked="f">
-                    <v:textbox inset="2.37014mm,2.37014mm,2.37014mm,2.37014mm">
-                      <w:txbxContent>
-                        <w:p>
-                          <w:pPr>
-                            <w:spacing w:line="215" w:lineRule="auto"/>
-                            <w:jc w:val="center"/>
-                            <w:textDirection w:val="btLr"/>
-                          </w:pPr>
-                          <w:r>
-                            <w:rPr>
-                              <w:color w:val="000000"/>
-                            </w:rPr>
-                            <w:t>Step 2</w:t>
-                          </w:r>
-                        </w:p>
-                      </w:txbxContent>
-                    </v:textbox>
-                  </v:shape>
-                  <v:shape id="Up Arrow Callout 820923458" o:spid="_x0000_s1039" type="#_x0000_t79" style="position:absolute;top:11;width:44672;height:4383;rotation:180;visibility:visible;mso-wrap-style:square;v-text-anchor:middle" o:gfxdata="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" adj="7565,10270,5400,10535" fillcolor="white [3201]" strokecolor="black [3200]" strokeweight="2pt">
-                    <v:stroke startarrowwidth="narrow" startarrowlength="short" endarrowwidth="narrow" endarrowlength="short" joinstyle="round"/>
-                    <v:textbox inset="2.53958mm,2.53958mm,2.53958mm,2.53958mm">
-                      <w:txbxContent>
-                        <w:p>
-                          <w:pPr>
-                            <w:textDirection w:val="btLr"/>
-                          </w:pPr>
-                        </w:p>
-                      </w:txbxContent>
-                    </v:textbox>
-                  </v:shape>
-                  <v:shape id="Text Box 1226534107" o:spid="_x0000_s1040" type="#_x0000_t202" style="position:absolute;top:11;width:44672;height:2848;visibility:visible;mso-wrap-style:square;v-text-anchor:middle" o:gfxdata="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" filled="f" stroked="f">
-                    <v:textbox inset="2.37014mm,2.37014mm,2.37014mm,2.37014mm">
-                      <w:txbxContent>
-                        <w:p>
-                          <w:pPr>
-                            <w:spacing w:line="215" w:lineRule="auto"/>
-                            <w:jc w:val="center"/>
-                            <w:textDirection w:val="btLr"/>
-                          </w:pPr>
-                          <w:r>
-                            <w:rPr>
-                              <w:color w:val="000000"/>
-                            </w:rPr>
-                            <w:t>Step 1</w:t>
-                          </w:r>
-                        </w:p>
-                      </w:txbxContent>
-                    </v:textbox>
-                  </v:shape>
-                </v:group>
-                <w10:anchorlock/>
-              </v:group>
-            </w:pict>
-          </mc:Fallback>
-        </mc:AlternateContent>
+        <w:drawing>
+          <wp:inline distT="0" distB="0" distL="0" distR="0" wp14:anchorId="774EC345" wp14:editId="42587718">
+            <wp:extent cx="4467225" cy="2457450"/>
+            <wp:effectExtent l="0" t="0" r="28575" b="19050"/>
+            <wp:docPr id="712112776" name="Diagram 712112776"/>
+            <wp:cNvGraphicFramePr/>
+            <a:graphic xmlns:a="http://schemas.openxmlformats.org/drawingml/2006/main">
+              <a:graphicData uri="http://schemas.openxmlformats.org/drawingml/2006/diagram">
+                <dgm:relIds xmlns:dgm="http://schemas.openxmlformats.org/drawingml/2006/diagram" xmlns:r="http://schemas.openxmlformats.org/officeDocument/2006/relationships" r:dm="rId10" r:lo="rId11" r:qs="rId12" r:cs="rId13"/>
+              </a:graphicData>
+            </a:graphic>
+          </wp:inline>
+        </w:drawing>
       </w:r>
     </w:p>
     <w:p>
@@ -2150,7 +1398,7 @@
       <w:r>
         <w:t xml:space="preserve"> those that have the highest potential for better efficiency and energy savings.  Tools are now available for the areas of motor systems, compressed air systems, pumping systems, steam systems, and process heating systems. Aside from what is available from the Industrial Assessment Centers, more information can be accessed at the MESC web site homepage at </w:t>
       </w:r>
-      <w:hyperlink r:id="rId10">
+      <w:hyperlink r:id="rId15">
         <w:r>
           <w:rPr>
             <w:color w:val="0000FF"/>
@@ -2623,7 +1871,7 @@
         <w:lastRenderedPageBreak/>
         <w:t>many more software packages available than the ones mentioned above, which can be found at the MESC website (</w:t>
       </w:r>
-      <w:hyperlink r:id="rId11">
+      <w:hyperlink r:id="rId16">
         <w:r>
           <w:rPr>
             <w:color w:val="0000FF"/>
@@ -4746,7 +3994,7 @@
                     <pic:cNvPicPr preferRelativeResize="0"/>
                   </pic:nvPicPr>
                   <pic:blipFill>
-                    <a:blip r:embed="rId12"/>
+                    <a:blip r:embed="rId17"/>
                     <a:srcRect/>
                     <a:stretch>
                       <a:fillRect/>
@@ -5642,7 +4890,7 @@
         </w:rPr>
         <w:t xml:space="preserve">For additional information, please visit: </w:t>
       </w:r>
-      <w:hyperlink r:id="rId13">
+      <w:hyperlink r:id="rId18">
         <w:r>
           <w:rPr>
             <w:color w:val="0000FF"/>
@@ -6190,7 +5438,7 @@
           <w:color w:val="000000"/>
         </w:rPr>
       </w:pPr>
-      <w:hyperlink r:id="rId14">
+      <w:hyperlink r:id="rId19">
         <w:r>
           <w:rPr>
             <w:color w:val="0000FF"/>
@@ -6208,7 +5456,7 @@
           <w:color w:val="000000"/>
         </w:rPr>
       </w:pPr>
-      <w:hyperlink r:id="rId15">
+      <w:hyperlink r:id="rId20">
         <w:r>
           <w:rPr>
             <w:color w:val="0000FF"/>
@@ -6242,7 +5490,7 @@
         <w:spacing w:line="360" w:lineRule="auto"/>
         <w:jc w:val="both"/>
       </w:pPr>
-      <w:hyperlink r:id="rId16">
+      <w:hyperlink r:id="rId21">
         <w:r>
           <w:rPr>
             <w:color w:val="0000FF"/>
@@ -6260,7 +5508,7 @@
           <w:color w:val="000000"/>
         </w:rPr>
       </w:pPr>
-      <w:hyperlink r:id="rId17">
+      <w:hyperlink r:id="rId22">
         <w:r>
           <w:rPr>
             <w:color w:val="0000FF"/>
@@ -8510,6 +7758,2984 @@
 </w:styles>
 </file>
 
+<file path=word/diagrams/colors1.xml><?xml version="1.0" encoding="utf-8"?>
+<dgm:colorsDef xmlns:dgm="http://schemas.openxmlformats.org/drawingml/2006/diagram" xmlns:a="http://schemas.openxmlformats.org/drawingml/2006/main" uniqueId="urn:microsoft.com/office/officeart/2005/8/colors/accent0_1">
+  <dgm:title val=""/>
+  <dgm:desc val=""/>
+  <dgm:catLst>
+    <dgm:cat type="mainScheme" pri="10100"/>
+  </dgm:catLst>
+  <dgm:styleLbl name="node0">
+    <dgm:fillClrLst meth="repeat">
+      <a:schemeClr val="lt1"/>
+    </dgm:fillClrLst>
+    <dgm:linClrLst meth="repeat">
+      <a:schemeClr val="dk1">
+        <a:shade val="80000"/>
+      </a:schemeClr>
+    </dgm:linClrLst>
+    <dgm:effectClrLst/>
+    <dgm:txLinClrLst/>
+    <dgm:txFillClrLst meth="repeat">
+      <a:schemeClr val="dk1"/>
+    </dgm:txFillClrLst>
+    <dgm:txEffectClrLst/>
+  </dgm:styleLbl>
+  <dgm:styleLbl name="node1">
+    <dgm:fillClrLst meth="repeat">
+      <a:schemeClr val="lt1"/>
+    </dgm:fillClrLst>
+    <dgm:linClrLst meth="repeat">
+      <a:schemeClr val="dk1">
+        <a:shade val="80000"/>
+      </a:schemeClr>
+    </dgm:linClrLst>
+    <dgm:effectClrLst/>
+    <dgm:txLinClrLst/>
+    <dgm:txFillClrLst meth="repeat">
+      <a:schemeClr val="dk1"/>
+    </dgm:txFillClrLst>
+    <dgm:txEffectClrLst/>
+  </dgm:styleLbl>
+  <dgm:styleLbl name="alignNode1">
+    <dgm:fillClrLst meth="repeat">
+      <a:schemeClr val="lt1"/>
+    </dgm:fillClrLst>
+    <dgm:linClrLst meth="repeat">
+      <a:schemeClr val="dk1">
+        <a:shade val="80000"/>
+      </a:schemeClr>
+    </dgm:linClrLst>
+    <dgm:effectClrLst/>
+    <dgm:txLinClrLst/>
+    <dgm:txFillClrLst meth="repeat">
+      <a:schemeClr val="dk1"/>
+    </dgm:txFillClrLst>
+    <dgm:txEffectClrLst/>
+  </dgm:styleLbl>
+  <dgm:styleLbl name="lnNode1">
+    <dgm:fillClrLst meth="repeat">
+      <a:schemeClr val="lt1"/>
+    </dgm:fillClrLst>
+    <dgm:linClrLst meth="repeat">
+      <a:schemeClr val="dk1">
+        <a:shade val="80000"/>
+      </a:schemeClr>
+    </dgm:linClrLst>
+    <dgm:effectClrLst/>
+    <dgm:txLinClrLst/>
+    <dgm:txFillClrLst meth="repeat">
+      <a:schemeClr val="dk1"/>
+    </dgm:txFillClrLst>
+    <dgm:txEffectClrLst/>
+  </dgm:styleLbl>
+  <dgm:styleLbl name="vennNode1">
+    <dgm:fillClrLst meth="repeat">
+      <a:schemeClr val="lt1">
+        <a:alpha val="50000"/>
+      </a:schemeClr>
+    </dgm:fillClrLst>
+    <dgm:linClrLst meth="repeat">
+      <a:schemeClr val="dk1">
+        <a:shade val="80000"/>
+      </a:schemeClr>
+    </dgm:linClrLst>
+    <dgm:effectClrLst/>
+    <dgm:txLinClrLst/>
+    <dgm:txFillClrLst/>
+    <dgm:txEffectClrLst/>
+  </dgm:styleLbl>
+  <dgm:styleLbl name="node2">
+    <dgm:fillClrLst meth="repeat">
+      <a:schemeClr val="lt1"/>
+    </dgm:fillClrLst>
+    <dgm:linClrLst meth="repeat">
+      <a:schemeClr val="dk1">
+        <a:shade val="80000"/>
+      </a:schemeClr>
+    </dgm:linClrLst>
+    <dgm:effectClrLst/>
+    <dgm:txLinClrLst/>
+    <dgm:txFillClrLst meth="repeat">
+      <a:schemeClr val="dk1"/>
+    </dgm:txFillClrLst>
+    <dgm:txEffectClrLst/>
+  </dgm:styleLbl>
+  <dgm:styleLbl name="node3">
+    <dgm:fillClrLst meth="repeat">
+      <a:schemeClr val="lt1"/>
+    </dgm:fillClrLst>
+    <dgm:linClrLst meth="repeat">
+      <a:schemeClr val="dk1">
+        <a:shade val="80000"/>
+      </a:schemeClr>
+    </dgm:linClrLst>
+    <dgm:effectClrLst/>
+    <dgm:txLinClrLst/>
+    <dgm:txFillClrLst meth="repeat">
+      <a:schemeClr val="dk1"/>
+    </dgm:txFillClrLst>
+    <dgm:txEffectClrLst/>
+  </dgm:styleLbl>
+  <dgm:styleLbl name="node4">
+    <dgm:fillClrLst meth="repeat">
+      <a:schemeClr val="lt1"/>
+    </dgm:fillClrLst>
+    <dgm:linClrLst meth="repeat">
+      <a:schemeClr val="dk1">
+        <a:shade val="80000"/>
+      </a:schemeClr>
+    </dgm:linClrLst>
+    <dgm:effectClrLst/>
+    <dgm:txLinClrLst/>
+    <dgm:txFillClrLst meth="repeat">
+      <a:schemeClr val="dk1"/>
+    </dgm:txFillClrLst>
+    <dgm:txEffectClrLst/>
+  </dgm:styleLbl>
+  <dgm:styleLbl name="fgImgPlace1">
+    <dgm:fillClrLst meth="repeat">
+      <a:schemeClr val="dk1">
+        <a:tint val="40000"/>
+      </a:schemeClr>
+    </dgm:fillClrLst>
+    <dgm:linClrLst meth="repeat">
+      <a:schemeClr val="dk1">
+        <a:shade val="80000"/>
+      </a:schemeClr>
+    </dgm:linClrLst>
+    <dgm:effectClrLst/>
+    <dgm:txLinClrLst/>
+    <dgm:txFillClrLst meth="repeat">
+      <a:schemeClr val="lt1"/>
+    </dgm:txFillClrLst>
+    <dgm:txEffectClrLst/>
+  </dgm:styleLbl>
+  <dgm:styleLbl name="alignImgPlace1">
+    <dgm:fillClrLst meth="repeat">
+      <a:schemeClr val="dk1">
+        <a:tint val="40000"/>
+      </a:schemeClr>
+    </dgm:fillClrLst>
+    <dgm:linClrLst meth="repeat">
+      <a:schemeClr val="dk1">
+        <a:shade val="80000"/>
+      </a:schemeClr>
+    </dgm:linClrLst>
+    <dgm:effectClrLst/>
+    <dgm:txLinClrLst/>
+    <dgm:txFillClrLst meth="repeat">
+      <a:schemeClr val="lt1"/>
+    </dgm:txFillClrLst>
+    <dgm:txEffectClrLst/>
+  </dgm:styleLbl>
+  <dgm:styleLbl name="bgImgPlace1">
+    <dgm:fillClrLst meth="repeat">
+      <a:schemeClr val="dk1">
+        <a:tint val="40000"/>
+      </a:schemeClr>
+    </dgm:fillClrLst>
+    <dgm:linClrLst meth="repeat">
+      <a:schemeClr val="dk1">
+        <a:shade val="80000"/>
+      </a:schemeClr>
+    </dgm:linClrLst>
+    <dgm:effectClrLst/>
+    <dgm:txLinClrLst/>
+    <dgm:txFillClrLst meth="repeat">
+      <a:schemeClr val="lt1"/>
+    </dgm:txFillClrLst>
+    <dgm:txEffectClrLst/>
+  </dgm:styleLbl>
+  <dgm:styleLbl name="sibTrans2D1">
+    <dgm:fillClrLst meth="repeat">
+      <a:schemeClr val="dk1">
+        <a:tint val="60000"/>
+      </a:schemeClr>
+    </dgm:fillClrLst>
+    <dgm:linClrLst meth="repeat">
+      <a:schemeClr val="dk1">
+        <a:tint val="60000"/>
+      </a:schemeClr>
+    </dgm:linClrLst>
+    <dgm:effectClrLst/>
+    <dgm:txLinClrLst/>
+    <dgm:txFillClrLst meth="repeat">
+      <a:schemeClr val="dk1"/>
+    </dgm:txFillClrLst>
+    <dgm:txEffectClrLst/>
+  </dgm:styleLbl>
+  <dgm:styleLbl name="fgSibTrans2D1">
+    <dgm:fillClrLst meth="repeat">
+      <a:schemeClr val="dk1">
+        <a:tint val="60000"/>
+      </a:schemeClr>
+    </dgm:fillClrLst>
+    <dgm:linClrLst meth="repeat">
+      <a:schemeClr val="dk1">
+        <a:tint val="60000"/>
+      </a:schemeClr>
+    </dgm:linClrLst>
+    <dgm:effectClrLst/>
+    <dgm:txLinClrLst/>
+    <dgm:txFillClrLst meth="repeat">
+      <a:schemeClr val="dk1"/>
+    </dgm:txFillClrLst>
+    <dgm:txEffectClrLst/>
+  </dgm:styleLbl>
+  <dgm:styleLbl name="bgSibTrans2D1">
+    <dgm:fillClrLst meth="repeat">
+      <a:schemeClr val="dk1">
+        <a:tint val="60000"/>
+      </a:schemeClr>
+    </dgm:fillClrLst>
+    <dgm:linClrLst meth="repeat">
+      <a:schemeClr val="dk1">
+        <a:tint val="60000"/>
+      </a:schemeClr>
+    </dgm:linClrLst>
+    <dgm:effectClrLst/>
+    <dgm:txLinClrLst/>
+    <dgm:txFillClrLst meth="repeat">
+      <a:schemeClr val="dk1"/>
+    </dgm:txFillClrLst>
+    <dgm:txEffectClrLst/>
+  </dgm:styleLbl>
+  <dgm:styleLbl name="sibTrans1D1">
+    <dgm:fillClrLst meth="repeat">
+      <a:schemeClr val="dk1"/>
+    </dgm:fillClrLst>
+    <dgm:linClrLst meth="repeat">
+      <a:schemeClr val="dk1"/>
+    </dgm:linClrLst>
+    <dgm:effectClrLst/>
+    <dgm:txLinClrLst/>
+    <dgm:txFillClrLst meth="repeat">
+      <a:schemeClr val="tx1"/>
+    </dgm:txFillClrLst>
+    <dgm:txEffectClrLst/>
+  </dgm:styleLbl>
+  <dgm:styleLbl name="callout">
+    <dgm:fillClrLst meth="repeat">
+      <a:schemeClr val="dk1"/>
+    </dgm:fillClrLst>
+    <dgm:linClrLst meth="repeat">
+      <a:schemeClr val="dk1"/>
+    </dgm:linClrLst>
+    <dgm:effectClrLst/>
+    <dgm:txLinClrLst/>
+    <dgm:txFillClrLst meth="repeat">
+      <a:schemeClr val="tx1"/>
+    </dgm:txFillClrLst>
+    <dgm:txEffectClrLst/>
+  </dgm:styleLbl>
+  <dgm:styleLbl name="asst0">
+    <dgm:fillClrLst meth="repeat">
+      <a:schemeClr val="lt1"/>
+    </dgm:fillClrLst>
+    <dgm:linClrLst meth="repeat">
+      <a:schemeClr val="dk1">
+        <a:shade val="80000"/>
+      </a:schemeClr>
+    </dgm:linClrLst>
+    <dgm:effectClrLst/>
+    <dgm:txLinClrLst/>
+    <dgm:txFillClrLst meth="repeat">
+      <a:schemeClr val="dk1"/>
+    </dgm:txFillClrLst>
+    <dgm:txEffectClrLst/>
+  </dgm:styleLbl>
+  <dgm:styleLbl name="asst1">
+    <dgm:fillClrLst meth="repeat">
+      <a:schemeClr val="lt1"/>
+    </dgm:fillClrLst>
+    <dgm:linClrLst meth="repeat">
+      <a:schemeClr val="dk1">
+        <a:shade val="80000"/>
+      </a:schemeClr>
+    </dgm:linClrLst>
+    <dgm:effectClrLst/>
+    <dgm:txLinClrLst/>
+    <dgm:txFillClrLst meth="repeat">
+      <a:schemeClr val="dk1"/>
+    </dgm:txFillClrLst>
+    <dgm:txEffectClrLst/>
+  </dgm:styleLbl>
+  <dgm:styleLbl name="asst2">
+    <dgm:fillClrLst meth="repeat">
+      <a:schemeClr val="lt1"/>
+    </dgm:fillClrLst>
+    <dgm:linClrLst meth="repeat">
+      <a:schemeClr val="dk1">
+        <a:shade val="80000"/>
+      </a:schemeClr>
+    </dgm:linClrLst>
+    <dgm:effectClrLst/>
+    <dgm:txLinClrLst/>
+    <dgm:txFillClrLst meth="repeat">
+      <a:schemeClr val="dk1"/>
+    </dgm:txFillClrLst>
+    <dgm:txEffectClrLst/>
+  </dgm:styleLbl>
+  <dgm:styleLbl name="asst3">
+    <dgm:fillClrLst meth="repeat">
+      <a:schemeClr val="lt1"/>
+    </dgm:fillClrLst>
+    <dgm:linClrLst meth="repeat">
+      <a:schemeClr val="dk1">
+        <a:shade val="80000"/>
+      </a:schemeClr>
+    </dgm:linClrLst>
+    <dgm:effectClrLst/>
+    <dgm:txLinClrLst/>
+    <dgm:txFillClrLst meth="repeat">
+      <a:schemeClr val="dk1"/>
+    </dgm:txFillClrLst>
+    <dgm:txEffectClrLst/>
+  </dgm:styleLbl>
+  <dgm:styleLbl name="asst4">
+    <dgm:fillClrLst meth="repeat">
+      <a:schemeClr val="lt1"/>
+    </dgm:fillClrLst>
+    <dgm:linClrLst meth="repeat">
+      <a:schemeClr val="dk1">
+        <a:shade val="80000"/>
+      </a:schemeClr>
+    </dgm:linClrLst>
+    <dgm:effectClrLst/>
+    <dgm:txLinClrLst/>
+    <dgm:txFillClrLst meth="repeat">
+      <a:schemeClr val="dk1"/>
+    </dgm:txFillClrLst>
+    <dgm:txEffectClrLst/>
+  </dgm:styleLbl>
+  <dgm:styleLbl name="parChTrans2D1">
+    <dgm:fillClrLst meth="repeat">
+      <a:schemeClr val="dk1">
+        <a:tint val="60000"/>
+      </a:schemeClr>
+    </dgm:fillClrLst>
+    <dgm:linClrLst meth="repeat">
+      <a:schemeClr val="dk1">
+        <a:tint val="60000"/>
+      </a:schemeClr>
+    </dgm:linClrLst>
+    <dgm:effectClrLst/>
+    <dgm:txLinClrLst/>
+    <dgm:txFillClrLst/>
+    <dgm:txEffectClrLst/>
+  </dgm:styleLbl>
+  <dgm:styleLbl name="parChTrans2D2">
+    <dgm:fillClrLst meth="repeat">
+      <a:schemeClr val="dk1"/>
+    </dgm:fillClrLst>
+    <dgm:linClrLst meth="repeat">
+      <a:schemeClr val="dk1"/>
+    </dgm:linClrLst>
+    <dgm:effectClrLst/>
+    <dgm:txLinClrLst/>
+    <dgm:txFillClrLst/>
+    <dgm:txEffectClrLst/>
+  </dgm:styleLbl>
+  <dgm:styleLbl name="parChTrans2D3">
+    <dgm:fillClrLst meth="repeat">
+      <a:schemeClr val="dk1"/>
+    </dgm:fillClrLst>
+    <dgm:linClrLst meth="repeat">
+      <a:schemeClr val="dk1"/>
+    </dgm:linClrLst>
+    <dgm:effectClrLst/>
+    <dgm:txLinClrLst/>
+    <dgm:txFillClrLst/>
+    <dgm:txEffectClrLst/>
+  </dgm:styleLbl>
+  <dgm:styleLbl name="parChTrans2D4">
+    <dgm:fillClrLst meth="repeat">
+      <a:schemeClr val="dk1"/>
+    </dgm:fillClrLst>
+    <dgm:linClrLst meth="repeat">
+      <a:schemeClr val="dk1"/>
+    </dgm:linClrLst>
+    <dgm:effectClrLst/>
+    <dgm:txLinClrLst/>
+    <dgm:txFillClrLst meth="repeat">
+      <a:schemeClr val="lt1"/>
+    </dgm:txFillClrLst>
+    <dgm:txEffectClrLst/>
+  </dgm:styleLbl>
+  <dgm:styleLbl name="parChTrans1D1">
+    <dgm:fillClrLst meth="repeat">
+      <a:schemeClr val="dk1"/>
+    </dgm:fillClrLst>
+    <dgm:linClrLst meth="repeat">
+      <a:schemeClr val="dk1">
+        <a:shade val="60000"/>
+      </a:schemeClr>
+    </dgm:linClrLst>
+    <dgm:effectClrLst/>
+    <dgm:txLinClrLst/>
+    <dgm:txFillClrLst meth="repeat">
+      <a:schemeClr val="tx1"/>
+    </dgm:txFillClrLst>
+    <dgm:txEffectClrLst/>
+  </dgm:styleLbl>
+  <dgm:styleLbl name="parChTrans1D2">
+    <dgm:fillClrLst meth="repeat">
+      <a:schemeClr val="dk1"/>
+    </dgm:fillClrLst>
+    <dgm:linClrLst meth="repeat">
+      <a:schemeClr val="dk1">
+        <a:shade val="60000"/>
+      </a:schemeClr>
+    </dgm:linClrLst>
+    <dgm:effectClrLst/>
+    <dgm:txLinClrLst/>
+    <dgm:txFillClrLst meth="repeat">
+      <a:schemeClr val="tx1"/>
+    </dgm:txFillClrLst>
+    <dgm:txEffectClrLst/>
+  </dgm:styleLbl>
+  <dgm:styleLbl name="parChTrans1D3">
+    <dgm:fillClrLst meth="repeat">
+      <a:schemeClr val="dk1"/>
+    </dgm:fillClrLst>
+    <dgm:linClrLst meth="repeat">
+      <a:schemeClr val="dk1">
+        <a:shade val="80000"/>
+      </a:schemeClr>
+    </dgm:linClrLst>
+    <dgm:effectClrLst/>
+    <dgm:txLinClrLst/>
+    <dgm:txFillClrLst meth="repeat">
+      <a:schemeClr val="tx1"/>
+    </dgm:txFillClrLst>
+    <dgm:txEffectClrLst/>
+  </dgm:styleLbl>
+  <dgm:styleLbl name="parChTrans1D4">
+    <dgm:fillClrLst meth="repeat">
+      <a:schemeClr val="dk1"/>
+    </dgm:fillClrLst>
+    <dgm:linClrLst meth="repeat">
+      <a:schemeClr val="dk1">
+        <a:shade val="80000"/>
+      </a:schemeClr>
+    </dgm:linClrLst>
+    <dgm:effectClrLst/>
+    <dgm:txLinClrLst/>
+    <dgm:txFillClrLst meth="repeat">
+      <a:schemeClr val="tx1"/>
+    </dgm:txFillClrLst>
+    <dgm:txEffectClrLst/>
+  </dgm:styleLbl>
+  <dgm:styleLbl name="fgAcc1">
+    <dgm:fillClrLst meth="repeat">
+      <a:schemeClr val="dk1">
+        <a:alpha val="90000"/>
+        <a:tint val="40000"/>
+      </a:schemeClr>
+    </dgm:fillClrLst>
+    <dgm:linClrLst meth="repeat">
+      <a:schemeClr val="dk1"/>
+    </dgm:linClrLst>
+    <dgm:effectClrLst/>
+    <dgm:txLinClrLst/>
+    <dgm:txFillClrLst meth="repeat">
+      <a:schemeClr val="dk1"/>
+    </dgm:txFillClrLst>
+    <dgm:txEffectClrLst/>
+  </dgm:styleLbl>
+  <dgm:styleLbl name="conFgAcc1">
+    <dgm:fillClrLst meth="repeat">
+      <a:schemeClr val="dk1">
+        <a:alpha val="90000"/>
+        <a:tint val="40000"/>
+      </a:schemeClr>
+    </dgm:fillClrLst>
+    <dgm:linClrLst meth="repeat">
+      <a:schemeClr val="dk1"/>
+    </dgm:linClrLst>
+    <dgm:effectClrLst/>
+    <dgm:txLinClrLst/>
+    <dgm:txFillClrLst meth="repeat">
+      <a:schemeClr val="dk1"/>
+    </dgm:txFillClrLst>
+    <dgm:txEffectClrLst/>
+  </dgm:styleLbl>
+  <dgm:styleLbl name="alignAcc1">
+    <dgm:fillClrLst meth="repeat">
+      <a:schemeClr val="dk1">
+        <a:alpha val="90000"/>
+        <a:tint val="40000"/>
+      </a:schemeClr>
+    </dgm:fillClrLst>
+    <dgm:linClrLst meth="repeat">
+      <a:schemeClr val="dk1"/>
+    </dgm:linClrLst>
+    <dgm:effectClrLst/>
+    <dgm:txLinClrLst/>
+    <dgm:txFillClrLst meth="repeat">
+      <a:schemeClr val="dk1"/>
+    </dgm:txFillClrLst>
+    <dgm:txEffectClrLst/>
+  </dgm:styleLbl>
+  <dgm:styleLbl name="trAlignAcc1">
+    <dgm:fillClrLst meth="repeat">
+      <a:schemeClr val="dk1">
+        <a:alpha val="40000"/>
+        <a:tint val="40000"/>
+      </a:schemeClr>
+    </dgm:fillClrLst>
+    <dgm:linClrLst meth="repeat">
+      <a:schemeClr val="dk1"/>
+    </dgm:linClrLst>
+    <dgm:effectClrLst/>
+    <dgm:txLinClrLst/>
+    <dgm:txFillClrLst meth="repeat">
+      <a:schemeClr val="dk1"/>
+    </dgm:txFillClrLst>
+    <dgm:txEffectClrLst/>
+  </dgm:styleLbl>
+  <dgm:styleLbl name="bgAcc1">
+    <dgm:fillClrLst meth="repeat">
+      <a:schemeClr val="dk1">
+        <a:alpha val="90000"/>
+        <a:tint val="40000"/>
+      </a:schemeClr>
+    </dgm:fillClrLst>
+    <dgm:linClrLst meth="repeat">
+      <a:schemeClr val="dk1"/>
+    </dgm:linClrLst>
+    <dgm:effectClrLst/>
+    <dgm:txLinClrLst/>
+    <dgm:txFillClrLst meth="repeat">
+      <a:schemeClr val="dk1"/>
+    </dgm:txFillClrLst>
+    <dgm:txEffectClrLst/>
+  </dgm:styleLbl>
+  <dgm:styleLbl name="solidFgAcc1">
+    <dgm:fillClrLst meth="repeat">
+      <a:schemeClr val="lt1"/>
+    </dgm:fillClrLst>
+    <dgm:linClrLst meth="repeat">
+      <a:schemeClr val="dk1"/>
+    </dgm:linClrLst>
+    <dgm:effectClrLst/>
+    <dgm:txLinClrLst/>
+    <dgm:txFillClrLst meth="repeat">
+      <a:schemeClr val="dk1"/>
+    </dgm:txFillClrLst>
+    <dgm:txEffectClrLst/>
+  </dgm:styleLbl>
+  <dgm:styleLbl name="solidAlignAcc1">
+    <dgm:fillClrLst meth="repeat">
+      <a:schemeClr val="lt1"/>
+    </dgm:fillClrLst>
+    <dgm:linClrLst meth="repeat">
+      <a:schemeClr val="dk1"/>
+    </dgm:linClrLst>
+    <dgm:effectClrLst/>
+    <dgm:txLinClrLst/>
+    <dgm:txFillClrLst meth="repeat">
+      <a:schemeClr val="dk1"/>
+    </dgm:txFillClrLst>
+    <dgm:txEffectClrLst/>
+  </dgm:styleLbl>
+  <dgm:styleLbl name="solidBgAcc1">
+    <dgm:fillClrLst meth="repeat">
+      <a:schemeClr val="lt1"/>
+    </dgm:fillClrLst>
+    <dgm:linClrLst meth="repeat">
+      <a:schemeClr val="dk1"/>
+    </dgm:linClrLst>
+    <dgm:effectClrLst/>
+    <dgm:txLinClrLst/>
+    <dgm:txFillClrLst meth="repeat">
+      <a:schemeClr val="dk1"/>
+    </dgm:txFillClrLst>
+    <dgm:txEffectClrLst/>
+  </dgm:styleLbl>
+  <dgm:styleLbl name="fgAccFollowNode1">
+    <dgm:fillClrLst meth="repeat">
+      <a:schemeClr val="lt1">
+        <a:alpha val="90000"/>
+        <a:tint val="40000"/>
+      </a:schemeClr>
+    </dgm:fillClrLst>
+    <dgm:linClrLst meth="repeat">
+      <a:schemeClr val="dk1">
+        <a:alpha val="90000"/>
+      </a:schemeClr>
+    </dgm:linClrLst>
+    <dgm:effectClrLst/>
+    <dgm:txLinClrLst/>
+    <dgm:txFillClrLst meth="repeat">
+      <a:schemeClr val="dk1"/>
+    </dgm:txFillClrLst>
+    <dgm:txEffectClrLst/>
+  </dgm:styleLbl>
+  <dgm:styleLbl name="alignAccFollowNode1">
+    <dgm:fillClrLst meth="repeat">
+      <a:schemeClr val="lt1">
+        <a:alpha val="90000"/>
+        <a:tint val="40000"/>
+      </a:schemeClr>
+    </dgm:fillClrLst>
+    <dgm:linClrLst meth="repeat">
+      <a:schemeClr val="dk1">
+        <a:alpha val="90000"/>
+      </a:schemeClr>
+    </dgm:linClrLst>
+    <dgm:effectClrLst/>
+    <dgm:txLinClrLst/>
+    <dgm:txFillClrLst meth="repeat">
+      <a:schemeClr val="dk1"/>
+    </dgm:txFillClrLst>
+    <dgm:txEffectClrLst/>
+  </dgm:styleLbl>
+  <dgm:styleLbl name="bgAccFollowNode1">
+    <dgm:fillClrLst meth="repeat">
+      <a:schemeClr val="lt1">
+        <a:alpha val="90000"/>
+        <a:tint val="40000"/>
+      </a:schemeClr>
+    </dgm:fillClrLst>
+    <dgm:linClrLst meth="repeat">
+      <a:schemeClr val="dk1">
+        <a:alpha val="90000"/>
+      </a:schemeClr>
+    </dgm:linClrLst>
+    <dgm:effectClrLst/>
+    <dgm:txLinClrLst/>
+    <dgm:txFillClrLst meth="repeat">
+      <a:schemeClr val="dk1"/>
+    </dgm:txFillClrLst>
+    <dgm:txEffectClrLst/>
+  </dgm:styleLbl>
+  <dgm:styleLbl name="fgAcc0">
+    <dgm:fillClrLst meth="repeat">
+      <a:schemeClr val="dk1">
+        <a:alpha val="90000"/>
+        <a:tint val="40000"/>
+      </a:schemeClr>
+    </dgm:fillClrLst>
+    <dgm:linClrLst meth="repeat">
+      <a:schemeClr val="dk1"/>
+    </dgm:linClrLst>
+    <dgm:effectClrLst/>
+    <dgm:txLinClrLst/>
+    <dgm:txFillClrLst meth="repeat">
+      <a:schemeClr val="dk1"/>
+    </dgm:txFillClrLst>
+    <dgm:txEffectClrLst/>
+  </dgm:styleLbl>
+  <dgm:styleLbl name="fgAcc2">
+    <dgm:fillClrLst meth="repeat">
+      <a:schemeClr val="dk1">
+        <a:alpha val="90000"/>
+        <a:tint val="40000"/>
+      </a:schemeClr>
+    </dgm:fillClrLst>
+    <dgm:linClrLst meth="repeat">
+      <a:schemeClr val="dk1"/>
+    </dgm:linClrLst>
+    <dgm:effectClrLst/>
+    <dgm:txLinClrLst/>
+    <dgm:txFillClrLst meth="repeat">
+      <a:schemeClr val="dk1"/>
+    </dgm:txFillClrLst>
+    <dgm:txEffectClrLst/>
+  </dgm:styleLbl>
+  <dgm:styleLbl name="fgAcc3">
+    <dgm:fillClrLst meth="repeat">
+      <a:schemeClr val="dk1">
+        <a:alpha val="90000"/>
+        <a:tint val="40000"/>
+      </a:schemeClr>
+    </dgm:fillClrLst>
+    <dgm:linClrLst meth="repeat">
+      <a:schemeClr val="dk1"/>
+    </dgm:linClrLst>
+    <dgm:effectClrLst/>
+    <dgm:txLinClrLst/>
+    <dgm:txFillClrLst meth="repeat">
+      <a:schemeClr val="dk1"/>
+    </dgm:txFillClrLst>
+    <dgm:txEffectClrLst/>
+  </dgm:styleLbl>
+  <dgm:styleLbl name="fgAcc4">
+    <dgm:fillClrLst meth="repeat">
+      <a:schemeClr val="dk1">
+        <a:alpha val="90000"/>
+        <a:tint val="40000"/>
+      </a:schemeClr>
+    </dgm:fillClrLst>
+    <dgm:linClrLst meth="repeat">
+      <a:schemeClr val="dk1"/>
+    </dgm:linClrLst>
+    <dgm:effectClrLst/>
+    <dgm:txLinClrLst/>
+    <dgm:txFillClrLst meth="repeat">
+      <a:schemeClr val="dk1"/>
+    </dgm:txFillClrLst>
+    <dgm:txEffectClrLst/>
+  </dgm:styleLbl>
+  <dgm:styleLbl name="bgShp">
+    <dgm:fillClrLst meth="repeat">
+      <a:schemeClr val="dk1">
+        <a:tint val="40000"/>
+      </a:schemeClr>
+    </dgm:fillClrLst>
+    <dgm:linClrLst meth="repeat">
+      <a:schemeClr val="dk1"/>
+    </dgm:linClrLst>
+    <dgm:effectClrLst/>
+    <dgm:txLinClrLst/>
+    <dgm:txFillClrLst meth="repeat">
+      <a:schemeClr val="dk1"/>
+    </dgm:txFillClrLst>
+    <dgm:txEffectClrLst/>
+  </dgm:styleLbl>
+  <dgm:styleLbl name="dkBgShp">
+    <dgm:fillClrLst meth="repeat">
+      <a:schemeClr val="dk1">
+        <a:shade val="80000"/>
+      </a:schemeClr>
+    </dgm:fillClrLst>
+    <dgm:linClrLst meth="repeat">
+      <a:schemeClr val="dk1"/>
+    </dgm:linClrLst>
+    <dgm:effectClrLst/>
+    <dgm:txLinClrLst/>
+    <dgm:txFillClrLst meth="repeat">
+      <a:schemeClr val="lt1"/>
+    </dgm:txFillClrLst>
+    <dgm:txEffectClrLst/>
+  </dgm:styleLbl>
+  <dgm:styleLbl name="trBgShp">
+    <dgm:fillClrLst meth="repeat">
+      <a:schemeClr val="dk1">
+        <a:tint val="50000"/>
+        <a:alpha val="40000"/>
+      </a:schemeClr>
+    </dgm:fillClrLst>
+    <dgm:linClrLst meth="repeat">
+      <a:schemeClr val="dk1"/>
+    </dgm:linClrLst>
+    <dgm:effectClrLst/>
+    <dgm:txLinClrLst/>
+    <dgm:txFillClrLst meth="repeat">
+      <a:schemeClr val="lt1"/>
+    </dgm:txFillClrLst>
+    <dgm:txEffectClrLst/>
+  </dgm:styleLbl>
+  <dgm:styleLbl name="fgShp">
+    <dgm:fillClrLst meth="repeat">
+      <a:schemeClr val="dk1">
+        <a:tint val="60000"/>
+      </a:schemeClr>
+    </dgm:fillClrLst>
+    <dgm:linClrLst meth="repeat">
+      <a:schemeClr val="lt1"/>
+    </dgm:linClrLst>
+    <dgm:effectClrLst/>
+    <dgm:txLinClrLst/>
+    <dgm:txFillClrLst meth="repeat">
+      <a:schemeClr val="dk1"/>
+    </dgm:txFillClrLst>
+    <dgm:txEffectClrLst/>
+  </dgm:styleLbl>
+  <dgm:styleLbl name="revTx">
+    <dgm:fillClrLst meth="repeat">
+      <a:schemeClr val="lt1">
+        <a:alpha val="0"/>
+      </a:schemeClr>
+    </dgm:fillClrLst>
+    <dgm:linClrLst meth="repeat">
+      <a:schemeClr val="dk1">
+        <a:alpha val="0"/>
+      </a:schemeClr>
+    </dgm:linClrLst>
+    <dgm:effectClrLst/>
+    <dgm:txLinClrLst/>
+    <dgm:txFillClrLst meth="repeat">
+      <a:schemeClr val="tx1"/>
+    </dgm:txFillClrLst>
+    <dgm:txEffectClrLst/>
+  </dgm:styleLbl>
+</dgm:colorsDef>
+</file>
+
+<file path=word/diagrams/data1.xml><?xml version="1.0" encoding="utf-8"?>
+<dgm:dataModel xmlns:dgm="http://schemas.openxmlformats.org/drawingml/2006/diagram" xmlns:a="http://schemas.openxmlformats.org/drawingml/2006/main">
+  <dgm:ptLst>
+    <dgm:pt modelId="{ECBA0075-22AD-4A15-8F5A-CF04EB0C15DD}" type="doc">
+      <dgm:prSet loTypeId="urn:microsoft.com/office/officeart/2005/8/layout/process4" loCatId="list" qsTypeId="urn:microsoft.com/office/officeart/2005/8/quickstyle/simple1" qsCatId="simple" csTypeId="urn:microsoft.com/office/officeart/2005/8/colors/accent0_1" csCatId="mainScheme" phldr="1"/>
+      <dgm:spPr/>
+      <dgm:t>
+        <a:bodyPr/>
+        <a:lstStyle/>
+        <a:p>
+          <a:endParaRPr lang="en-US"/>
+        </a:p>
+      </dgm:t>
+    </dgm:pt>
+    <dgm:pt modelId="{E86C5894-E721-482A-B09F-BA3D3B280747}">
+      <dgm:prSet phldrT="[Text]" custT="1"/>
+      <dgm:spPr/>
+      <dgm:t>
+        <a:bodyPr/>
+        <a:lstStyle/>
+        <a:p>
+          <a:pPr algn="ctr"/>
+          <a:r>
+            <a:rPr lang="en-US" sz="1200">
+              <a:latin typeface="Times New Roman" pitchFamily="18" charset="0"/>
+              <a:cs typeface="Times New Roman" pitchFamily="18" charset="0"/>
+            </a:rPr>
+            <a:t>Process 1 (Intake xyz)</a:t>
+          </a:r>
+        </a:p>
+      </dgm:t>
+    </dgm:pt>
+    <dgm:pt modelId="{80E0CF28-01EE-4719-9101-C5DA0B39596D}" type="parTrans" cxnId="{CB30B048-5E8C-4280-AD17-F2665D0CF81E}">
+      <dgm:prSet/>
+      <dgm:spPr/>
+      <dgm:t>
+        <a:bodyPr/>
+        <a:lstStyle/>
+        <a:p>
+          <a:pPr algn="ctr"/>
+          <a:endParaRPr lang="en-US" sz="1200">
+            <a:latin typeface="Times New Roman" pitchFamily="18" charset="0"/>
+            <a:cs typeface="Times New Roman" pitchFamily="18" charset="0"/>
+          </a:endParaRPr>
+        </a:p>
+      </dgm:t>
+    </dgm:pt>
+    <dgm:pt modelId="{D01FF456-D496-4493-9962-36FCDCB37AAE}" type="sibTrans" cxnId="{CB30B048-5E8C-4280-AD17-F2665D0CF81E}">
+      <dgm:prSet/>
+      <dgm:spPr/>
+      <dgm:t>
+        <a:bodyPr/>
+        <a:lstStyle/>
+        <a:p>
+          <a:pPr algn="ctr"/>
+          <a:endParaRPr lang="en-US" sz="1200">
+            <a:latin typeface="Times New Roman" pitchFamily="18" charset="0"/>
+            <a:cs typeface="Times New Roman" pitchFamily="18" charset="0"/>
+          </a:endParaRPr>
+        </a:p>
+      </dgm:t>
+    </dgm:pt>
+    <dgm:pt modelId="{37F55BF5-F56B-4A38-B2D5-FAB81B054828}">
+      <dgm:prSet phldrT="[Text]" custT="1"/>
+      <dgm:spPr/>
+      <dgm:t>
+        <a:bodyPr/>
+        <a:lstStyle/>
+        <a:p>
+          <a:pPr algn="ctr"/>
+          <a:r>
+            <a:rPr lang="en-US" sz="1200">
+              <a:latin typeface="Times New Roman" pitchFamily="18" charset="0"/>
+              <a:cs typeface="Times New Roman" pitchFamily="18" charset="0"/>
+            </a:rPr>
+            <a:t>Intermediate Process 1</a:t>
+          </a:r>
+        </a:p>
+      </dgm:t>
+    </dgm:pt>
+    <dgm:pt modelId="{42AFE113-EEEA-4489-8F50-87B27E186B29}" type="parTrans" cxnId="{3DC47D45-13BB-445D-9577-844F21F8D628}">
+      <dgm:prSet/>
+      <dgm:spPr/>
+      <dgm:t>
+        <a:bodyPr/>
+        <a:lstStyle/>
+        <a:p>
+          <a:pPr algn="ctr"/>
+          <a:endParaRPr lang="en-US" sz="1200">
+            <a:latin typeface="Times New Roman" pitchFamily="18" charset="0"/>
+            <a:cs typeface="Times New Roman" pitchFamily="18" charset="0"/>
+          </a:endParaRPr>
+        </a:p>
+      </dgm:t>
+    </dgm:pt>
+    <dgm:pt modelId="{98B96AD2-06E8-4793-9850-07770AF56C89}" type="sibTrans" cxnId="{3DC47D45-13BB-445D-9577-844F21F8D628}">
+      <dgm:prSet/>
+      <dgm:spPr/>
+      <dgm:t>
+        <a:bodyPr/>
+        <a:lstStyle/>
+        <a:p>
+          <a:pPr algn="ctr"/>
+          <a:endParaRPr lang="en-US" sz="1200">
+            <a:latin typeface="Times New Roman" pitchFamily="18" charset="0"/>
+            <a:cs typeface="Times New Roman" pitchFamily="18" charset="0"/>
+          </a:endParaRPr>
+        </a:p>
+      </dgm:t>
+    </dgm:pt>
+    <dgm:pt modelId="{64C22420-3E44-40AB-BAB2-2F04218A9C06}">
+      <dgm:prSet phldrT="[Text]" custT="1"/>
+      <dgm:spPr/>
+      <dgm:t>
+        <a:bodyPr/>
+        <a:lstStyle/>
+        <a:p>
+          <a:pPr algn="ctr"/>
+          <a:r>
+            <a:rPr lang="en-US" sz="1200">
+              <a:latin typeface="Times New Roman" pitchFamily="18" charset="0"/>
+              <a:cs typeface="Times New Roman" pitchFamily="18" charset="0"/>
+            </a:rPr>
+            <a:t>Final Process (Store, ship, etc)</a:t>
+          </a:r>
+        </a:p>
+      </dgm:t>
+    </dgm:pt>
+    <dgm:pt modelId="{5C022835-96C6-4B51-8804-094FF5558F68}" type="parTrans" cxnId="{5351B397-D698-4100-AF86-945DE69032B1}">
+      <dgm:prSet/>
+      <dgm:spPr/>
+      <dgm:t>
+        <a:bodyPr/>
+        <a:lstStyle/>
+        <a:p>
+          <a:pPr algn="ctr"/>
+          <a:endParaRPr lang="en-US" sz="1200">
+            <a:latin typeface="Times New Roman" pitchFamily="18" charset="0"/>
+            <a:cs typeface="Times New Roman" pitchFamily="18" charset="0"/>
+          </a:endParaRPr>
+        </a:p>
+      </dgm:t>
+    </dgm:pt>
+    <dgm:pt modelId="{7B17A8FB-C2AD-4635-B91F-A5766B57F41F}" type="sibTrans" cxnId="{5351B397-D698-4100-AF86-945DE69032B1}">
+      <dgm:prSet/>
+      <dgm:spPr/>
+      <dgm:t>
+        <a:bodyPr/>
+        <a:lstStyle/>
+        <a:p>
+          <a:pPr algn="ctr"/>
+          <a:endParaRPr lang="en-US" sz="1200">
+            <a:latin typeface="Times New Roman" pitchFamily="18" charset="0"/>
+            <a:cs typeface="Times New Roman" pitchFamily="18" charset="0"/>
+          </a:endParaRPr>
+        </a:p>
+      </dgm:t>
+    </dgm:pt>
+    <dgm:pt modelId="{F8589315-722C-4F06-A22A-6ACD287F7F80}">
+      <dgm:prSet phldrT="[Text]" custT="1"/>
+      <dgm:spPr/>
+      <dgm:t>
+        <a:bodyPr/>
+        <a:lstStyle/>
+        <a:p>
+          <a:pPr algn="ctr"/>
+          <a:r>
+            <a:rPr lang="en-US" sz="1200">
+              <a:latin typeface="Times New Roman" pitchFamily="18" charset="0"/>
+              <a:cs typeface="Times New Roman" pitchFamily="18" charset="0"/>
+            </a:rPr>
+            <a:t>Intermediate Process 3</a:t>
+          </a:r>
+          <a:endParaRPr lang="en-US" sz="1200" baseline="0">
+            <a:latin typeface="Times New Roman" pitchFamily="18" charset="0"/>
+            <a:cs typeface="Times New Roman" pitchFamily="18" charset="0"/>
+          </a:endParaRPr>
+        </a:p>
+      </dgm:t>
+    </dgm:pt>
+    <dgm:pt modelId="{7F50A7DA-0F9E-46BD-B3C1-3A5171920B4F}" type="parTrans" cxnId="{F23D4735-0D77-4269-9A68-FC13F7E646AE}">
+      <dgm:prSet/>
+      <dgm:spPr/>
+      <dgm:t>
+        <a:bodyPr/>
+        <a:lstStyle/>
+        <a:p>
+          <a:pPr algn="ctr"/>
+          <a:endParaRPr lang="en-US"/>
+        </a:p>
+      </dgm:t>
+    </dgm:pt>
+    <dgm:pt modelId="{0248E3BC-8018-4F19-AF49-9AB7F4323591}" type="sibTrans" cxnId="{F23D4735-0D77-4269-9A68-FC13F7E646AE}">
+      <dgm:prSet/>
+      <dgm:spPr/>
+      <dgm:t>
+        <a:bodyPr/>
+        <a:lstStyle/>
+        <a:p>
+          <a:pPr algn="ctr"/>
+          <a:endParaRPr lang="en-US"/>
+        </a:p>
+      </dgm:t>
+    </dgm:pt>
+    <dgm:pt modelId="{9C777672-EBB0-45CB-A66B-63C62C08BE06}">
+      <dgm:prSet phldrT="[Text]" custT="1"/>
+      <dgm:spPr/>
+      <dgm:t>
+        <a:bodyPr/>
+        <a:lstStyle/>
+        <a:p>
+          <a:pPr algn="ctr"/>
+          <a:r>
+            <a:rPr lang="en-US" sz="1200">
+              <a:latin typeface="Times New Roman" pitchFamily="18" charset="0"/>
+              <a:cs typeface="Times New Roman" pitchFamily="18" charset="0"/>
+            </a:rPr>
+            <a:t>Intermediate Process 2</a:t>
+          </a:r>
+          <a:endParaRPr lang="en-US" sz="1200" baseline="0">
+            <a:latin typeface="Times New Roman" pitchFamily="18" charset="0"/>
+            <a:cs typeface="Times New Roman" pitchFamily="18" charset="0"/>
+          </a:endParaRPr>
+        </a:p>
+      </dgm:t>
+    </dgm:pt>
+    <dgm:pt modelId="{B31F7D0D-FB34-4E9F-BD74-0A0C522E2553}" type="parTrans" cxnId="{03459466-9AF7-49E9-BFC8-AE5197361F6F}">
+      <dgm:prSet/>
+      <dgm:spPr/>
+      <dgm:t>
+        <a:bodyPr/>
+        <a:lstStyle/>
+        <a:p>
+          <a:pPr algn="ctr"/>
+          <a:endParaRPr lang="en-US"/>
+        </a:p>
+      </dgm:t>
+    </dgm:pt>
+    <dgm:pt modelId="{1F606CC4-7361-4CFA-85F2-3E0C60C061AA}" type="sibTrans" cxnId="{03459466-9AF7-49E9-BFC8-AE5197361F6F}">
+      <dgm:prSet/>
+      <dgm:spPr/>
+      <dgm:t>
+        <a:bodyPr/>
+        <a:lstStyle/>
+        <a:p>
+          <a:pPr algn="ctr"/>
+          <a:endParaRPr lang="en-US"/>
+        </a:p>
+      </dgm:t>
+    </dgm:pt>
+    <dgm:pt modelId="{721E8763-5412-43DE-AA80-1D19A7EC34C6}" type="pres">
+      <dgm:prSet presAssocID="{ECBA0075-22AD-4A15-8F5A-CF04EB0C15DD}" presName="Name0" presStyleCnt="0">
+        <dgm:presLayoutVars>
+          <dgm:dir/>
+          <dgm:animLvl val="lvl"/>
+          <dgm:resizeHandles val="exact"/>
+        </dgm:presLayoutVars>
+      </dgm:prSet>
+      <dgm:spPr/>
+    </dgm:pt>
+    <dgm:pt modelId="{21B4A67C-DA1D-4D4C-8504-AADA5F9B4E2A}" type="pres">
+      <dgm:prSet presAssocID="{64C22420-3E44-40AB-BAB2-2F04218A9C06}" presName="boxAndChildren" presStyleCnt="0"/>
+      <dgm:spPr/>
+    </dgm:pt>
+    <dgm:pt modelId="{780D0DF9-0B73-41A7-828A-3F885D52C1BE}" type="pres">
+      <dgm:prSet presAssocID="{64C22420-3E44-40AB-BAB2-2F04218A9C06}" presName="parentTextBox" presStyleLbl="node1" presStyleIdx="0" presStyleCnt="5"/>
+      <dgm:spPr/>
+    </dgm:pt>
+    <dgm:pt modelId="{F786DF78-3770-462D-88AD-BC38842E85B7}" type="pres">
+      <dgm:prSet presAssocID="{1F606CC4-7361-4CFA-85F2-3E0C60C061AA}" presName="sp" presStyleCnt="0"/>
+      <dgm:spPr/>
+    </dgm:pt>
+    <dgm:pt modelId="{731EFBA4-CAF7-481C-84AF-74F464C12F7F}" type="pres">
+      <dgm:prSet presAssocID="{9C777672-EBB0-45CB-A66B-63C62C08BE06}" presName="arrowAndChildren" presStyleCnt="0"/>
+      <dgm:spPr/>
+    </dgm:pt>
+    <dgm:pt modelId="{58D4DE8D-14E9-4B2D-9550-7EB72240A890}" type="pres">
+      <dgm:prSet presAssocID="{9C777672-EBB0-45CB-A66B-63C62C08BE06}" presName="parentTextArrow" presStyleLbl="node1" presStyleIdx="1" presStyleCnt="5"/>
+      <dgm:spPr/>
+    </dgm:pt>
+    <dgm:pt modelId="{9E73EF25-C740-4193-B597-F7F68DE0C6DD}" type="pres">
+      <dgm:prSet presAssocID="{0248E3BC-8018-4F19-AF49-9AB7F4323591}" presName="sp" presStyleCnt="0"/>
+      <dgm:spPr/>
+    </dgm:pt>
+    <dgm:pt modelId="{8FBF7127-7E0A-4399-80DB-8A30C7AA8C7F}" type="pres">
+      <dgm:prSet presAssocID="{F8589315-722C-4F06-A22A-6ACD287F7F80}" presName="arrowAndChildren" presStyleCnt="0"/>
+      <dgm:spPr/>
+    </dgm:pt>
+    <dgm:pt modelId="{2F0A0666-044C-4750-AA0C-D5522D0EC7CB}" type="pres">
+      <dgm:prSet presAssocID="{F8589315-722C-4F06-A22A-6ACD287F7F80}" presName="parentTextArrow" presStyleLbl="node1" presStyleIdx="2" presStyleCnt="5"/>
+      <dgm:spPr/>
+    </dgm:pt>
+    <dgm:pt modelId="{902C64E8-CB2C-4A09-930F-050F9C5100C8}" type="pres">
+      <dgm:prSet presAssocID="{98B96AD2-06E8-4793-9850-07770AF56C89}" presName="sp" presStyleCnt="0"/>
+      <dgm:spPr/>
+    </dgm:pt>
+    <dgm:pt modelId="{C80F452B-4766-42EC-B033-2F2733D7B597}" type="pres">
+      <dgm:prSet presAssocID="{37F55BF5-F56B-4A38-B2D5-FAB81B054828}" presName="arrowAndChildren" presStyleCnt="0"/>
+      <dgm:spPr/>
+    </dgm:pt>
+    <dgm:pt modelId="{BF2C1744-5A74-4F13-AD92-053CEF9CC5FF}" type="pres">
+      <dgm:prSet presAssocID="{37F55BF5-F56B-4A38-B2D5-FAB81B054828}" presName="parentTextArrow" presStyleLbl="node1" presStyleIdx="3" presStyleCnt="5"/>
+      <dgm:spPr/>
+    </dgm:pt>
+    <dgm:pt modelId="{445A4A06-4152-409A-AAB0-4E3EF24D1DE1}" type="pres">
+      <dgm:prSet presAssocID="{D01FF456-D496-4493-9962-36FCDCB37AAE}" presName="sp" presStyleCnt="0"/>
+      <dgm:spPr/>
+    </dgm:pt>
+    <dgm:pt modelId="{A0A666FC-E04E-4F15-B3D4-7D74A6EB287F}" type="pres">
+      <dgm:prSet presAssocID="{E86C5894-E721-482A-B09F-BA3D3B280747}" presName="arrowAndChildren" presStyleCnt="0"/>
+      <dgm:spPr/>
+    </dgm:pt>
+    <dgm:pt modelId="{B4E6D419-83EA-46C1-98E3-194A5AB410EC}" type="pres">
+      <dgm:prSet presAssocID="{E86C5894-E721-482A-B09F-BA3D3B280747}" presName="parentTextArrow" presStyleLbl="node1" presStyleIdx="4" presStyleCnt="5"/>
+      <dgm:spPr/>
+    </dgm:pt>
+  </dgm:ptLst>
+  <dgm:cxnLst>
+    <dgm:cxn modelId="{CB183900-3852-4FBC-B0C1-36FE6383937F}" type="presOf" srcId="{E86C5894-E721-482A-B09F-BA3D3B280747}" destId="{B4E6D419-83EA-46C1-98E3-194A5AB410EC}" srcOrd="0" destOrd="0" presId="urn:microsoft.com/office/officeart/2005/8/layout/process4"/>
+    <dgm:cxn modelId="{F23D4735-0D77-4269-9A68-FC13F7E646AE}" srcId="{ECBA0075-22AD-4A15-8F5A-CF04EB0C15DD}" destId="{F8589315-722C-4F06-A22A-6ACD287F7F80}" srcOrd="2" destOrd="0" parTransId="{7F50A7DA-0F9E-46BD-B3C1-3A5171920B4F}" sibTransId="{0248E3BC-8018-4F19-AF49-9AB7F4323591}"/>
+    <dgm:cxn modelId="{030DFC5C-988B-4EE8-AD7D-3E3FCE224496}" type="presOf" srcId="{9C777672-EBB0-45CB-A66B-63C62C08BE06}" destId="{58D4DE8D-14E9-4B2D-9550-7EB72240A890}" srcOrd="0" destOrd="0" presId="urn:microsoft.com/office/officeart/2005/8/layout/process4"/>
+    <dgm:cxn modelId="{9095885E-0A47-421D-BFD2-7583BCC1B77E}" type="presOf" srcId="{64C22420-3E44-40AB-BAB2-2F04218A9C06}" destId="{780D0DF9-0B73-41A7-828A-3F885D52C1BE}" srcOrd="0" destOrd="0" presId="urn:microsoft.com/office/officeart/2005/8/layout/process4"/>
+    <dgm:cxn modelId="{3DC47D45-13BB-445D-9577-844F21F8D628}" srcId="{ECBA0075-22AD-4A15-8F5A-CF04EB0C15DD}" destId="{37F55BF5-F56B-4A38-B2D5-FAB81B054828}" srcOrd="1" destOrd="0" parTransId="{42AFE113-EEEA-4489-8F50-87B27E186B29}" sibTransId="{98B96AD2-06E8-4793-9850-07770AF56C89}"/>
+    <dgm:cxn modelId="{03459466-9AF7-49E9-BFC8-AE5197361F6F}" srcId="{ECBA0075-22AD-4A15-8F5A-CF04EB0C15DD}" destId="{9C777672-EBB0-45CB-A66B-63C62C08BE06}" srcOrd="3" destOrd="0" parTransId="{B31F7D0D-FB34-4E9F-BD74-0A0C522E2553}" sibTransId="{1F606CC4-7361-4CFA-85F2-3E0C60C061AA}"/>
+    <dgm:cxn modelId="{CB30B048-5E8C-4280-AD17-F2665D0CF81E}" srcId="{ECBA0075-22AD-4A15-8F5A-CF04EB0C15DD}" destId="{E86C5894-E721-482A-B09F-BA3D3B280747}" srcOrd="0" destOrd="0" parTransId="{80E0CF28-01EE-4719-9101-C5DA0B39596D}" sibTransId="{D01FF456-D496-4493-9962-36FCDCB37AAE}"/>
+    <dgm:cxn modelId="{B4D0A44A-9841-40AA-8BE8-FEFC12C1F7DE}" type="presOf" srcId="{37F55BF5-F56B-4A38-B2D5-FAB81B054828}" destId="{BF2C1744-5A74-4F13-AD92-053CEF9CC5FF}" srcOrd="0" destOrd="0" presId="urn:microsoft.com/office/officeart/2005/8/layout/process4"/>
+    <dgm:cxn modelId="{58F1BB76-B905-427C-AEEA-3CD7EAB77E2A}" type="presOf" srcId="{F8589315-722C-4F06-A22A-6ACD287F7F80}" destId="{2F0A0666-044C-4750-AA0C-D5522D0EC7CB}" srcOrd="0" destOrd="0" presId="urn:microsoft.com/office/officeart/2005/8/layout/process4"/>
+    <dgm:cxn modelId="{53DEE858-AAFF-403C-AD63-A1E92D522069}" type="presOf" srcId="{ECBA0075-22AD-4A15-8F5A-CF04EB0C15DD}" destId="{721E8763-5412-43DE-AA80-1D19A7EC34C6}" srcOrd="0" destOrd="0" presId="urn:microsoft.com/office/officeart/2005/8/layout/process4"/>
+    <dgm:cxn modelId="{5351B397-D698-4100-AF86-945DE69032B1}" srcId="{ECBA0075-22AD-4A15-8F5A-CF04EB0C15DD}" destId="{64C22420-3E44-40AB-BAB2-2F04218A9C06}" srcOrd="4" destOrd="0" parTransId="{5C022835-96C6-4B51-8804-094FF5558F68}" sibTransId="{7B17A8FB-C2AD-4635-B91F-A5766B57F41F}"/>
+    <dgm:cxn modelId="{F286B8CC-BFDF-481B-A0B4-9536AC32AEA8}" type="presParOf" srcId="{721E8763-5412-43DE-AA80-1D19A7EC34C6}" destId="{21B4A67C-DA1D-4D4C-8504-AADA5F9B4E2A}" srcOrd="0" destOrd="0" presId="urn:microsoft.com/office/officeart/2005/8/layout/process4"/>
+    <dgm:cxn modelId="{915C18D0-857E-45A5-B0B6-8D5E5045C8AF}" type="presParOf" srcId="{21B4A67C-DA1D-4D4C-8504-AADA5F9B4E2A}" destId="{780D0DF9-0B73-41A7-828A-3F885D52C1BE}" srcOrd="0" destOrd="0" presId="urn:microsoft.com/office/officeart/2005/8/layout/process4"/>
+    <dgm:cxn modelId="{6E2AFBF2-380D-49FD-A255-43463EB9AD6B}" type="presParOf" srcId="{721E8763-5412-43DE-AA80-1D19A7EC34C6}" destId="{F786DF78-3770-462D-88AD-BC38842E85B7}" srcOrd="1" destOrd="0" presId="urn:microsoft.com/office/officeart/2005/8/layout/process4"/>
+    <dgm:cxn modelId="{37B26EA5-69D9-4AE6-AD54-1EF946397AF0}" type="presParOf" srcId="{721E8763-5412-43DE-AA80-1D19A7EC34C6}" destId="{731EFBA4-CAF7-481C-84AF-74F464C12F7F}" srcOrd="2" destOrd="0" presId="urn:microsoft.com/office/officeart/2005/8/layout/process4"/>
+    <dgm:cxn modelId="{635A31A9-1E60-4568-A03F-FDF916041990}" type="presParOf" srcId="{731EFBA4-CAF7-481C-84AF-74F464C12F7F}" destId="{58D4DE8D-14E9-4B2D-9550-7EB72240A890}" srcOrd="0" destOrd="0" presId="urn:microsoft.com/office/officeart/2005/8/layout/process4"/>
+    <dgm:cxn modelId="{0BA1E124-31AE-43FA-A171-E37BDF0043E4}" type="presParOf" srcId="{721E8763-5412-43DE-AA80-1D19A7EC34C6}" destId="{9E73EF25-C740-4193-B597-F7F68DE0C6DD}" srcOrd="3" destOrd="0" presId="urn:microsoft.com/office/officeart/2005/8/layout/process4"/>
+    <dgm:cxn modelId="{BA5698DA-8442-4F04-B1D4-055D35D3F836}" type="presParOf" srcId="{721E8763-5412-43DE-AA80-1D19A7EC34C6}" destId="{8FBF7127-7E0A-4399-80DB-8A30C7AA8C7F}" srcOrd="4" destOrd="0" presId="urn:microsoft.com/office/officeart/2005/8/layout/process4"/>
+    <dgm:cxn modelId="{C0851152-C4AB-40A0-8A5D-5103CDC68875}" type="presParOf" srcId="{8FBF7127-7E0A-4399-80DB-8A30C7AA8C7F}" destId="{2F0A0666-044C-4750-AA0C-D5522D0EC7CB}" srcOrd="0" destOrd="0" presId="urn:microsoft.com/office/officeart/2005/8/layout/process4"/>
+    <dgm:cxn modelId="{A230127C-7D36-43B0-9ECB-450D2C6D2BCD}" type="presParOf" srcId="{721E8763-5412-43DE-AA80-1D19A7EC34C6}" destId="{902C64E8-CB2C-4A09-930F-050F9C5100C8}" srcOrd="5" destOrd="0" presId="urn:microsoft.com/office/officeart/2005/8/layout/process4"/>
+    <dgm:cxn modelId="{72199964-4590-4B7B-984D-01E906E85FC6}" type="presParOf" srcId="{721E8763-5412-43DE-AA80-1D19A7EC34C6}" destId="{C80F452B-4766-42EC-B033-2F2733D7B597}" srcOrd="6" destOrd="0" presId="urn:microsoft.com/office/officeart/2005/8/layout/process4"/>
+    <dgm:cxn modelId="{339AA713-592E-4D1D-9F52-F2C9D54A5D2E}" type="presParOf" srcId="{C80F452B-4766-42EC-B033-2F2733D7B597}" destId="{BF2C1744-5A74-4F13-AD92-053CEF9CC5FF}" srcOrd="0" destOrd="0" presId="urn:microsoft.com/office/officeart/2005/8/layout/process4"/>
+    <dgm:cxn modelId="{4713CBC5-7A4C-4BC7-A7F9-0DC78F7E1C82}" type="presParOf" srcId="{721E8763-5412-43DE-AA80-1D19A7EC34C6}" destId="{445A4A06-4152-409A-AAB0-4E3EF24D1DE1}" srcOrd="7" destOrd="0" presId="urn:microsoft.com/office/officeart/2005/8/layout/process4"/>
+    <dgm:cxn modelId="{C3C33930-77C7-4054-A66A-8E66CC5D678F}" type="presParOf" srcId="{721E8763-5412-43DE-AA80-1D19A7EC34C6}" destId="{A0A666FC-E04E-4F15-B3D4-7D74A6EB287F}" srcOrd="8" destOrd="0" presId="urn:microsoft.com/office/officeart/2005/8/layout/process4"/>
+    <dgm:cxn modelId="{2B57DA30-B141-4D07-B983-6A9C1803204A}" type="presParOf" srcId="{A0A666FC-E04E-4F15-B3D4-7D74A6EB287F}" destId="{B4E6D419-83EA-46C1-98E3-194A5AB410EC}" srcOrd="0" destOrd="0" presId="urn:microsoft.com/office/officeart/2005/8/layout/process4"/>
+  </dgm:cxnLst>
+  <dgm:bg/>
+  <dgm:whole/>
+  <dgm:extLst>
+    <a:ext uri="http://schemas.microsoft.com/office/drawing/2008/diagram">
+      <dsp:dataModelExt xmlns:dsp="http://schemas.microsoft.com/office/drawing/2008/diagram" relId="rId14" minVer="http://schemas.openxmlformats.org/drawingml/2006/diagram"/>
+    </a:ext>
+  </dgm:extLst>
+</dgm:dataModel>
+</file>
+
+<file path=word/diagrams/drawing1.xml><?xml version="1.0" encoding="utf-8"?>
+<dsp:drawing xmlns:dgm="http://schemas.openxmlformats.org/drawingml/2006/diagram" xmlns:dsp="http://schemas.microsoft.com/office/drawing/2008/diagram" xmlns:a="http://schemas.openxmlformats.org/drawingml/2006/main">
+  <dsp:spTree>
+    <dsp:nvGrpSpPr>
+      <dsp:cNvPr id="0" name=""/>
+      <dsp:cNvGrpSpPr/>
+    </dsp:nvGrpSpPr>
+    <dsp:grpSpPr/>
+    <dsp:sp modelId="{780D0DF9-0B73-41A7-828A-3F885D52C1BE}">
+      <dsp:nvSpPr>
+        <dsp:cNvPr id="0" name=""/>
+        <dsp:cNvSpPr/>
+      </dsp:nvSpPr>
+      <dsp:spPr>
+        <a:xfrm>
+          <a:off x="0" y="2110096"/>
+          <a:ext cx="4467225" cy="346178"/>
+        </a:xfrm>
+        <a:prstGeom prst="rect">
+          <a:avLst/>
+        </a:prstGeom>
+        <a:solidFill>
+          <a:schemeClr val="lt1">
+            <a:hueOff val="0"/>
+            <a:satOff val="0"/>
+            <a:lumOff val="0"/>
+            <a:alphaOff val="0"/>
+          </a:schemeClr>
+        </a:solidFill>
+        <a:ln w="12700" cap="flat" cmpd="sng" algn="ctr">
+          <a:solidFill>
+            <a:schemeClr val="dk1">
+              <a:shade val="80000"/>
+              <a:hueOff val="0"/>
+              <a:satOff val="0"/>
+              <a:lumOff val="0"/>
+              <a:alphaOff val="0"/>
+            </a:schemeClr>
+          </a:solidFill>
+          <a:prstDash val="solid"/>
+          <a:miter lim="800000"/>
+        </a:ln>
+        <a:effectLst/>
+      </dsp:spPr>
+      <dsp:style>
+        <a:lnRef idx="2">
+          <a:scrgbClr r="0" g="0" b="0"/>
+        </a:lnRef>
+        <a:fillRef idx="1">
+          <a:scrgbClr r="0" g="0" b="0"/>
+        </a:fillRef>
+        <a:effectRef idx="0">
+          <a:scrgbClr r="0" g="0" b="0"/>
+        </a:effectRef>
+        <a:fontRef idx="minor">
+          <a:schemeClr val="lt1"/>
+        </a:fontRef>
+      </dsp:style>
+      <dsp:txBody>
+        <a:bodyPr spcFirstLastPara="0" vert="horz" wrap="square" lIns="85344" tIns="85344" rIns="85344" bIns="85344" numCol="1" spcCol="1270" anchor="ctr" anchorCtr="0">
+          <a:noAutofit/>
+        </a:bodyPr>
+        <a:lstStyle/>
+        <a:p>
+          <a:pPr marL="0" lvl="0" indent="0" algn="ctr" defTabSz="533400">
+            <a:lnSpc>
+              <a:spcPct val="90000"/>
+            </a:lnSpc>
+            <a:spcBef>
+              <a:spcPct val="0"/>
+            </a:spcBef>
+            <a:spcAft>
+              <a:spcPct val="35000"/>
+            </a:spcAft>
+            <a:buNone/>
+          </a:pPr>
+          <a:r>
+            <a:rPr lang="en-US" sz="1200" kern="1200">
+              <a:latin typeface="Times New Roman" pitchFamily="18" charset="0"/>
+              <a:cs typeface="Times New Roman" pitchFamily="18" charset="0"/>
+            </a:rPr>
+            <a:t>Final Process (Store, ship, etc)</a:t>
+          </a:r>
+        </a:p>
+      </dsp:txBody>
+      <dsp:txXfrm>
+        <a:off x="0" y="2110096"/>
+        <a:ext cx="4467225" cy="346178"/>
+      </dsp:txXfrm>
+    </dsp:sp>
+    <dsp:sp modelId="{58D4DE8D-14E9-4B2D-9550-7EB72240A890}">
+      <dsp:nvSpPr>
+        <dsp:cNvPr id="0" name=""/>
+        <dsp:cNvSpPr/>
+      </dsp:nvSpPr>
+      <dsp:spPr>
+        <a:xfrm rot="10800000">
+          <a:off x="0" y="1582865"/>
+          <a:ext cx="4467225" cy="532423"/>
+        </a:xfrm>
+        <a:prstGeom prst="upArrowCallout">
+          <a:avLst/>
+        </a:prstGeom>
+        <a:solidFill>
+          <a:schemeClr val="lt1">
+            <a:hueOff val="0"/>
+            <a:satOff val="0"/>
+            <a:lumOff val="0"/>
+            <a:alphaOff val="0"/>
+          </a:schemeClr>
+        </a:solidFill>
+        <a:ln w="12700" cap="flat" cmpd="sng" algn="ctr">
+          <a:solidFill>
+            <a:schemeClr val="dk1">
+              <a:shade val="80000"/>
+              <a:hueOff val="0"/>
+              <a:satOff val="0"/>
+              <a:lumOff val="0"/>
+              <a:alphaOff val="0"/>
+            </a:schemeClr>
+          </a:solidFill>
+          <a:prstDash val="solid"/>
+          <a:miter lim="800000"/>
+        </a:ln>
+        <a:effectLst/>
+      </dsp:spPr>
+      <dsp:style>
+        <a:lnRef idx="2">
+          <a:scrgbClr r="0" g="0" b="0"/>
+        </a:lnRef>
+        <a:fillRef idx="1">
+          <a:scrgbClr r="0" g="0" b="0"/>
+        </a:fillRef>
+        <a:effectRef idx="0">
+          <a:scrgbClr r="0" g="0" b="0"/>
+        </a:effectRef>
+        <a:fontRef idx="minor">
+          <a:schemeClr val="lt1"/>
+        </a:fontRef>
+      </dsp:style>
+      <dsp:txBody>
+        <a:bodyPr spcFirstLastPara="0" vert="horz" wrap="square" lIns="85344" tIns="85344" rIns="85344" bIns="85344" numCol="1" spcCol="1270" anchor="ctr" anchorCtr="0">
+          <a:noAutofit/>
+        </a:bodyPr>
+        <a:lstStyle/>
+        <a:p>
+          <a:pPr marL="0" lvl="0" indent="0" algn="ctr" defTabSz="533400">
+            <a:lnSpc>
+              <a:spcPct val="90000"/>
+            </a:lnSpc>
+            <a:spcBef>
+              <a:spcPct val="0"/>
+            </a:spcBef>
+            <a:spcAft>
+              <a:spcPct val="35000"/>
+            </a:spcAft>
+            <a:buNone/>
+          </a:pPr>
+          <a:r>
+            <a:rPr lang="en-US" sz="1200" kern="1200">
+              <a:latin typeface="Times New Roman" pitchFamily="18" charset="0"/>
+              <a:cs typeface="Times New Roman" pitchFamily="18" charset="0"/>
+            </a:rPr>
+            <a:t>Intermediate Process 2</a:t>
+          </a:r>
+          <a:endParaRPr lang="en-US" sz="1200" kern="1200" baseline="0">
+            <a:latin typeface="Times New Roman" pitchFamily="18" charset="0"/>
+            <a:cs typeface="Times New Roman" pitchFamily="18" charset="0"/>
+          </a:endParaRPr>
+        </a:p>
+      </dsp:txBody>
+      <dsp:txXfrm rot="10800000">
+        <a:off x="0" y="1582865"/>
+        <a:ext cx="4467225" cy="345952"/>
+      </dsp:txXfrm>
+    </dsp:sp>
+    <dsp:sp modelId="{2F0A0666-044C-4750-AA0C-D5522D0EC7CB}">
+      <dsp:nvSpPr>
+        <dsp:cNvPr id="0" name=""/>
+        <dsp:cNvSpPr/>
+      </dsp:nvSpPr>
+      <dsp:spPr>
+        <a:xfrm rot="10800000">
+          <a:off x="0" y="1055635"/>
+          <a:ext cx="4467225" cy="532423"/>
+        </a:xfrm>
+        <a:prstGeom prst="upArrowCallout">
+          <a:avLst/>
+        </a:prstGeom>
+        <a:solidFill>
+          <a:schemeClr val="lt1">
+            <a:hueOff val="0"/>
+            <a:satOff val="0"/>
+            <a:lumOff val="0"/>
+            <a:alphaOff val="0"/>
+          </a:schemeClr>
+        </a:solidFill>
+        <a:ln w="12700" cap="flat" cmpd="sng" algn="ctr">
+          <a:solidFill>
+            <a:schemeClr val="dk1">
+              <a:shade val="80000"/>
+              <a:hueOff val="0"/>
+              <a:satOff val="0"/>
+              <a:lumOff val="0"/>
+              <a:alphaOff val="0"/>
+            </a:schemeClr>
+          </a:solidFill>
+          <a:prstDash val="solid"/>
+          <a:miter lim="800000"/>
+        </a:ln>
+        <a:effectLst/>
+      </dsp:spPr>
+      <dsp:style>
+        <a:lnRef idx="2">
+          <a:scrgbClr r="0" g="0" b="0"/>
+        </a:lnRef>
+        <a:fillRef idx="1">
+          <a:scrgbClr r="0" g="0" b="0"/>
+        </a:fillRef>
+        <a:effectRef idx="0">
+          <a:scrgbClr r="0" g="0" b="0"/>
+        </a:effectRef>
+        <a:fontRef idx="minor">
+          <a:schemeClr val="lt1"/>
+        </a:fontRef>
+      </dsp:style>
+      <dsp:txBody>
+        <a:bodyPr spcFirstLastPara="0" vert="horz" wrap="square" lIns="85344" tIns="85344" rIns="85344" bIns="85344" numCol="1" spcCol="1270" anchor="ctr" anchorCtr="0">
+          <a:noAutofit/>
+        </a:bodyPr>
+        <a:lstStyle/>
+        <a:p>
+          <a:pPr marL="0" lvl="0" indent="0" algn="ctr" defTabSz="533400">
+            <a:lnSpc>
+              <a:spcPct val="90000"/>
+            </a:lnSpc>
+            <a:spcBef>
+              <a:spcPct val="0"/>
+            </a:spcBef>
+            <a:spcAft>
+              <a:spcPct val="35000"/>
+            </a:spcAft>
+            <a:buNone/>
+          </a:pPr>
+          <a:r>
+            <a:rPr lang="en-US" sz="1200" kern="1200">
+              <a:latin typeface="Times New Roman" pitchFamily="18" charset="0"/>
+              <a:cs typeface="Times New Roman" pitchFamily="18" charset="0"/>
+            </a:rPr>
+            <a:t>Intermediate Process 3</a:t>
+          </a:r>
+          <a:endParaRPr lang="en-US" sz="1200" kern="1200" baseline="0">
+            <a:latin typeface="Times New Roman" pitchFamily="18" charset="0"/>
+            <a:cs typeface="Times New Roman" pitchFamily="18" charset="0"/>
+          </a:endParaRPr>
+        </a:p>
+      </dsp:txBody>
+      <dsp:txXfrm rot="10800000">
+        <a:off x="0" y="1055635"/>
+        <a:ext cx="4467225" cy="345952"/>
+      </dsp:txXfrm>
+    </dsp:sp>
+    <dsp:sp modelId="{BF2C1744-5A74-4F13-AD92-053CEF9CC5FF}">
+      <dsp:nvSpPr>
+        <dsp:cNvPr id="0" name=""/>
+        <dsp:cNvSpPr/>
+      </dsp:nvSpPr>
+      <dsp:spPr>
+        <a:xfrm rot="10800000">
+          <a:off x="0" y="528405"/>
+          <a:ext cx="4467225" cy="532423"/>
+        </a:xfrm>
+        <a:prstGeom prst="upArrowCallout">
+          <a:avLst/>
+        </a:prstGeom>
+        <a:solidFill>
+          <a:schemeClr val="lt1">
+            <a:hueOff val="0"/>
+            <a:satOff val="0"/>
+            <a:lumOff val="0"/>
+            <a:alphaOff val="0"/>
+          </a:schemeClr>
+        </a:solidFill>
+        <a:ln w="12700" cap="flat" cmpd="sng" algn="ctr">
+          <a:solidFill>
+            <a:schemeClr val="dk1">
+              <a:shade val="80000"/>
+              <a:hueOff val="0"/>
+              <a:satOff val="0"/>
+              <a:lumOff val="0"/>
+              <a:alphaOff val="0"/>
+            </a:schemeClr>
+          </a:solidFill>
+          <a:prstDash val="solid"/>
+          <a:miter lim="800000"/>
+        </a:ln>
+        <a:effectLst/>
+      </dsp:spPr>
+      <dsp:style>
+        <a:lnRef idx="2">
+          <a:scrgbClr r="0" g="0" b="0"/>
+        </a:lnRef>
+        <a:fillRef idx="1">
+          <a:scrgbClr r="0" g="0" b="0"/>
+        </a:fillRef>
+        <a:effectRef idx="0">
+          <a:scrgbClr r="0" g="0" b="0"/>
+        </a:effectRef>
+        <a:fontRef idx="minor">
+          <a:schemeClr val="lt1"/>
+        </a:fontRef>
+      </dsp:style>
+      <dsp:txBody>
+        <a:bodyPr spcFirstLastPara="0" vert="horz" wrap="square" lIns="85344" tIns="85344" rIns="85344" bIns="85344" numCol="1" spcCol="1270" anchor="ctr" anchorCtr="0">
+          <a:noAutofit/>
+        </a:bodyPr>
+        <a:lstStyle/>
+        <a:p>
+          <a:pPr marL="0" lvl="0" indent="0" algn="ctr" defTabSz="533400">
+            <a:lnSpc>
+              <a:spcPct val="90000"/>
+            </a:lnSpc>
+            <a:spcBef>
+              <a:spcPct val="0"/>
+            </a:spcBef>
+            <a:spcAft>
+              <a:spcPct val="35000"/>
+            </a:spcAft>
+            <a:buNone/>
+          </a:pPr>
+          <a:r>
+            <a:rPr lang="en-US" sz="1200" kern="1200">
+              <a:latin typeface="Times New Roman" pitchFamily="18" charset="0"/>
+              <a:cs typeface="Times New Roman" pitchFamily="18" charset="0"/>
+            </a:rPr>
+            <a:t>Intermediate Process 1</a:t>
+          </a:r>
+        </a:p>
+      </dsp:txBody>
+      <dsp:txXfrm rot="10800000">
+        <a:off x="0" y="528405"/>
+        <a:ext cx="4467225" cy="345952"/>
+      </dsp:txXfrm>
+    </dsp:sp>
+    <dsp:sp modelId="{B4E6D419-83EA-46C1-98E3-194A5AB410EC}">
+      <dsp:nvSpPr>
+        <dsp:cNvPr id="0" name=""/>
+        <dsp:cNvSpPr/>
+      </dsp:nvSpPr>
+      <dsp:spPr>
+        <a:xfrm rot="10800000">
+          <a:off x="0" y="1174"/>
+          <a:ext cx="4467225" cy="532423"/>
+        </a:xfrm>
+        <a:prstGeom prst="upArrowCallout">
+          <a:avLst/>
+        </a:prstGeom>
+        <a:solidFill>
+          <a:schemeClr val="lt1">
+            <a:hueOff val="0"/>
+            <a:satOff val="0"/>
+            <a:lumOff val="0"/>
+            <a:alphaOff val="0"/>
+          </a:schemeClr>
+        </a:solidFill>
+        <a:ln w="12700" cap="flat" cmpd="sng" algn="ctr">
+          <a:solidFill>
+            <a:schemeClr val="dk1">
+              <a:shade val="80000"/>
+              <a:hueOff val="0"/>
+              <a:satOff val="0"/>
+              <a:lumOff val="0"/>
+              <a:alphaOff val="0"/>
+            </a:schemeClr>
+          </a:solidFill>
+          <a:prstDash val="solid"/>
+          <a:miter lim="800000"/>
+        </a:ln>
+        <a:effectLst/>
+      </dsp:spPr>
+      <dsp:style>
+        <a:lnRef idx="2">
+          <a:scrgbClr r="0" g="0" b="0"/>
+        </a:lnRef>
+        <a:fillRef idx="1">
+          <a:scrgbClr r="0" g="0" b="0"/>
+        </a:fillRef>
+        <a:effectRef idx="0">
+          <a:scrgbClr r="0" g="0" b="0"/>
+        </a:effectRef>
+        <a:fontRef idx="minor">
+          <a:schemeClr val="lt1"/>
+        </a:fontRef>
+      </dsp:style>
+      <dsp:txBody>
+        <a:bodyPr spcFirstLastPara="0" vert="horz" wrap="square" lIns="85344" tIns="85344" rIns="85344" bIns="85344" numCol="1" spcCol="1270" anchor="ctr" anchorCtr="0">
+          <a:noAutofit/>
+        </a:bodyPr>
+        <a:lstStyle/>
+        <a:p>
+          <a:pPr marL="0" lvl="0" indent="0" algn="ctr" defTabSz="533400">
+            <a:lnSpc>
+              <a:spcPct val="90000"/>
+            </a:lnSpc>
+            <a:spcBef>
+              <a:spcPct val="0"/>
+            </a:spcBef>
+            <a:spcAft>
+              <a:spcPct val="35000"/>
+            </a:spcAft>
+            <a:buNone/>
+          </a:pPr>
+          <a:r>
+            <a:rPr lang="en-US" sz="1200" kern="1200">
+              <a:latin typeface="Times New Roman" pitchFamily="18" charset="0"/>
+              <a:cs typeface="Times New Roman" pitchFamily="18" charset="0"/>
+            </a:rPr>
+            <a:t>Process 1 (Intake xyz)</a:t>
+          </a:r>
+        </a:p>
+      </dsp:txBody>
+      <dsp:txXfrm rot="10800000">
+        <a:off x="0" y="1174"/>
+        <a:ext cx="4467225" cy="345952"/>
+      </dsp:txXfrm>
+    </dsp:sp>
+  </dsp:spTree>
+</dsp:drawing>
+</file>
+
+<file path=word/diagrams/layout1.xml><?xml version="1.0" encoding="utf-8"?>
+<dgm:layoutDef xmlns:dgm="http://schemas.openxmlformats.org/drawingml/2006/diagram" xmlns:a="http://schemas.openxmlformats.org/drawingml/2006/main" uniqueId="urn:microsoft.com/office/officeart/2005/8/layout/process4">
+  <dgm:title val=""/>
+  <dgm:desc val=""/>
+  <dgm:catLst>
+    <dgm:cat type="process" pri="16000"/>
+    <dgm:cat type="list" pri="20000"/>
+  </dgm:catLst>
+  <dgm:sampData>
+    <dgm:dataModel>
+      <dgm:ptLst>
+        <dgm:pt modelId="0" type="doc"/>
+        <dgm:pt modelId="1">
+          <dgm:prSet phldr="1"/>
+        </dgm:pt>
+        <dgm:pt modelId="11">
+          <dgm:prSet phldr="1"/>
+        </dgm:pt>
+        <dgm:pt modelId="12">
+          <dgm:prSet phldr="1"/>
+        </dgm:pt>
+        <dgm:pt modelId="2">
+          <dgm:prSet phldr="1"/>
+        </dgm:pt>
+        <dgm:pt modelId="21">
+          <dgm:prSet phldr="1"/>
+        </dgm:pt>
+        <dgm:pt modelId="22">
+          <dgm:prSet phldr="1"/>
+        </dgm:pt>
+        <dgm:pt modelId="3">
+          <dgm:prSet phldr="1"/>
+        </dgm:pt>
+        <dgm:pt modelId="31">
+          <dgm:prSet phldr="1"/>
+        </dgm:pt>
+        <dgm:pt modelId="32">
+          <dgm:prSet phldr="1"/>
+        </dgm:pt>
+      </dgm:ptLst>
+      <dgm:cxnLst>
+        <dgm:cxn modelId="4" srcId="0" destId="1" srcOrd="0" destOrd="0"/>
+        <dgm:cxn modelId="5" srcId="0" destId="2" srcOrd="1" destOrd="0"/>
+        <dgm:cxn modelId="6" srcId="0" destId="3" srcOrd="2" destOrd="0"/>
+        <dgm:cxn modelId="13" srcId="1" destId="11" srcOrd="0" destOrd="0"/>
+        <dgm:cxn modelId="14" srcId="1" destId="12" srcOrd="1" destOrd="0"/>
+        <dgm:cxn modelId="23" srcId="2" destId="21" srcOrd="0" destOrd="0"/>
+        <dgm:cxn modelId="24" srcId="2" destId="22" srcOrd="1" destOrd="0"/>
+        <dgm:cxn modelId="33" srcId="3" destId="31" srcOrd="0" destOrd="0"/>
+        <dgm:cxn modelId="34" srcId="3" destId="32" srcOrd="1" destOrd="0"/>
+      </dgm:cxnLst>
+      <dgm:bg/>
+      <dgm:whole/>
+    </dgm:dataModel>
+  </dgm:sampData>
+  <dgm:styleData>
+    <dgm:dataModel>
+      <dgm:ptLst>
+        <dgm:pt modelId="0" type="doc"/>
+        <dgm:pt modelId="1"/>
+        <dgm:pt modelId="11"/>
+        <dgm:pt modelId="2"/>
+        <dgm:pt modelId="21"/>
+      </dgm:ptLst>
+      <dgm:cxnLst>
+        <dgm:cxn modelId="4" srcId="0" destId="1" srcOrd="0" destOrd="0"/>
+        <dgm:cxn modelId="5" srcId="0" destId="2" srcOrd="1" destOrd="0"/>
+        <dgm:cxn modelId="13" srcId="1" destId="11" srcOrd="0" destOrd="0"/>
+        <dgm:cxn modelId="23" srcId="2" destId="21" srcOrd="0" destOrd="0"/>
+      </dgm:cxnLst>
+      <dgm:bg/>
+      <dgm:whole/>
+    </dgm:dataModel>
+  </dgm:styleData>
+  <dgm:clrData>
+    <dgm:dataModel>
+      <dgm:ptLst>
+        <dgm:pt modelId="0" type="doc"/>
+        <dgm:pt modelId="1"/>
+        <dgm:pt modelId="11"/>
+        <dgm:pt modelId="2"/>
+        <dgm:pt modelId="21"/>
+        <dgm:pt modelId="3"/>
+        <dgm:pt modelId="31"/>
+        <dgm:pt modelId="4"/>
+        <dgm:pt modelId="41"/>
+      </dgm:ptLst>
+      <dgm:cxnLst>
+        <dgm:cxn modelId="5" srcId="0" destId="1" srcOrd="0" destOrd="0"/>
+        <dgm:cxn modelId="6" srcId="0" destId="2" srcOrd="1" destOrd="0"/>
+        <dgm:cxn modelId="7" srcId="0" destId="3" srcOrd="2" destOrd="0"/>
+        <dgm:cxn modelId="8" srcId="0" destId="4" srcOrd="3" destOrd="0"/>
+        <dgm:cxn modelId="13" srcId="1" destId="11" srcOrd="0" destOrd="0"/>
+        <dgm:cxn modelId="23" srcId="2" destId="21" srcOrd="0" destOrd="0"/>
+        <dgm:cxn modelId="33" srcId="3" destId="31" srcOrd="0" destOrd="0"/>
+        <dgm:cxn modelId="43" srcId="4" destId="41" srcOrd="0" destOrd="0"/>
+      </dgm:cxnLst>
+      <dgm:bg/>
+      <dgm:whole/>
+    </dgm:dataModel>
+  </dgm:clrData>
+  <dgm:layoutNode name="Name0">
+    <dgm:varLst>
+      <dgm:dir/>
+      <dgm:animLvl val="lvl"/>
+      <dgm:resizeHandles val="exact"/>
+    </dgm:varLst>
+    <dgm:alg type="lin">
+      <dgm:param type="linDir" val="fromB"/>
+    </dgm:alg>
+    <dgm:shape xmlns:r="http://schemas.openxmlformats.org/officeDocument/2006/relationships" r:blip="">
+      <dgm:adjLst/>
+    </dgm:shape>
+    <dgm:presOf/>
+    <dgm:constrLst>
+      <dgm:constr type="h" for="ch" forName="boxAndChildren" refType="h"/>
+      <dgm:constr type="h" for="ch" forName="arrowAndChildren" refType="h" refFor="ch" refForName="boxAndChildren" op="equ" fact="1.538"/>
+      <dgm:constr type="w" for="ch" forName="arrowAndChildren" refType="w"/>
+      <dgm:constr type="w" for="ch" forName="boxAndChildren" refType="w"/>
+      <dgm:constr type="h" for="ch" forName="sp" refType="h" fact="-0.015"/>
+      <dgm:constr type="primFontSz" for="des" forName="parentTextBox" val="65"/>
+      <dgm:constr type="primFontSz" for="des" forName="parentTextArrow" refType="primFontSz" refFor="des" refForName="parentTextBox" op="equ"/>
+      <dgm:constr type="primFontSz" for="des" forName="childTextArrow" val="65"/>
+      <dgm:constr type="primFontSz" for="des" forName="childTextBox" refType="primFontSz" refFor="des" refForName="childTextArrow" op="equ"/>
+    </dgm:constrLst>
+    <dgm:ruleLst/>
+    <dgm:forEach name="Name1" axis="ch" ptType="node" st="-1" step="-1">
+      <dgm:choose name="Name2">
+        <dgm:if name="Name3" axis="self" ptType="node" func="revPos" op="equ" val="1">
+          <dgm:layoutNode name="boxAndChildren">
+            <dgm:alg type="composite"/>
+            <dgm:shape xmlns:r="http://schemas.openxmlformats.org/officeDocument/2006/relationships" r:blip="">
+              <dgm:adjLst/>
+            </dgm:shape>
+            <dgm:presOf/>
+            <dgm:choose name="Name4">
+              <dgm:if name="Name5" axis="ch" ptType="node" func="cnt" op="gte" val="1">
+                <dgm:constrLst>
+                  <dgm:constr type="w" for="ch" forName="parentTextBox" refType="w"/>
+                  <dgm:constr type="h" for="ch" forName="parentTextBox" refType="h" fact="0.54"/>
+                  <dgm:constr type="t" for="ch" forName="parentTextBox"/>
+                  <dgm:constr type="w" for="ch" forName="entireBox" refType="w"/>
+                  <dgm:constr type="h" for="ch" forName="entireBox" refType="h"/>
+                  <dgm:constr type="w" for="ch" forName="descendantBox" refType="w"/>
+                  <dgm:constr type="b" for="ch" forName="descendantBox" refType="h" fact="0.98"/>
+                  <dgm:constr type="h" for="ch" forName="descendantBox" refType="h" fact="0.46"/>
+                </dgm:constrLst>
+              </dgm:if>
+              <dgm:else name="Name6">
+                <dgm:constrLst>
+                  <dgm:constr type="w" for="ch" forName="parentTextBox" refType="w"/>
+                  <dgm:constr type="h" for="ch" forName="parentTextBox" refType="h"/>
+                </dgm:constrLst>
+              </dgm:else>
+            </dgm:choose>
+            <dgm:ruleLst/>
+            <dgm:layoutNode name="parentTextBox">
+              <dgm:alg type="tx"/>
+              <dgm:choose name="Name7">
+                <dgm:if name="Name8" axis="ch" ptType="node" func="cnt" op="gte" val="1">
+                  <dgm:shape xmlns:r="http://schemas.openxmlformats.org/officeDocument/2006/relationships" type="rect" r:blip="" zOrderOff="1" hideGeom="1">
+                    <dgm:adjLst/>
+                  </dgm:shape>
+                </dgm:if>
+                <dgm:else name="Name9">
+                  <dgm:shape xmlns:r="http://schemas.openxmlformats.org/officeDocument/2006/relationships" type="rect" r:blip="">
+                    <dgm:adjLst/>
+                  </dgm:shape>
+                </dgm:else>
+              </dgm:choose>
+              <dgm:presOf axis="self"/>
+              <dgm:constrLst/>
+              <dgm:ruleLst>
+                <dgm:rule type="primFontSz" val="5" fact="NaN" max="NaN"/>
+              </dgm:ruleLst>
+            </dgm:layoutNode>
+            <dgm:choose name="Name10">
+              <dgm:if name="Name11" axis="ch" ptType="node" func="cnt" op="gte" val="1">
+                <dgm:layoutNode name="entireBox">
+                  <dgm:alg type="sp"/>
+                  <dgm:shape xmlns:r="http://schemas.openxmlformats.org/officeDocument/2006/relationships" type="rect" r:blip="">
+                    <dgm:adjLst/>
+                  </dgm:shape>
+                  <dgm:presOf axis="self"/>
+                  <dgm:constrLst/>
+                  <dgm:ruleLst/>
+                </dgm:layoutNode>
+                <dgm:layoutNode name="descendantBox" styleLbl="fgAccFollowNode1">
+                  <dgm:choose name="Name12">
+                    <dgm:if name="Name13" func="var" arg="dir" op="equ" val="norm">
+                      <dgm:alg type="lin"/>
+                    </dgm:if>
+                    <dgm:else name="Name14">
+                      <dgm:alg type="lin">
+                        <dgm:param type="linDir" val="fromR"/>
+                      </dgm:alg>
+                    </dgm:else>
+                  </dgm:choose>
+                  <dgm:shape xmlns:r="http://schemas.openxmlformats.org/officeDocument/2006/relationships" r:blip="">
+                    <dgm:adjLst/>
+                  </dgm:shape>
+                  <dgm:presOf/>
+                  <dgm:constrLst>
+                    <dgm:constr type="w" for="ch" forName="childTextBox" refType="w"/>
+                    <dgm:constr type="h" for="ch" forName="childTextBox" refType="h"/>
+                  </dgm:constrLst>
+                  <dgm:ruleLst/>
+                  <dgm:forEach name="Name15" axis="ch" ptType="node">
+                    <dgm:layoutNode name="childTextBox" styleLbl="fgAccFollowNode1">
+                      <dgm:varLst>
+                        <dgm:bulletEnabled val="1"/>
+                      </dgm:varLst>
+                      <dgm:alg type="tx"/>
+                      <dgm:shape xmlns:r="http://schemas.openxmlformats.org/officeDocument/2006/relationships" type="rect" r:blip="">
+                        <dgm:adjLst/>
+                      </dgm:shape>
+                      <dgm:presOf axis="desOrSelf" ptType="node"/>
+                      <dgm:constrLst>
+                        <dgm:constr type="tMarg" refType="primFontSz" fact="0.1"/>
+                        <dgm:constr type="bMarg" refType="primFontSz" fact="0.1"/>
+                      </dgm:constrLst>
+                      <dgm:ruleLst>
+                        <dgm:rule type="primFontSz" val="5" fact="NaN" max="NaN"/>
+                      </dgm:ruleLst>
+                    </dgm:layoutNode>
+                  </dgm:forEach>
+                </dgm:layoutNode>
+              </dgm:if>
+              <dgm:else name="Name16"/>
+            </dgm:choose>
+          </dgm:layoutNode>
+        </dgm:if>
+        <dgm:else name="Name17">
+          <dgm:layoutNode name="arrowAndChildren">
+            <dgm:alg type="composite"/>
+            <dgm:shape xmlns:r="http://schemas.openxmlformats.org/officeDocument/2006/relationships" r:blip="">
+              <dgm:adjLst/>
+            </dgm:shape>
+            <dgm:presOf/>
+            <dgm:choose name="Name18">
+              <dgm:if name="Name19" axis="ch" ptType="node" func="cnt" op="gte" val="1">
+                <dgm:constrLst>
+                  <dgm:constr type="w" for="ch" forName="parentTextArrow" refType="w"/>
+                  <dgm:constr type="t" for="ch" forName="parentTextArrow"/>
+                  <dgm:constr type="h" for="ch" forName="parentTextArrow" refType="h" fact="0.351"/>
+                  <dgm:constr type="w" for="ch" forName="arrow" refType="w"/>
+                  <dgm:constr type="h" for="ch" forName="arrow" refType="h"/>
+                  <dgm:constr type="w" for="ch" forName="descendantArrow" refType="w"/>
+                  <dgm:constr type="b" for="ch" forName="descendantArrow" refType="h" fact="0.65"/>
+                  <dgm:constr type="h" for="ch" forName="descendantArrow" refType="h" fact="0.299"/>
+                </dgm:constrLst>
+              </dgm:if>
+              <dgm:else name="Name20">
+                <dgm:constrLst>
+                  <dgm:constr type="w" for="ch" forName="parentTextArrow" refType="w"/>
+                  <dgm:constr type="h" for="ch" forName="parentTextArrow" refType="h"/>
+                </dgm:constrLst>
+              </dgm:else>
+            </dgm:choose>
+            <dgm:ruleLst/>
+            <dgm:layoutNode name="parentTextArrow">
+              <dgm:alg type="tx"/>
+              <dgm:choose name="Name21">
+                <dgm:if name="Name22" axis="ch" ptType="node" func="cnt" op="gte" val="1">
+                  <dgm:shape xmlns:r="http://schemas.openxmlformats.org/officeDocument/2006/relationships" type="rect" r:blip="" zOrderOff="1" hideGeom="1">
+                    <dgm:adjLst/>
+                  </dgm:shape>
+                </dgm:if>
+                <dgm:else name="Name23">
+                  <dgm:shape xmlns:r="http://schemas.openxmlformats.org/officeDocument/2006/relationships" rot="180" type="upArrowCallout" r:blip="">
+                    <dgm:adjLst/>
+                  </dgm:shape>
+                </dgm:else>
+              </dgm:choose>
+              <dgm:presOf axis="self"/>
+              <dgm:constrLst/>
+              <dgm:ruleLst>
+                <dgm:rule type="primFontSz" val="5" fact="NaN" max="NaN"/>
+              </dgm:ruleLst>
+            </dgm:layoutNode>
+            <dgm:choose name="Name24">
+              <dgm:if name="Name25" axis="ch" ptType="node" func="cnt" op="gte" val="1">
+                <dgm:layoutNode name="arrow">
+                  <dgm:alg type="sp"/>
+                  <dgm:shape xmlns:r="http://schemas.openxmlformats.org/officeDocument/2006/relationships" rot="180" type="upArrowCallout" r:blip="">
+                    <dgm:adjLst/>
+                  </dgm:shape>
+                  <dgm:presOf axis="self"/>
+                  <dgm:constrLst/>
+                  <dgm:ruleLst/>
+                </dgm:layoutNode>
+                <dgm:layoutNode name="descendantArrow">
+                  <dgm:choose name="Name26">
+                    <dgm:if name="Name27" func="var" arg="dir" op="equ" val="norm">
+                      <dgm:alg type="lin"/>
+                    </dgm:if>
+                    <dgm:else name="Name28">
+                      <dgm:alg type="lin">
+                        <dgm:param type="linDir" val="fromR"/>
+                      </dgm:alg>
+                    </dgm:else>
+                  </dgm:choose>
+                  <dgm:shape xmlns:r="http://schemas.openxmlformats.org/officeDocument/2006/relationships" r:blip="">
+                    <dgm:adjLst/>
+                  </dgm:shape>
+                  <dgm:presOf/>
+                  <dgm:constrLst>
+                    <dgm:constr type="w" for="ch" forName="childTextArrow" refType="w"/>
+                    <dgm:constr type="h" for="ch" forName="childTextArrow" refType="h"/>
+                  </dgm:constrLst>
+                  <dgm:ruleLst/>
+                  <dgm:forEach name="Name29" axis="ch" ptType="node">
+                    <dgm:layoutNode name="childTextArrow" styleLbl="fgAccFollowNode1">
+                      <dgm:varLst>
+                        <dgm:bulletEnabled val="1"/>
+                      </dgm:varLst>
+                      <dgm:alg type="tx"/>
+                      <dgm:shape xmlns:r="http://schemas.openxmlformats.org/officeDocument/2006/relationships" type="rect" r:blip="">
+                        <dgm:adjLst/>
+                      </dgm:shape>
+                      <dgm:presOf axis="desOrSelf" ptType="node"/>
+                      <dgm:constrLst>
+                        <dgm:constr type="tMarg" refType="primFontSz" fact="0.1"/>
+                        <dgm:constr type="bMarg" refType="primFontSz" fact="0.1"/>
+                      </dgm:constrLst>
+                      <dgm:ruleLst>
+                        <dgm:rule type="primFontSz" val="5" fact="NaN" max="NaN"/>
+                      </dgm:ruleLst>
+                    </dgm:layoutNode>
+                  </dgm:forEach>
+                </dgm:layoutNode>
+              </dgm:if>
+              <dgm:else name="Name30"/>
+            </dgm:choose>
+          </dgm:layoutNode>
+        </dgm:else>
+      </dgm:choose>
+      <dgm:forEach name="Name31" axis="precedSib" ptType="sibTrans" st="-1" cnt="1">
+        <dgm:layoutNode name="sp">
+          <dgm:alg type="sp"/>
+          <dgm:shape xmlns:r="http://schemas.openxmlformats.org/officeDocument/2006/relationships" r:blip="">
+            <dgm:adjLst/>
+          </dgm:shape>
+          <dgm:presOf axis="self"/>
+          <dgm:constrLst/>
+          <dgm:ruleLst/>
+        </dgm:layoutNode>
+      </dgm:forEach>
+    </dgm:forEach>
+  </dgm:layoutNode>
+</dgm:layoutDef>
+</file>
+
+<file path=word/diagrams/quickStyle1.xml><?xml version="1.0" encoding="utf-8"?>
+<dgm:styleDef xmlns:dgm="http://schemas.openxmlformats.org/drawingml/2006/diagram" xmlns:a="http://schemas.openxmlformats.org/drawingml/2006/main" uniqueId="urn:microsoft.com/office/officeart/2005/8/quickstyle/simple1">
+  <dgm:title val=""/>
+  <dgm:desc val=""/>
+  <dgm:catLst>
+    <dgm:cat type="simple" pri="10100"/>
+  </dgm:catLst>
+  <dgm:scene3d>
+    <a:camera prst="orthographicFront"/>
+    <a:lightRig rig="threePt" dir="t"/>
+  </dgm:scene3d>
+  <dgm:styleLbl name="node0">
+    <dgm:scene3d>
+      <a:camera prst="orthographicFront"/>
+      <a:lightRig rig="threePt" dir="t"/>
+    </dgm:scene3d>
+    <dgm:sp3d/>
+    <dgm:txPr/>
+    <dgm:style>
+      <a:lnRef idx="2">
+        <a:scrgbClr r="0" g="0" b="0"/>
+      </a:lnRef>
+      <a:fillRef idx="1">
+        <a:scrgbClr r="0" g="0" b="0"/>
+      </a:fillRef>
+      <a:effectRef idx="0">
+        <a:scrgbClr r="0" g="0" b="0"/>
+      </a:effectRef>
+      <a:fontRef idx="minor">
+        <a:schemeClr val="lt1"/>
+      </a:fontRef>
+    </dgm:style>
+  </dgm:styleLbl>
+  <dgm:styleLbl name="lnNode1">
+    <dgm:scene3d>
+      <a:camera prst="orthographicFront"/>
+      <a:lightRig rig="threePt" dir="t"/>
+    </dgm:scene3d>
+    <dgm:sp3d/>
+    <dgm:txPr/>
+    <dgm:style>
+      <a:lnRef idx="2">
+        <a:scrgbClr r="0" g="0" b="0"/>
+      </a:lnRef>
+      <a:fillRef idx="1">
+        <a:scrgbClr r="0" g="0" b="0"/>
+      </a:fillRef>
+      <a:effectRef idx="0">
+        <a:scrgbClr r="0" g="0" b="0"/>
+      </a:effectRef>
+      <a:fontRef idx="minor">
+        <a:schemeClr val="lt1"/>
+      </a:fontRef>
+    </dgm:style>
+  </dgm:styleLbl>
+  <dgm:styleLbl name="vennNode1">
+    <dgm:scene3d>
+      <a:camera prst="orthographicFront"/>
+      <a:lightRig rig="threePt" dir="t"/>
+    </dgm:scene3d>
+    <dgm:sp3d/>
+    <dgm:txPr/>
+    <dgm:style>
+      <a:lnRef idx="2">
+        <a:scrgbClr r="0" g="0" b="0"/>
+      </a:lnRef>
+      <a:fillRef idx="1">
+        <a:scrgbClr r="0" g="0" b="0"/>
+      </a:fillRef>
+      <a:effectRef idx="0">
+        <a:scrgbClr r="0" g="0" b="0"/>
+      </a:effectRef>
+      <a:fontRef idx="minor">
+        <a:schemeClr val="tx1"/>
+      </a:fontRef>
+    </dgm:style>
+  </dgm:styleLbl>
+  <dgm:styleLbl name="alignNode1">
+    <dgm:scene3d>
+      <a:camera prst="orthographicFront"/>
+      <a:lightRig rig="threePt" dir="t"/>
+    </dgm:scene3d>
+    <dgm:sp3d/>
+    <dgm:txPr/>
+    <dgm:style>
+      <a:lnRef idx="2">
+        <a:scrgbClr r="0" g="0" b="0"/>
+      </a:lnRef>
+      <a:fillRef idx="1">
+        <a:scrgbClr r="0" g="0" b="0"/>
+      </a:fillRef>
+      <a:effectRef idx="0">
+        <a:scrgbClr r="0" g="0" b="0"/>
+      </a:effectRef>
+      <a:fontRef idx="minor">
+        <a:schemeClr val="lt1"/>
+      </a:fontRef>
+    </dgm:style>
+  </dgm:styleLbl>
+  <dgm:styleLbl name="node1">
+    <dgm:scene3d>
+      <a:camera prst="orthographicFront"/>
+      <a:lightRig rig="threePt" dir="t"/>
+    </dgm:scene3d>
+    <dgm:sp3d/>
+    <dgm:txPr/>
+    <dgm:style>
+      <a:lnRef idx="2">
+        <a:scrgbClr r="0" g="0" b="0"/>
+      </a:lnRef>
+      <a:fillRef idx="1">
+        <a:scrgbClr r="0" g="0" b="0"/>
+      </a:fillRef>
+      <a:effectRef idx="0">
+        <a:scrgbClr r="0" g="0" b="0"/>
+      </a:effectRef>
+      <a:fontRef idx="minor">
+        <a:schemeClr val="lt1"/>
+      </a:fontRef>
+    </dgm:style>
+  </dgm:styleLbl>
+  <dgm:styleLbl name="node2">
+    <dgm:scene3d>
+      <a:camera prst="orthographicFront"/>
+      <a:lightRig rig="threePt" dir="t"/>
+    </dgm:scene3d>
+    <dgm:sp3d/>
+    <dgm:txPr/>
+    <dgm:style>
+      <a:lnRef idx="2">
+        <a:scrgbClr r="0" g="0" b="0"/>
+      </a:lnRef>
+      <a:fillRef idx="1">
+        <a:scrgbClr r="0" g="0" b="0"/>
+      </a:fillRef>
+      <a:effectRef idx="0">
+        <a:scrgbClr r="0" g="0" b="0"/>
+      </a:effectRef>
+      <a:fontRef idx="minor">
+        <a:schemeClr val="lt1"/>
+      </a:fontRef>
+    </dgm:style>
+  </dgm:styleLbl>
+  <dgm:styleLbl name="node3">
+    <dgm:scene3d>
+      <a:camera prst="orthographicFront"/>
+      <a:lightRig rig="threePt" dir="t"/>
+    </dgm:scene3d>
+    <dgm:sp3d/>
+    <dgm:txPr/>
+    <dgm:style>
+      <a:lnRef idx="2">
+        <a:scrgbClr r="0" g="0" b="0"/>
+      </a:lnRef>
+      <a:fillRef idx="1">
+        <a:scrgbClr r="0" g="0" b="0"/>
+      </a:fillRef>
+      <a:effectRef idx="0">
+        <a:scrgbClr r="0" g="0" b="0"/>
+      </a:effectRef>
+      <a:fontRef idx="minor">
+        <a:schemeClr val="lt1"/>
+      </a:fontRef>
+    </dgm:style>
+  </dgm:styleLbl>
+  <dgm:styleLbl name="node4">
+    <dgm:scene3d>
+      <a:camera prst="orthographicFront"/>
+      <a:lightRig rig="threePt" dir="t"/>
+    </dgm:scene3d>
+    <dgm:sp3d/>
+    <dgm:txPr/>
+    <dgm:style>
+      <a:lnRef idx="2">
+        <a:scrgbClr r="0" g="0" b="0"/>
+      </a:lnRef>
+      <a:fillRef idx="1">
+        <a:scrgbClr r="0" g="0" b="0"/>
+      </a:fillRef>
+      <a:effectRef idx="0">
+        <a:scrgbClr r="0" g="0" b="0"/>
+      </a:effectRef>
+      <a:fontRef idx="minor">
+        <a:schemeClr val="lt1"/>
+      </a:fontRef>
+    </dgm:style>
+  </dgm:styleLbl>
+  <dgm:styleLbl name="fgImgPlace1">
+    <dgm:scene3d>
+      <a:camera prst="orthographicFront"/>
+      <a:lightRig rig="threePt" dir="t"/>
+    </dgm:scene3d>
+    <dgm:sp3d/>
+    <dgm:txPr/>
+    <dgm:style>
+      <a:lnRef idx="2">
+        <a:scrgbClr r="0" g="0" b="0"/>
+      </a:lnRef>
+      <a:fillRef idx="1">
+        <a:scrgbClr r="0" g="0" b="0"/>
+      </a:fillRef>
+      <a:effectRef idx="0">
+        <a:scrgbClr r="0" g="0" b="0"/>
+      </a:effectRef>
+      <a:fontRef idx="minor"/>
+    </dgm:style>
+  </dgm:styleLbl>
+  <dgm:styleLbl name="alignImgPlace1">
+    <dgm:scene3d>
+      <a:camera prst="orthographicFront"/>
+      <a:lightRig rig="threePt" dir="t"/>
+    </dgm:scene3d>
+    <dgm:sp3d/>
+    <dgm:txPr/>
+    <dgm:style>
+      <a:lnRef idx="2">
+        <a:scrgbClr r="0" g="0" b="0"/>
+      </a:lnRef>
+      <a:fillRef idx="1">
+        <a:scrgbClr r="0" g="0" b="0"/>
+      </a:fillRef>
+      <a:effectRef idx="0">
+        <a:scrgbClr r="0" g="0" b="0"/>
+      </a:effectRef>
+      <a:fontRef idx="minor"/>
+    </dgm:style>
+  </dgm:styleLbl>
+  <dgm:styleLbl name="bgImgPlace1">
+    <dgm:scene3d>
+      <a:camera prst="orthographicFront"/>
+      <a:lightRig rig="threePt" dir="t"/>
+    </dgm:scene3d>
+    <dgm:sp3d/>
+    <dgm:txPr/>
+    <dgm:style>
+      <a:lnRef idx="2">
+        <a:scrgbClr r="0" g="0" b="0"/>
+      </a:lnRef>
+      <a:fillRef idx="1">
+        <a:scrgbClr r="0" g="0" b="0"/>
+      </a:fillRef>
+      <a:effectRef idx="0">
+        <a:scrgbClr r="0" g="0" b="0"/>
+      </a:effectRef>
+      <a:fontRef idx="minor"/>
+    </dgm:style>
+  </dgm:styleLbl>
+  <dgm:styleLbl name="sibTrans2D1">
+    <dgm:scene3d>
+      <a:camera prst="orthographicFront"/>
+      <a:lightRig rig="threePt" dir="t"/>
+    </dgm:scene3d>
+    <dgm:sp3d/>
+    <dgm:txPr/>
+    <dgm:style>
+      <a:lnRef idx="0">
+        <a:scrgbClr r="0" g="0" b="0"/>
+      </a:lnRef>
+      <a:fillRef idx="1">
+        <a:scrgbClr r="0" g="0" b="0"/>
+      </a:fillRef>
+      <a:effectRef idx="0">
+        <a:scrgbClr r="0" g="0" b="0"/>
+      </a:effectRef>
+      <a:fontRef idx="minor">
+        <a:schemeClr val="lt1"/>
+      </a:fontRef>
+    </dgm:style>
+  </dgm:styleLbl>
+  <dgm:styleLbl name="fgSibTrans2D1">
+    <dgm:scene3d>
+      <a:camera prst="orthographicFront"/>
+      <a:lightRig rig="threePt" dir="t"/>
+    </dgm:scene3d>
+    <dgm:sp3d/>
+    <dgm:txPr/>
+    <dgm:style>
+      <a:lnRef idx="0">
+        <a:scrgbClr r="0" g="0" b="0"/>
+      </a:lnRef>
+      <a:fillRef idx="1">
+        <a:scrgbClr r="0" g="0" b="0"/>
+      </a:fillRef>
+      <a:effectRef idx="0">
+        <a:scrgbClr r="0" g="0" b="0"/>
+      </a:effectRef>
+      <a:fontRef idx="minor">
+        <a:schemeClr val="lt1"/>
+      </a:fontRef>
+    </dgm:style>
+  </dgm:styleLbl>
+  <dgm:styleLbl name="bgSibTrans2D1">
+    <dgm:scene3d>
+      <a:camera prst="orthographicFront"/>
+      <a:lightRig rig="threePt" dir="t"/>
+    </dgm:scene3d>
+    <dgm:sp3d/>
+    <dgm:txPr/>
+    <dgm:style>
+      <a:lnRef idx="0">
+        <a:scrgbClr r="0" g="0" b="0"/>
+      </a:lnRef>
+      <a:fillRef idx="1">
+        <a:scrgbClr r="0" g="0" b="0"/>
+      </a:fillRef>
+      <a:effectRef idx="0">
+        <a:scrgbClr r="0" g="0" b="0"/>
+      </a:effectRef>
+      <a:fontRef idx="minor">
+        <a:schemeClr val="lt1"/>
+      </a:fontRef>
+    </dgm:style>
+  </dgm:styleLbl>
+  <dgm:styleLbl name="sibTrans1D1">
+    <dgm:scene3d>
+      <a:camera prst="orthographicFront"/>
+      <a:lightRig rig="threePt" dir="t"/>
+    </dgm:scene3d>
+    <dgm:sp3d/>
+    <dgm:txPr/>
+    <dgm:style>
+      <a:lnRef idx="1">
+        <a:scrgbClr r="0" g="0" b="0"/>
+      </a:lnRef>
+      <a:fillRef idx="0">
+        <a:scrgbClr r="0" g="0" b="0"/>
+      </a:fillRef>
+      <a:effectRef idx="0">
+        <a:scrgbClr r="0" g="0" b="0"/>
+      </a:effectRef>
+      <a:fontRef idx="minor"/>
+    </dgm:style>
+  </dgm:styleLbl>
+  <dgm:styleLbl name="callout">
+    <dgm:scene3d>
+      <a:camera prst="orthographicFront"/>
+      <a:lightRig rig="threePt" dir="t"/>
+    </dgm:scene3d>
+    <dgm:sp3d/>
+    <dgm:txPr/>
+    <dgm:style>
+      <a:lnRef idx="2">
+        <a:scrgbClr r="0" g="0" b="0"/>
+      </a:lnRef>
+      <a:fillRef idx="1">
+        <a:scrgbClr r="0" g="0" b="0"/>
+      </a:fillRef>
+      <a:effectRef idx="0">
+        <a:scrgbClr r="0" g="0" b="0"/>
+      </a:effectRef>
+      <a:fontRef idx="minor"/>
+    </dgm:style>
+  </dgm:styleLbl>
+  <dgm:styleLbl name="asst0">
+    <dgm:scene3d>
+      <a:camera prst="orthographicFront"/>
+      <a:lightRig rig="threePt" dir="t"/>
+    </dgm:scene3d>
+    <dgm:sp3d/>
+    <dgm:txPr/>
+    <dgm:style>
+      <a:lnRef idx="2">
+        <a:scrgbClr r="0" g="0" b="0"/>
+      </a:lnRef>
+      <a:fillRef idx="1">
+        <a:scrgbClr r="0" g="0" b="0"/>
+      </a:fillRef>
+      <a:effectRef idx="0">
+        <a:scrgbClr r="0" g="0" b="0"/>
+      </a:effectRef>
+      <a:fontRef idx="minor">
+        <a:schemeClr val="lt1"/>
+      </a:fontRef>
+    </dgm:style>
+  </dgm:styleLbl>
+  <dgm:styleLbl name="asst1">
+    <dgm:scene3d>
+      <a:camera prst="orthographicFront"/>
+      <a:lightRig rig="threePt" dir="t"/>
+    </dgm:scene3d>
+    <dgm:sp3d/>
+    <dgm:txPr/>
+    <dgm:style>
+      <a:lnRef idx="2">
+        <a:scrgbClr r="0" g="0" b="0"/>
+      </a:lnRef>
+      <a:fillRef idx="1">
+        <a:scrgbClr r="0" g="0" b="0"/>
+      </a:fillRef>
+      <a:effectRef idx="0">
+        <a:scrgbClr r="0" g="0" b="0"/>
+      </a:effectRef>
+      <a:fontRef idx="minor">
+        <a:schemeClr val="lt1"/>
+      </a:fontRef>
+    </dgm:style>
+  </dgm:styleLbl>
+  <dgm:styleLbl name="asst2">
+    <dgm:scene3d>
+      <a:camera prst="orthographicFront"/>
+      <a:lightRig rig="threePt" dir="t"/>
+    </dgm:scene3d>
+    <dgm:sp3d/>
+    <dgm:txPr/>
+    <dgm:style>
+      <a:lnRef idx="2">
+        <a:scrgbClr r="0" g="0" b="0"/>
+      </a:lnRef>
+      <a:fillRef idx="1">
+        <a:scrgbClr r="0" g="0" b="0"/>
+      </a:fillRef>
+      <a:effectRef idx="0">
+        <a:scrgbClr r="0" g="0" b="0"/>
+      </a:effectRef>
+      <a:fontRef idx="minor">
+        <a:schemeClr val="lt1"/>
+      </a:fontRef>
+    </dgm:style>
+  </dgm:styleLbl>
+  <dgm:styleLbl name="asst3">
+    <dgm:scene3d>
+      <a:camera prst="orthographicFront"/>
+      <a:lightRig rig="threePt" dir="t"/>
+    </dgm:scene3d>
+    <dgm:sp3d/>
+    <dgm:txPr/>
+    <dgm:style>
+      <a:lnRef idx="2">
+        <a:scrgbClr r="0" g="0" b="0"/>
+      </a:lnRef>
+      <a:fillRef idx="1">
+        <a:scrgbClr r="0" g="0" b="0"/>
+      </a:fillRef>
+      <a:effectRef idx="0">
+        <a:scrgbClr r="0" g="0" b="0"/>
+      </a:effectRef>
+      <a:fontRef idx="minor">
+        <a:schemeClr val="lt1"/>
+      </a:fontRef>
+    </dgm:style>
+  </dgm:styleLbl>
+  <dgm:styleLbl name="asst4">
+    <dgm:scene3d>
+      <a:camera prst="orthographicFront"/>
+      <a:lightRig rig="threePt" dir="t"/>
+    </dgm:scene3d>
+    <dgm:sp3d/>
+    <dgm:txPr/>
+    <dgm:style>
+      <a:lnRef idx="2">
+        <a:scrgbClr r="0" g="0" b="0"/>
+      </a:lnRef>
+      <a:fillRef idx="1">
+        <a:scrgbClr r="0" g="0" b="0"/>
+      </a:fillRef>
+      <a:effectRef idx="0">
+        <a:scrgbClr r="0" g="0" b="0"/>
+      </a:effectRef>
+      <a:fontRef idx="minor">
+        <a:schemeClr val="lt1"/>
+      </a:fontRef>
+    </dgm:style>
+  </dgm:styleLbl>
+  <dgm:styleLbl name="parChTrans2D1">
+    <dgm:scene3d>
+      <a:camera prst="orthographicFront"/>
+      <a:lightRig rig="threePt" dir="t"/>
+    </dgm:scene3d>
+    <dgm:sp3d/>
+    <dgm:txPr/>
+    <dgm:style>
+      <a:lnRef idx="2">
+        <a:scrgbClr r="0" g="0" b="0"/>
+      </a:lnRef>
+      <a:fillRef idx="1">
+        <a:scrgbClr r="0" g="0" b="0"/>
+      </a:fillRef>
+      <a:effectRef idx="0">
+        <a:scrgbClr r="0" g="0" b="0"/>
+      </a:effectRef>
+      <a:fontRef idx="minor">
+        <a:schemeClr val="lt1"/>
+      </a:fontRef>
+    </dgm:style>
+  </dgm:styleLbl>
+  <dgm:styleLbl name="parChTrans2D2">
+    <dgm:scene3d>
+      <a:camera prst="orthographicFront"/>
+      <a:lightRig rig="threePt" dir="t"/>
+    </dgm:scene3d>
+    <dgm:sp3d/>
+    <dgm:txPr/>
+    <dgm:style>
+      <a:lnRef idx="2">
+        <a:scrgbClr r="0" g="0" b="0"/>
+      </a:lnRef>
+      <a:fillRef idx="1">
+        <a:scrgbClr r="0" g="0" b="0"/>
+      </a:fillRef>
+      <a:effectRef idx="0">
+        <a:scrgbClr r="0" g="0" b="0"/>
+      </a:effectRef>
+      <a:fontRef idx="minor">
+        <a:schemeClr val="lt1"/>
+      </a:fontRef>
+    </dgm:style>
+  </dgm:styleLbl>
+  <dgm:styleLbl name="parChTrans2D3">
+    <dgm:scene3d>
+      <a:camera prst="orthographicFront"/>
+      <a:lightRig rig="threePt" dir="t"/>
+    </dgm:scene3d>
+    <dgm:sp3d/>
+    <dgm:txPr/>
+    <dgm:style>
+      <a:lnRef idx="2">
+        <a:scrgbClr r="0" g="0" b="0"/>
+      </a:lnRef>
+      <a:fillRef idx="1">
+        <a:scrgbClr r="0" g="0" b="0"/>
+      </a:fillRef>
+      <a:effectRef idx="0">
+        <a:scrgbClr r="0" g="0" b="0"/>
+      </a:effectRef>
+      <a:fontRef idx="minor">
+        <a:schemeClr val="lt1"/>
+      </a:fontRef>
+    </dgm:style>
+  </dgm:styleLbl>
+  <dgm:styleLbl name="parChTrans2D4">
+    <dgm:scene3d>
+      <a:camera prst="orthographicFront"/>
+      <a:lightRig rig="threePt" dir="t"/>
+    </dgm:scene3d>
+    <dgm:sp3d/>
+    <dgm:txPr/>
+    <dgm:style>
+      <a:lnRef idx="2">
+        <a:scrgbClr r="0" g="0" b="0"/>
+      </a:lnRef>
+      <a:fillRef idx="1">
+        <a:scrgbClr r="0" g="0" b="0"/>
+      </a:fillRef>
+      <a:effectRef idx="0">
+        <a:scrgbClr r="0" g="0" b="0"/>
+      </a:effectRef>
+      <a:fontRef idx="minor">
+        <a:schemeClr val="lt1"/>
+      </a:fontRef>
+    </dgm:style>
+  </dgm:styleLbl>
+  <dgm:styleLbl name="parChTrans1D1">
+    <dgm:scene3d>
+      <a:camera prst="orthographicFront"/>
+      <a:lightRig rig="threePt" dir="t"/>
+    </dgm:scene3d>
+    <dgm:sp3d/>
+    <dgm:txPr/>
+    <dgm:style>
+      <a:lnRef idx="2">
+        <a:scrgbClr r="0" g="0" b="0"/>
+      </a:lnRef>
+      <a:fillRef idx="0">
+        <a:scrgbClr r="0" g="0" b="0"/>
+      </a:fillRef>
+      <a:effectRef idx="0">
+        <a:scrgbClr r="0" g="0" b="0"/>
+      </a:effectRef>
+      <a:fontRef idx="minor"/>
+    </dgm:style>
+  </dgm:styleLbl>
+  <dgm:styleLbl name="parChTrans1D2">
+    <dgm:scene3d>
+      <a:camera prst="orthographicFront"/>
+      <a:lightRig rig="threePt" dir="t"/>
+    </dgm:scene3d>
+    <dgm:sp3d/>
+    <dgm:txPr/>
+    <dgm:style>
+      <a:lnRef idx="2">
+        <a:scrgbClr r="0" g="0" b="0"/>
+      </a:lnRef>
+      <a:fillRef idx="0">
+        <a:scrgbClr r="0" g="0" b="0"/>
+      </a:fillRef>
+      <a:effectRef idx="0">
+        <a:scrgbClr r="0" g="0" b="0"/>
+      </a:effectRef>
+      <a:fontRef idx="minor"/>
+    </dgm:style>
+  </dgm:styleLbl>
+  <dgm:styleLbl name="parChTrans1D3">
+    <dgm:scene3d>
+      <a:camera prst="orthographicFront"/>
+      <a:lightRig rig="threePt" dir="t"/>
+    </dgm:scene3d>
+    <dgm:sp3d/>
+    <dgm:txPr/>
+    <dgm:style>
+      <a:lnRef idx="2">
+        <a:scrgbClr r="0" g="0" b="0"/>
+      </a:lnRef>
+      <a:fillRef idx="0">
+        <a:scrgbClr r="0" g="0" b="0"/>
+      </a:fillRef>
+      <a:effectRef idx="0">
+        <a:scrgbClr r="0" g="0" b="0"/>
+      </a:effectRef>
+      <a:fontRef idx="minor"/>
+    </dgm:style>
+  </dgm:styleLbl>
+  <dgm:styleLbl name="parChTrans1D4">
+    <dgm:scene3d>
+      <a:camera prst="orthographicFront"/>
+      <a:lightRig rig="threePt" dir="t"/>
+    </dgm:scene3d>
+    <dgm:sp3d/>
+    <dgm:txPr/>
+    <dgm:style>
+      <a:lnRef idx="2">
+        <a:scrgbClr r="0" g="0" b="0"/>
+      </a:lnRef>
+      <a:fillRef idx="0">
+        <a:scrgbClr r="0" g="0" b="0"/>
+      </a:fillRef>
+      <a:effectRef idx="0">
+        <a:scrgbClr r="0" g="0" b="0"/>
+      </a:effectRef>
+      <a:fontRef idx="minor"/>
+    </dgm:style>
+  </dgm:styleLbl>
+  <dgm:styleLbl name="fgAcc1">
+    <dgm:scene3d>
+      <a:camera prst="orthographicFront"/>
+      <a:lightRig rig="threePt" dir="t"/>
+    </dgm:scene3d>
+    <dgm:sp3d/>
+    <dgm:txPr/>
+    <dgm:style>
+      <a:lnRef idx="2">
+        <a:scrgbClr r="0" g="0" b="0"/>
+      </a:lnRef>
+      <a:fillRef idx="1">
+        <a:scrgbClr r="0" g="0" b="0"/>
+      </a:fillRef>
+      <a:effectRef idx="0">
+        <a:scrgbClr r="0" g="0" b="0"/>
+      </a:effectRef>
+      <a:fontRef idx="minor"/>
+    </dgm:style>
+  </dgm:styleLbl>
+  <dgm:styleLbl name="conFgAcc1">
+    <dgm:scene3d>
+      <a:camera prst="orthographicFront"/>
+      <a:lightRig rig="threePt" dir="t"/>
+    </dgm:scene3d>
+    <dgm:sp3d/>
+    <dgm:txPr/>
+    <dgm:style>
+      <a:lnRef idx="2">
+        <a:scrgbClr r="0" g="0" b="0"/>
+      </a:lnRef>
+      <a:fillRef idx="1">
+        <a:scrgbClr r="0" g="0" b="0"/>
+      </a:fillRef>
+      <a:effectRef idx="0">
+        <a:scrgbClr r="0" g="0" b="0"/>
+      </a:effectRef>
+      <a:fontRef idx="minor"/>
+    </dgm:style>
+  </dgm:styleLbl>
+  <dgm:styleLbl name="alignAcc1">
+    <dgm:scene3d>
+      <a:camera prst="orthographicFront"/>
+      <a:lightRig rig="threePt" dir="t"/>
+    </dgm:scene3d>
+    <dgm:sp3d/>
+    <dgm:txPr/>
+    <dgm:style>
+      <a:lnRef idx="2">
+        <a:scrgbClr r="0" g="0" b="0"/>
+      </a:lnRef>
+      <a:fillRef idx="1">
+        <a:scrgbClr r="0" g="0" b="0"/>
+      </a:fillRef>
+      <a:effectRef idx="0">
+        <a:scrgbClr r="0" g="0" b="0"/>
+      </a:effectRef>
+      <a:fontRef idx="minor"/>
+    </dgm:style>
+  </dgm:styleLbl>
+  <dgm:styleLbl name="trAlignAcc1">
+    <dgm:scene3d>
+      <a:camera prst="orthographicFront"/>
+      <a:lightRig rig="threePt" dir="t"/>
+    </dgm:scene3d>
+    <dgm:sp3d/>
+    <dgm:txPr/>
+    <dgm:style>
+      <a:lnRef idx="1">
+        <a:scrgbClr r="0" g="0" b="0"/>
+      </a:lnRef>
+      <a:fillRef idx="1">
+        <a:scrgbClr r="0" g="0" b="0"/>
+      </a:fillRef>
+      <a:effectRef idx="0">
+        <a:scrgbClr r="0" g="0" b="0"/>
+      </a:effectRef>
+      <a:fontRef idx="minor"/>
+    </dgm:style>
+  </dgm:styleLbl>
+  <dgm:styleLbl name="bgAcc1">
+    <dgm:scene3d>
+      <a:camera prst="orthographicFront"/>
+      <a:lightRig rig="threePt" dir="t"/>
+    </dgm:scene3d>
+    <dgm:sp3d/>
+    <dgm:txPr/>
+    <dgm:style>
+      <a:lnRef idx="2">
+        <a:scrgbClr r="0" g="0" b="0"/>
+      </a:lnRef>
+      <a:fillRef idx="1">
+        <a:scrgbClr r="0" g="0" b="0"/>
+      </a:fillRef>
+      <a:effectRef idx="0">
+        <a:scrgbClr r="0" g="0" b="0"/>
+      </a:effectRef>
+      <a:fontRef idx="minor"/>
+    </dgm:style>
+  </dgm:styleLbl>
+  <dgm:styleLbl name="solidFgAcc1">
+    <dgm:scene3d>
+      <a:camera prst="orthographicFront"/>
+      <a:lightRig rig="threePt" dir="t"/>
+    </dgm:scene3d>
+    <dgm:sp3d/>
+    <dgm:txPr/>
+    <dgm:style>
+      <a:lnRef idx="2">
+        <a:scrgbClr r="0" g="0" b="0"/>
+      </a:lnRef>
+      <a:fillRef idx="1">
+        <a:scrgbClr r="0" g="0" b="0"/>
+      </a:fillRef>
+      <a:effectRef idx="0">
+        <a:scrgbClr r="0" g="0" b="0"/>
+      </a:effectRef>
+      <a:fontRef idx="minor"/>
+    </dgm:style>
+  </dgm:styleLbl>
+  <dgm:styleLbl name="solidAlignAcc1">
+    <dgm:scene3d>
+      <a:camera prst="orthographicFront"/>
+      <a:lightRig rig="threePt" dir="t"/>
+    </dgm:scene3d>
+    <dgm:sp3d/>
+    <dgm:txPr/>
+    <dgm:style>
+      <a:lnRef idx="2">
+        <a:scrgbClr r="0" g="0" b="0"/>
+      </a:lnRef>
+      <a:fillRef idx="1">
+        <a:scrgbClr r="0" g="0" b="0"/>
+      </a:fillRef>
+      <a:effectRef idx="0">
+        <a:scrgbClr r="0" g="0" b="0"/>
+      </a:effectRef>
+      <a:fontRef idx="minor"/>
+    </dgm:style>
+  </dgm:styleLbl>
+  <dgm:styleLbl name="solidBgAcc1">
+    <dgm:scene3d>
+      <a:camera prst="orthographicFront"/>
+      <a:lightRig rig="threePt" dir="t"/>
+    </dgm:scene3d>
+    <dgm:sp3d/>
+    <dgm:txPr/>
+    <dgm:style>
+      <a:lnRef idx="2">
+        <a:scrgbClr r="0" g="0" b="0"/>
+      </a:lnRef>
+      <a:fillRef idx="1">
+        <a:scrgbClr r="0" g="0" b="0"/>
+      </a:fillRef>
+      <a:effectRef idx="0">
+        <a:scrgbClr r="0" g="0" b="0"/>
+      </a:effectRef>
+      <a:fontRef idx="minor"/>
+    </dgm:style>
+  </dgm:styleLbl>
+  <dgm:styleLbl name="fgAccFollowNode1">
+    <dgm:scene3d>
+      <a:camera prst="orthographicFront"/>
+      <a:lightRig rig="threePt" dir="t"/>
+    </dgm:scene3d>
+    <dgm:sp3d/>
+    <dgm:txPr/>
+    <dgm:style>
+      <a:lnRef idx="2">
+        <a:scrgbClr r="0" g="0" b="0"/>
+      </a:lnRef>
+      <a:fillRef idx="1">
+        <a:scrgbClr r="0" g="0" b="0"/>
+      </a:fillRef>
+      <a:effectRef idx="0">
+        <a:scrgbClr r="0" g="0" b="0"/>
+      </a:effectRef>
+      <a:fontRef idx="minor"/>
+    </dgm:style>
+  </dgm:styleLbl>
+  <dgm:styleLbl name="alignAccFollowNode1">
+    <dgm:scene3d>
+      <a:camera prst="orthographicFront"/>
+      <a:lightRig rig="threePt" dir="t"/>
+    </dgm:scene3d>
+    <dgm:sp3d/>
+    <dgm:txPr/>
+    <dgm:style>
+      <a:lnRef idx="2">
+        <a:scrgbClr r="0" g="0" b="0"/>
+      </a:lnRef>
+      <a:fillRef idx="1">
+        <a:scrgbClr r="0" g="0" b="0"/>
+      </a:fillRef>
+      <a:effectRef idx="0">
+        <a:scrgbClr r="0" g="0" b="0"/>
+      </a:effectRef>
+      <a:fontRef idx="minor"/>
+    </dgm:style>
+  </dgm:styleLbl>
+  <dgm:styleLbl name="bgAccFollowNode1">
+    <dgm:scene3d>
+      <a:camera prst="orthographicFront"/>
+      <a:lightRig rig="threePt" dir="t"/>
+    </dgm:scene3d>
+    <dgm:sp3d/>
+    <dgm:txPr/>
+    <dgm:style>
+      <a:lnRef idx="2">
+        <a:scrgbClr r="0" g="0" b="0"/>
+      </a:lnRef>
+      <a:fillRef idx="1">
+        <a:scrgbClr r="0" g="0" b="0"/>
+      </a:fillRef>
+      <a:effectRef idx="0">
+        <a:scrgbClr r="0" g="0" b="0"/>
+      </a:effectRef>
+      <a:fontRef idx="minor"/>
+    </dgm:style>
+  </dgm:styleLbl>
+  <dgm:styleLbl name="fgAcc0">
+    <dgm:scene3d>
+      <a:camera prst="orthographicFront"/>
+      <a:lightRig rig="threePt" dir="t"/>
+    </dgm:scene3d>
+    <dgm:sp3d/>
+    <dgm:txPr/>
+    <dgm:style>
+      <a:lnRef idx="2">
+        <a:scrgbClr r="0" g="0" b="0"/>
+      </a:lnRef>
+      <a:fillRef idx="1">
+        <a:scrgbClr r="0" g="0" b="0"/>
+      </a:fillRef>
+      <a:effectRef idx="0">
+        <a:scrgbClr r="0" g="0" b="0"/>
+      </a:effectRef>
+      <a:fontRef idx="minor"/>
+    </dgm:style>
+  </dgm:styleLbl>
+  <dgm:styleLbl name="fgAcc2">
+    <dgm:scene3d>
+      <a:camera prst="orthographicFront"/>
+      <a:lightRig rig="threePt" dir="t"/>
+    </dgm:scene3d>
+    <dgm:sp3d/>
+    <dgm:txPr/>
+    <dgm:style>
+      <a:lnRef idx="2">
+        <a:scrgbClr r="0" g="0" b="0"/>
+      </a:lnRef>
+      <a:fillRef idx="1">
+        <a:scrgbClr r="0" g="0" b="0"/>
+      </a:fillRef>
+      <a:effectRef idx="0">
+        <a:scrgbClr r="0" g="0" b="0"/>
+      </a:effectRef>
+      <a:fontRef idx="minor"/>
+    </dgm:style>
+  </dgm:styleLbl>
+  <dgm:styleLbl name="fgAcc3">
+    <dgm:scene3d>
+      <a:camera prst="orthographicFront"/>
+      <a:lightRig rig="threePt" dir="t"/>
+    </dgm:scene3d>
+    <dgm:sp3d/>
+    <dgm:txPr/>
+    <dgm:style>
+      <a:lnRef idx="2">
+        <a:scrgbClr r="0" g="0" b="0"/>
+      </a:lnRef>
+      <a:fillRef idx="1">
+        <a:scrgbClr r="0" g="0" b="0"/>
+      </a:fillRef>
+      <a:effectRef idx="0">
+        <a:scrgbClr r="0" g="0" b="0"/>
+      </a:effectRef>
+      <a:fontRef idx="minor"/>
+    </dgm:style>
+  </dgm:styleLbl>
+  <dgm:styleLbl name="fgAcc4">
+    <dgm:scene3d>
+      <a:camera prst="orthographicFront"/>
+      <a:lightRig rig="threePt" dir="t"/>
+    </dgm:scene3d>
+    <dgm:sp3d/>
+    <dgm:txPr/>
+    <dgm:style>
+      <a:lnRef idx="2">
+        <a:scrgbClr r="0" g="0" b="0"/>
+      </a:lnRef>
+      <a:fillRef idx="1">
+        <a:scrgbClr r="0" g="0" b="0"/>
+      </a:fillRef>
+      <a:effectRef idx="0">
+        <a:scrgbClr r="0" g="0" b="0"/>
+      </a:effectRef>
+      <a:fontRef idx="minor"/>
+    </dgm:style>
+  </dgm:styleLbl>
+  <dgm:styleLbl name="bgShp">
+    <dgm:scene3d>
+      <a:camera prst="orthographicFront"/>
+      <a:lightRig rig="threePt" dir="t"/>
+    </dgm:scene3d>
+    <dgm:sp3d/>
+    <dgm:txPr/>
+    <dgm:style>
+      <a:lnRef idx="0">
+        <a:scrgbClr r="0" g="0" b="0"/>
+      </a:lnRef>
+      <a:fillRef idx="1">
+        <a:scrgbClr r="0" g="0" b="0"/>
+      </a:fillRef>
+      <a:effectRef idx="0">
+        <a:scrgbClr r="0" g="0" b="0"/>
+      </a:effectRef>
+      <a:fontRef idx="minor"/>
+    </dgm:style>
+  </dgm:styleLbl>
+  <dgm:styleLbl name="dkBgShp">
+    <dgm:scene3d>
+      <a:camera prst="orthographicFront"/>
+      <a:lightRig rig="threePt" dir="t"/>
+    </dgm:scene3d>
+    <dgm:sp3d/>
+    <dgm:txPr/>
+    <dgm:style>
+      <a:lnRef idx="0">
+        <a:scrgbClr r="0" g="0" b="0"/>
+      </a:lnRef>
+      <a:fillRef idx="1">
+        <a:scrgbClr r="0" g="0" b="0"/>
+      </a:fillRef>
+      <a:effectRef idx="0">
+        <a:scrgbClr r="0" g="0" b="0"/>
+      </a:effectRef>
+      <a:fontRef idx="minor"/>
+    </dgm:style>
+  </dgm:styleLbl>
+  <dgm:styleLbl name="trBgShp">
+    <dgm:scene3d>
+      <a:camera prst="orthographicFront"/>
+      <a:lightRig rig="threePt" dir="t"/>
+    </dgm:scene3d>
+    <dgm:sp3d/>
+    <dgm:txPr/>
+    <dgm:style>
+      <a:lnRef idx="0">
+        <a:scrgbClr r="0" g="0" b="0"/>
+      </a:lnRef>
+      <a:fillRef idx="1">
+        <a:scrgbClr r="0" g="0" b="0"/>
+      </a:fillRef>
+      <a:effectRef idx="0">
+        <a:scrgbClr r="0" g="0" b="0"/>
+      </a:effectRef>
+      <a:fontRef idx="minor"/>
+    </dgm:style>
+  </dgm:styleLbl>
+  <dgm:styleLbl name="fgShp">
+    <dgm:scene3d>
+      <a:camera prst="orthographicFront"/>
+      <a:lightRig rig="threePt" dir="t"/>
+    </dgm:scene3d>
+    <dgm:sp3d/>
+    <dgm:txPr/>
+    <dgm:style>
+      <a:lnRef idx="2">
+        <a:scrgbClr r="0" g="0" b="0"/>
+      </a:lnRef>
+      <a:fillRef idx="1">
+        <a:scrgbClr r="0" g="0" b="0"/>
+      </a:fillRef>
+      <a:effectRef idx="0">
+        <a:scrgbClr r="0" g="0" b="0"/>
+      </a:effectRef>
+      <a:fontRef idx="minor"/>
+    </dgm:style>
+  </dgm:styleLbl>
+  <dgm:styleLbl name="revTx">
+    <dgm:scene3d>
+      <a:camera prst="orthographicFront"/>
+      <a:lightRig rig="threePt" dir="t"/>
+    </dgm:scene3d>
+    <dgm:sp3d/>
+    <dgm:txPr/>
+    <dgm:style>
+      <a:lnRef idx="0">
+        <a:scrgbClr r="0" g="0" b="0"/>
+      </a:lnRef>
+      <a:fillRef idx="0">
+        <a:scrgbClr r="0" g="0" b="0"/>
+      </a:fillRef>
+      <a:effectRef idx="0">
+        <a:scrgbClr r="0" g="0" b="0"/>
+      </a:effectRef>
+      <a:fontRef idx="minor"/>
+    </dgm:style>
+  </dgm:styleLbl>
+</dgm:styleDef>
+</file>
+
 <file path=word/theme/theme1.xml><?xml version="1.0" encoding="utf-8"?>
 <a:theme xmlns:a="http://schemas.openxmlformats.org/drawingml/2006/main" name="Office Theme">
   <a:themeElements>

</xml_diff>

<commit_message>
Fixed missing page number on energy bill page
</commit_message>
<xml_diff>
--- a/Report/Background.docx
+++ b/Report/Background.docx
@@ -608,7 +608,6 @@
           <w:pgMar w:top="1440" w:right="1440" w:bottom="1440" w:left="1440" w:header="720" w:footer="720" w:gutter="0"/>
           <w:pgNumType w:start="1"/>
           <w:cols w:space="720"/>
-          <w:titlePg/>
           <w:docGrid w:linePitch="326"/>
         </w:sectPr>
       </w:pPr>
@@ -717,7 +716,7 @@
         <w:drawing>
           <wp:inline distT="0" distB="0" distL="0" distR="0" wp14:anchorId="774EC345" wp14:editId="42587718">
             <wp:extent cx="4467225" cy="2457450"/>
-            <wp:effectExtent l="0" t="0" r="28575" b="19050"/>
+            <wp:effectExtent l="0" t="0" r="15875" b="6350"/>
             <wp:docPr id="712112776" name="Diagram 712112776"/>
             <wp:cNvGraphicFramePr/>
             <a:graphic xmlns:a="http://schemas.openxmlformats.org/drawingml/2006/main">
@@ -1550,15 +1549,7 @@
         <w:jc w:val="both"/>
       </w:pPr>
       <w:r>
-        <w:t xml:space="preserve">One of the ways to reduce </w:t>
-      </w:r>
-      <w:proofErr w:type="gramStart"/>
-      <w:r>
-        <w:t>costs</w:t>
-      </w:r>
-      <w:proofErr w:type="gramEnd"/>
-      <w:r>
-        <w:t xml:space="preserve"> of compressed air is to limit its usage around the plant. If there are applications in which compressed air is not entirely necessary, then </w:t>
+        <w:t xml:space="preserve">One of the ways to reduce costs of compressed air is to limit its usage around the plant. If there are applications in which compressed air is not entirely necessary, then </w:t>
       </w:r>
       <w:r>
         <w:lastRenderedPageBreak/>
@@ -1628,23 +1619,7 @@
       </w:pPr>
       <w:r>
         <w:tab/>
-        <w:t xml:space="preserve">Steam is an indispensable commodity in industry and is used for many purposes, such as power generation, process heating and even cleaning. Over 45 percent of fuel consumed in industry is used to generate steam.  As with many </w:t>
-      </w:r>
-      <w:proofErr w:type="gramStart"/>
-      <w:r>
-        <w:t>process</w:t>
-      </w:r>
-      <w:proofErr w:type="gramEnd"/>
-      <w:r>
-        <w:t xml:space="preserve"> devices, keeping boiler and steam equipment in proper working order and having newer, more efficient equipment can save up to 20 percent of energy and cost.  There are four areas where improvements can be made to better </w:t>
-      </w:r>
-      <w:proofErr w:type="gramStart"/>
-      <w:r>
-        <w:t>a steam</w:t>
-      </w:r>
-      <w:proofErr w:type="gramEnd"/>
-      <w:r>
-        <w:t xml:space="preserve"> system.  They </w:t>
+        <w:t xml:space="preserve">Steam is an indispensable commodity in industry and is used for many purposes, such as power generation, process heating and even cleaning. Over 45 percent of fuel consumed in industry is used to generate steam.  As with many process devices, keeping boiler and steam equipment in proper working order and having newer, more efficient equipment can save up to 20 percent of energy and cost.  There are four areas where improvements can be made to better a steam system.  They </w:t>
       </w:r>
       <w:proofErr w:type="gramStart"/>
       <w:r>
@@ -1701,15 +1676,7 @@
       </w:r>
       <w:r>
         <w:lastRenderedPageBreak/>
-        <w:t xml:space="preserve">matched to system pressure and all system components should be sized for </w:t>
-      </w:r>
-      <w:proofErr w:type="gramStart"/>
-      <w:r>
-        <w:t>minimum</w:t>
-      </w:r>
-      <w:proofErr w:type="gramEnd"/>
-      <w:r>
-        <w:t xml:space="preserve"> pressure drop. All steam mains must be properly drained and ventilated. Lastly, proper anchoring and connecting of the systems with allowance for expansion is necessary.</w:t>
+        <w:t>matched to system pressure and all system components should be sized for minimum pressure drop. All steam mains must be properly drained and ventilated. Lastly, proper anchoring and connecting of the systems with allowance for expansion is necessary.</w:t>
       </w:r>
     </w:p>
     <w:p>
@@ -3667,21 +3634,7 @@
           <w:color w:val="000000"/>
         </w:rPr>
         <w:lastRenderedPageBreak/>
-        <w:t xml:space="preserve">Charges for electrical energy can be broken down into administrative, generation, distribution, and demand charges. Energy charges include those pertaining to the generation of electricity and for the transmission and distribution of </w:t>
-      </w:r>
-      <w:proofErr w:type="gramStart"/>
-      <w:r>
-        <w:rPr>
-          <w:color w:val="000000"/>
-        </w:rPr>
-        <w:t>the energy</w:t>
-      </w:r>
-      <w:proofErr w:type="gramEnd"/>
-      <w:r>
-        <w:rPr>
-          <w:color w:val="000000"/>
-        </w:rPr>
-        <w:t>.  They are based on the number of kWh used by the plant and can vary with time of day and with peak and off-peak rates per kWh of energy used.</w:t>
+        <w:t>Charges for electrical energy can be broken down into administrative, generation, distribution, and demand charges. Energy charges include those pertaining to the generation of electricity and for the transmission and distribution of the energy.  They are based on the number of kWh used by the plant and can vary with time of day and with peak and off-peak rates per kWh of energy used.</w:t>
       </w:r>
     </w:p>
     <w:p>
@@ -3704,35 +3657,7 @@
         <w:rPr>
           <w:color w:val="000000"/>
         </w:rPr>
-        <w:t xml:space="preserve">Demand charges are a way for the utility company to recover </w:t>
-      </w:r>
-      <w:proofErr w:type="gramStart"/>
-      <w:r>
-        <w:rPr>
-          <w:color w:val="000000"/>
-        </w:rPr>
-        <w:t>capital</w:t>
-      </w:r>
-      <w:proofErr w:type="gramEnd"/>
-      <w:r>
-        <w:rPr>
-          <w:color w:val="000000"/>
-        </w:rPr>
-        <w:t xml:space="preserve"> investment required to provide generation capacity during peak times. The demand is the highest usage (kW) peak </w:t>
-      </w:r>
-      <w:proofErr w:type="gramStart"/>
-      <w:r>
-        <w:rPr>
-          <w:color w:val="000000"/>
-        </w:rPr>
-        <w:t>averaged</w:t>
-      </w:r>
-      <w:proofErr w:type="gramEnd"/>
-      <w:r>
-        <w:rPr>
-          <w:color w:val="000000"/>
-        </w:rPr>
-        <w:t xml:space="preserve"> over a 15-minute period, so that very short spikes (such as the starting of motors, etc.) will not artificially raise the demand charge.</w:t>
+        <w:t>Demand charges are a way for the utility company to recover capital investment required to provide generation capacity during peak times. The demand is the highest usage (kW) peak averaged over a 15-minute period, so that very short spikes (such as the starting of motors, etc.) will not artificially raise the demand charge.</w:t>
       </w:r>
     </w:p>
     <w:p>
@@ -3755,21 +3680,7 @@
         <w:rPr>
           <w:color w:val="000000"/>
         </w:rPr>
-        <w:t xml:space="preserve">The monthly electric bill from the power company is based on consumption (kWh), billing demand (maximum KW during a 15-minute period during the month), power factor, (PF) and, of course, applicable taxes and surcharges.  </w:t>
-      </w:r>
-      <w:proofErr w:type="gramStart"/>
-      <w:r>
-        <w:rPr>
-          <w:color w:val="000000"/>
-        </w:rPr>
-        <w:t>These</w:t>
-      </w:r>
-      <w:proofErr w:type="gramEnd"/>
-      <w:r>
-        <w:rPr>
-          <w:color w:val="000000"/>
-        </w:rPr>
-        <w:t xml:space="preserve"> data for your plant are listed below. Many utilities have different rates for a kWh in different usage categories.  Traditionally, the higher the energy usage the lower the cost of electricity per kWh will be.  These items may or may not be shown separately on your bill.  Since an AR could affect any combination of the above parameters, </w:t>
+        <w:t xml:space="preserve">The monthly electric bill from the power company is based on consumption (kWh), billing demand (maximum KW during a 15-minute period during the month), power factor, (PF) and, of course, applicable taxes and surcharges.  These data for your plant are listed below. Many utilities have different rates for a kWh in different usage categories.  Traditionally, the higher the energy usage the lower the cost of electricity per kWh will be.  These items may or may not be shown separately on your bill.  Since an AR could affect any combination of the above parameters, </w:t>
       </w:r>
       <w:r>
         <w:rPr>
@@ -8885,14 +8796,14 @@
   <dgm:cxnLst>
     <dgm:cxn modelId="{CB183900-3852-4FBC-B0C1-36FE6383937F}" type="presOf" srcId="{E86C5894-E721-482A-B09F-BA3D3B280747}" destId="{B4E6D419-83EA-46C1-98E3-194A5AB410EC}" srcOrd="0" destOrd="0" presId="urn:microsoft.com/office/officeart/2005/8/layout/process4"/>
     <dgm:cxn modelId="{F23D4735-0D77-4269-9A68-FC13F7E646AE}" srcId="{ECBA0075-22AD-4A15-8F5A-CF04EB0C15DD}" destId="{F8589315-722C-4F06-A22A-6ACD287F7F80}" srcOrd="2" destOrd="0" parTransId="{7F50A7DA-0F9E-46BD-B3C1-3A5171920B4F}" sibTransId="{0248E3BC-8018-4F19-AF49-9AB7F4323591}"/>
+    <dgm:cxn modelId="{3DC47D45-13BB-445D-9577-844F21F8D628}" srcId="{ECBA0075-22AD-4A15-8F5A-CF04EB0C15DD}" destId="{37F55BF5-F56B-4A38-B2D5-FAB81B054828}" srcOrd="1" destOrd="0" parTransId="{42AFE113-EEEA-4489-8F50-87B27E186B29}" sibTransId="{98B96AD2-06E8-4793-9850-07770AF56C89}"/>
+    <dgm:cxn modelId="{CB30B048-5E8C-4280-AD17-F2665D0CF81E}" srcId="{ECBA0075-22AD-4A15-8F5A-CF04EB0C15DD}" destId="{E86C5894-E721-482A-B09F-BA3D3B280747}" srcOrd="0" destOrd="0" parTransId="{80E0CF28-01EE-4719-9101-C5DA0B39596D}" sibTransId="{D01FF456-D496-4493-9962-36FCDCB37AAE}"/>
+    <dgm:cxn modelId="{B4D0A44A-9841-40AA-8BE8-FEFC12C1F7DE}" type="presOf" srcId="{37F55BF5-F56B-4A38-B2D5-FAB81B054828}" destId="{BF2C1744-5A74-4F13-AD92-053CEF9CC5FF}" srcOrd="0" destOrd="0" presId="urn:microsoft.com/office/officeart/2005/8/layout/process4"/>
+    <dgm:cxn modelId="{53DEE858-AAFF-403C-AD63-A1E92D522069}" type="presOf" srcId="{ECBA0075-22AD-4A15-8F5A-CF04EB0C15DD}" destId="{721E8763-5412-43DE-AA80-1D19A7EC34C6}" srcOrd="0" destOrd="0" presId="urn:microsoft.com/office/officeart/2005/8/layout/process4"/>
     <dgm:cxn modelId="{030DFC5C-988B-4EE8-AD7D-3E3FCE224496}" type="presOf" srcId="{9C777672-EBB0-45CB-A66B-63C62C08BE06}" destId="{58D4DE8D-14E9-4B2D-9550-7EB72240A890}" srcOrd="0" destOrd="0" presId="urn:microsoft.com/office/officeart/2005/8/layout/process4"/>
     <dgm:cxn modelId="{9095885E-0A47-421D-BFD2-7583BCC1B77E}" type="presOf" srcId="{64C22420-3E44-40AB-BAB2-2F04218A9C06}" destId="{780D0DF9-0B73-41A7-828A-3F885D52C1BE}" srcOrd="0" destOrd="0" presId="urn:microsoft.com/office/officeart/2005/8/layout/process4"/>
-    <dgm:cxn modelId="{3DC47D45-13BB-445D-9577-844F21F8D628}" srcId="{ECBA0075-22AD-4A15-8F5A-CF04EB0C15DD}" destId="{37F55BF5-F56B-4A38-B2D5-FAB81B054828}" srcOrd="1" destOrd="0" parTransId="{42AFE113-EEEA-4489-8F50-87B27E186B29}" sibTransId="{98B96AD2-06E8-4793-9850-07770AF56C89}"/>
     <dgm:cxn modelId="{03459466-9AF7-49E9-BFC8-AE5197361F6F}" srcId="{ECBA0075-22AD-4A15-8F5A-CF04EB0C15DD}" destId="{9C777672-EBB0-45CB-A66B-63C62C08BE06}" srcOrd="3" destOrd="0" parTransId="{B31F7D0D-FB34-4E9F-BD74-0A0C522E2553}" sibTransId="{1F606CC4-7361-4CFA-85F2-3E0C60C061AA}"/>
-    <dgm:cxn modelId="{CB30B048-5E8C-4280-AD17-F2665D0CF81E}" srcId="{ECBA0075-22AD-4A15-8F5A-CF04EB0C15DD}" destId="{E86C5894-E721-482A-B09F-BA3D3B280747}" srcOrd="0" destOrd="0" parTransId="{80E0CF28-01EE-4719-9101-C5DA0B39596D}" sibTransId="{D01FF456-D496-4493-9962-36FCDCB37AAE}"/>
-    <dgm:cxn modelId="{B4D0A44A-9841-40AA-8BE8-FEFC12C1F7DE}" type="presOf" srcId="{37F55BF5-F56B-4A38-B2D5-FAB81B054828}" destId="{BF2C1744-5A74-4F13-AD92-053CEF9CC5FF}" srcOrd="0" destOrd="0" presId="urn:microsoft.com/office/officeart/2005/8/layout/process4"/>
     <dgm:cxn modelId="{58F1BB76-B905-427C-AEEA-3CD7EAB77E2A}" type="presOf" srcId="{F8589315-722C-4F06-A22A-6ACD287F7F80}" destId="{2F0A0666-044C-4750-AA0C-D5522D0EC7CB}" srcOrd="0" destOrd="0" presId="urn:microsoft.com/office/officeart/2005/8/layout/process4"/>
-    <dgm:cxn modelId="{53DEE858-AAFF-403C-AD63-A1E92D522069}" type="presOf" srcId="{ECBA0075-22AD-4A15-8F5A-CF04EB0C15DD}" destId="{721E8763-5412-43DE-AA80-1D19A7EC34C6}" srcOrd="0" destOrd="0" presId="urn:microsoft.com/office/officeart/2005/8/layout/process4"/>
     <dgm:cxn modelId="{5351B397-D698-4100-AF86-945DE69032B1}" srcId="{ECBA0075-22AD-4A15-8F5A-CF04EB0C15DD}" destId="{64C22420-3E44-40AB-BAB2-2F04218A9C06}" srcOrd="4" destOrd="0" parTransId="{5C022835-96C6-4B51-8804-094FF5558F68}" sibTransId="{7B17A8FB-C2AD-4635-B91F-A5766B57F41F}"/>
     <dgm:cxn modelId="{F286B8CC-BFDF-481B-A0B4-9536AC32AEA8}" type="presParOf" srcId="{721E8763-5412-43DE-AA80-1D19A7EC34C6}" destId="{21B4A67C-DA1D-4D4C-8504-AADA5F9B4E2A}" srcOrd="0" destOrd="0" presId="urn:microsoft.com/office/officeart/2005/8/layout/process4"/>
     <dgm:cxn modelId="{915C18D0-857E-45A5-B0B6-8D5E5045C8AF}" type="presParOf" srcId="{21B4A67C-DA1D-4D4C-8504-AADA5F9B4E2A}" destId="{780D0DF9-0B73-41A7-828A-3F885D52C1BE}" srcOrd="0" destOrd="0" presId="urn:microsoft.com/office/officeart/2005/8/layout/process4"/>

</xml_diff>

<commit_message>
Removed extra blank line
</commit_message>
<xml_diff>
--- a/Report/Background.docx
+++ b/Report/Background.docx
@@ -1747,12 +1747,6 @@
         </w:rPr>
         <w:t xml:space="preserve"> in the fluid, heat transfer coefficient decreases by 10%.</w:t>
       </w:r>
-      <w:r>
-        <w:rPr>
-          <w:color w:val="000000"/>
-        </w:rPr>
-        <w:tab/>
-      </w:r>
     </w:p>
     <w:p>
       <w:pPr>
@@ -1832,11 +1826,11 @@
         <w:tab/>
       </w:r>
       <w:r>
-        <w:t xml:space="preserve">MESC offers many products and programs to help increase the understanding of various energy using systems to make industry more productive and efficient. There are </w:t>
+        <w:t xml:space="preserve">MESC offers many products and programs to help increase the understanding of various energy using systems to make industry more productive and efficient. There are many more software packages available than the ones mentioned above, which can be </w:t>
       </w:r>
       <w:r>
         <w:lastRenderedPageBreak/>
-        <w:t>many more software packages available than the ones mentioned above, which can be found at the MESC website (</w:t>
+        <w:t>found at the MESC website (</w:t>
       </w:r>
       <w:hyperlink r:id="rId16">
         <w:r>

</xml_diff>

<commit_message>
Fully automatic ToC title case
</commit_message>
<xml_diff>
--- a/Report/Background.docx
+++ b/Report/Background.docx
@@ -13,11 +13,20 @@
       <w:bookmarkStart w:id="1" w:name="_Toc145327715"/>
       <w:bookmarkStart w:id="2" w:name="_Toc145938224"/>
       <w:r>
-        <w:t>PLANT BACKGROUND</w:t>
+        <w:t>P</w:t>
+      </w:r>
+      <w:r>
+        <w:t>lant</w:t>
+      </w:r>
+      <w:r>
+        <w:t xml:space="preserve"> B</w:t>
       </w:r>
       <w:bookmarkEnd w:id="0"/>
       <w:bookmarkEnd w:id="1"/>
       <w:bookmarkEnd w:id="2"/>
+      <w:r>
+        <w:t>ackground</w:t>
+      </w:r>
     </w:p>
     <w:p>
       <w:pPr>
@@ -1374,11 +1383,56 @@
       <w:bookmarkStart w:id="9" w:name="_Toc145938225"/>
       <w:r>
         <w:lastRenderedPageBreak/>
-        <w:t>MANUFACTURING AND ENERGY SUPPLY CHAINS OFFICE BEST PRACTICES</w:t>
+        <w:t>M</w:t>
+      </w:r>
+      <w:r>
+        <w:t>anufacturing</w:t>
+      </w:r>
+      <w:r>
+        <w:t xml:space="preserve"> </w:t>
+      </w:r>
+      <w:r>
+        <w:t>and</w:t>
+      </w:r>
+      <w:r>
+        <w:t xml:space="preserve"> E</w:t>
+      </w:r>
+      <w:r>
+        <w:t>nergy</w:t>
+      </w:r>
+      <w:r>
+        <w:t xml:space="preserve"> S</w:t>
+      </w:r>
+      <w:r>
+        <w:t>upply</w:t>
+      </w:r>
+      <w:r>
+        <w:t xml:space="preserve"> C</w:t>
+      </w:r>
+      <w:r>
+        <w:t>hains</w:t>
+      </w:r>
+      <w:r>
+        <w:t xml:space="preserve"> O</w:t>
+      </w:r>
+      <w:r>
+        <w:t>ffice</w:t>
+      </w:r>
+      <w:r>
+        <w:t xml:space="preserve"> B</w:t>
+      </w:r>
+      <w:r>
+        <w:t>est</w:t>
+      </w:r>
+      <w:r>
+        <w:t xml:space="preserve"> P</w:t>
       </w:r>
       <w:bookmarkEnd w:id="7"/>
       <w:bookmarkEnd w:id="8"/>
       <w:bookmarkEnd w:id="9"/>
+      <w:r>
+        <w:t>ractices</w:t>
+      </w:r>
     </w:p>
     <w:p>
       <w:pPr>
@@ -1387,15 +1441,7 @@
       </w:pPr>
       <w:r>
         <w:tab/>
-        <w:t xml:space="preserve">The Office of Manufacturing and Energy Supply Chains (MESC) in the U.S. Department of Energy (DOE) has developed a range of tools and guidelines that are of prime interest to industry. The "Best Practices" program includes a set of tools dealing with various aspects of industry, such as steam and its use, pump systems, selection of motors, etc. The program identifies opportunities to save energy and increase efficiency, with the use of new technologies and system improvements to carry out those opportunities.  There are five main areas on which the Best Practices program focuses. These are some of the more energy consuming aspects of industry </w:t>
-      </w:r>
-      <w:proofErr w:type="gramStart"/>
-      <w:r>
-        <w:t>and also</w:t>
-      </w:r>
-      <w:proofErr w:type="gramEnd"/>
-      <w:r>
-        <w:t xml:space="preserve"> those that have the highest potential for better efficiency and energy savings.  Tools are now available for the areas of motor systems, compressed air systems, pumping systems, steam systems, and process heating systems. Aside from what is available from the Industrial Assessment Centers, more information can be accessed at the MESC web site homepage at </w:t>
+        <w:t xml:space="preserve">The Office of Manufacturing and Energy Supply Chains (MESC) in the U.S. Department of Energy (DOE) has developed a range of tools and guidelines that are of prime interest to industry. The "Best Practices" program includes a set of tools dealing with various aspects of industry, such as steam and its use, pump systems, selection of motors, etc. The program identifies opportunities to save energy and increase efficiency, with the use of new technologies and system improvements to carry out those opportunities.  There are five main areas on which the Best Practices program focuses. These are some of the more energy consuming aspects of industry and also those that have the highest potential for better efficiency and energy savings.  Tools are now available for the areas of motor systems, compressed air systems, pumping systems, steam systems, and process heating systems. Aside from what is available from the Industrial Assessment Centers, more information can be accessed at the MESC web site homepage at </w:t>
       </w:r>
       <w:hyperlink r:id="rId15">
         <w:r>
@@ -1571,15 +1617,7 @@
       </w:r>
       <w:proofErr w:type="spellEnd"/>
       <w:r>
-        <w:t xml:space="preserve"> that takes into consideration </w:t>
-      </w:r>
-      <w:proofErr w:type="gramStart"/>
-      <w:r>
-        <w:t>all of</w:t>
-      </w:r>
-      <w:proofErr w:type="gramEnd"/>
-      <w:r>
-        <w:t xml:space="preserve"> the issues discussed above. </w:t>
+        <w:t xml:space="preserve"> that takes into consideration all of the issues discussed above. </w:t>
       </w:r>
       <w:proofErr w:type="spellStart"/>
       <w:r>
@@ -1619,15 +1657,7 @@
       </w:pPr>
       <w:r>
         <w:tab/>
-        <w:t xml:space="preserve">Steam is an indispensable commodity in industry and is used for many purposes, such as power generation, process heating and even cleaning. Over 45 percent of fuel consumed in industry is used to generate steam.  As with many process devices, keeping boiler and steam equipment in proper working order and having newer, more efficient equipment can save up to 20 percent of energy and cost.  There are four areas where improvements can be made to better a steam system.  They </w:t>
-      </w:r>
-      <w:proofErr w:type="gramStart"/>
-      <w:r>
-        <w:t>are:</w:t>
-      </w:r>
-      <w:proofErr w:type="gramEnd"/>
-      <w:r>
-        <w:t xml:space="preserve">  steam generation, steam distribution, steam end-use, and steam recovery.</w:t>
+        <w:t>Steam is an indispensable commodity in industry and is used for many purposes, such as power generation, process heating and even cleaning. Over 45 percent of fuel consumed in industry is used to generate steam.  As with many process devices, keeping boiler and steam equipment in proper working order and having newer, more efficient equipment can save up to 20 percent of energy and cost.  There are four areas where improvements can be made to better a steam system.  They are:  steam generation, steam distribution, steam end-use, and steam recovery.</w:t>
       </w:r>
     </w:p>
     <w:p>
@@ -1664,15 +1694,7 @@
       </w:pPr>
       <w:r>
         <w:tab/>
-        <w:t xml:space="preserve">As steam is transferred throughout the system, it can lose some of its enthalpy.  Insulating all pipes, </w:t>
-      </w:r>
-      <w:proofErr w:type="gramStart"/>
-      <w:r>
-        <w:t>flanges</w:t>
-      </w:r>
-      <w:proofErr w:type="gramEnd"/>
-      <w:r>
-        <w:t xml:space="preserve"> and valves, as well as having the correct sizes and shapes of all distribution steam traps, is essential for good efficiency.  The boiler pressure must be </w:t>
+        <w:t xml:space="preserve">As steam is transferred throughout the system, it can lose some of its enthalpy.  Insulating all pipes, flanges and valves, as well as having the correct sizes and shapes of all distribution steam traps, is essential for good efficiency.  The boiler pressure must be </w:t>
       </w:r>
       <w:r>
         <w:lastRenderedPageBreak/>
@@ -1874,11 +1896,32 @@
       <w:bookmarkEnd w:id="10"/>
       <w:r>
         <w:lastRenderedPageBreak/>
-        <w:t>ENERGY RESOURCES AND MANAGEMENT</w:t>
+        <w:t>E</w:t>
+      </w:r>
+      <w:r>
+        <w:t>nergy</w:t>
+      </w:r>
+      <w:r>
+        <w:t xml:space="preserve"> R</w:t>
+      </w:r>
+      <w:r>
+        <w:t>esources</w:t>
+      </w:r>
+      <w:r>
+        <w:t xml:space="preserve"> </w:t>
+      </w:r>
+      <w:r>
+        <w:t>and</w:t>
+      </w:r>
+      <w:r>
+        <w:t xml:space="preserve"> M</w:t>
       </w:r>
       <w:bookmarkEnd w:id="11"/>
       <w:bookmarkEnd w:id="12"/>
       <w:bookmarkEnd w:id="13"/>
+      <w:r>
+        <w:t>anagement</w:t>
+      </w:r>
     </w:p>
     <w:p>
       <w:pPr>
@@ -2019,15 +2062,7 @@
         <w:jc w:val="both"/>
       </w:pPr>
       <w:r>
-        <w:t xml:space="preserve">Most companies are aware of energy costs but may not be clear as to the costs associated with lack of a corporate energy program. Such a program should include a method of keeping up-to-date bar (or other) graphs of energy consumption and associated costs </w:t>
-      </w:r>
-      <w:proofErr w:type="gramStart"/>
-      <w:r>
-        <w:t>on a monthly basis</w:t>
-      </w:r>
-      <w:proofErr w:type="gramEnd"/>
-      <w:r>
-        <w:t>.  As utility bills are received each month, the new data should be included on such graphs. Such pictorial views of the situation can be very helpful when making good decisions. It is also helpful to track various energy streams (electricity, gas, oil, etc.) separately. The data available for your plant is depicted on the following pages. Trends and anomalies are easily viewed from a graphical representation, and thus conservation measures are more easily ascertained.</w:t>
+        <w:t>Most companies are aware of energy costs but may not be clear as to the costs associated with lack of a corporate energy program. Such a program should include a method of keeping up-to-date bar (or other) graphs of energy consumption and associated costs on a monthly basis.  As utility bills are received each month, the new data should be included on such graphs. Such pictorial views of the situation can be very helpful when making good decisions. It is also helpful to track various energy streams (electricity, gas, oil, etc.) separately. The data available for your plant is depicted on the following pages. Trends and anomalies are easily viewed from a graphical representation, and thus conservation measures are more easily ascertained.</w:t>
       </w:r>
     </w:p>
     <w:p>
@@ -2830,35 +2865,7 @@
         <w:rPr>
           <w:color w:val="000000"/>
         </w:rPr>
-        <w:t xml:space="preserve">Effective waste management and waste minimization starts with a complete inventory of all plant wastes, both hazardous and non-hazardous, </w:t>
-      </w:r>
-      <w:proofErr w:type="gramStart"/>
-      <w:r>
-        <w:rPr>
-          <w:color w:val="000000"/>
-        </w:rPr>
-        <w:t>so as to</w:t>
-      </w:r>
-      <w:proofErr w:type="gramEnd"/>
-      <w:r>
-        <w:rPr>
-          <w:color w:val="000000"/>
-        </w:rPr>
-        <w:t xml:space="preserve"> understand the types and sources of all waste streams. Accounting for exact quantities and costs is important to this process. When this has been done, it is necessary to analyze this information from economic, </w:t>
-      </w:r>
-      <w:proofErr w:type="gramStart"/>
-      <w:r>
-        <w:rPr>
-          <w:color w:val="000000"/>
-        </w:rPr>
-        <w:t>legal</w:t>
-      </w:r>
-      <w:proofErr w:type="gramEnd"/>
-      <w:r>
-        <w:rPr>
-          <w:color w:val="000000"/>
-        </w:rPr>
-        <w:t xml:space="preserve"> and technical perspectives, and, finally, to prepare a comprehensive waste plan that addresses corporate concerns in the most effective way. The Environmental Protection Agency recommends the following four-step process for effective waste management.</w:t>
+        <w:t>Effective waste management and waste minimization starts with a complete inventory of all plant wastes, both hazardous and non-hazardous, so as to understand the types and sources of all waste streams. Accounting for exact quantities and costs is important to this process. When this has been done, it is necessary to analyze this information from economic, legal and technical perspectives, and, finally, to prepare a comprehensive waste plan that addresses corporate concerns in the most effective way. The Environmental Protection Agency recommends the following four-step process for effective waste management.</w:t>
       </w:r>
     </w:p>
     <w:p>
@@ -2904,16 +2911,8 @@
         <w:rPr>
           <w:color w:val="000000"/>
         </w:rPr>
-        <w:t xml:space="preserve">Establish management </w:t>
-      </w:r>
-      <w:proofErr w:type="gramStart"/>
-      <w:r>
-        <w:rPr>
-          <w:color w:val="000000"/>
-        </w:rPr>
-        <w:t>commitment</w:t>
-      </w:r>
-      <w:proofErr w:type="gramEnd"/>
+        <w:t>Establish management commitment</w:t>
+      </w:r>
     </w:p>
     <w:p>
       <w:pPr>
@@ -2935,16 +2934,8 @@
         <w:rPr>
           <w:color w:val="000000"/>
         </w:rPr>
-        <w:t xml:space="preserve">Set overall assessment program </w:t>
-      </w:r>
-      <w:proofErr w:type="gramStart"/>
-      <w:r>
-        <w:rPr>
-          <w:color w:val="000000"/>
-        </w:rPr>
-        <w:t>goals</w:t>
-      </w:r>
-      <w:proofErr w:type="gramEnd"/>
+        <w:t>Set overall assessment program goals</w:t>
+      </w:r>
     </w:p>
     <w:p>
       <w:pPr>
@@ -2966,16 +2957,8 @@
         <w:rPr>
           <w:color w:val="000000"/>
         </w:rPr>
-        <w:t xml:space="preserve">Organize assessment program </w:t>
-      </w:r>
-      <w:proofErr w:type="gramStart"/>
-      <w:r>
-        <w:rPr>
-          <w:color w:val="000000"/>
-        </w:rPr>
-        <w:t>team</w:t>
-      </w:r>
-      <w:proofErr w:type="gramEnd"/>
+        <w:t>Organize assessment program team</w:t>
+      </w:r>
     </w:p>
     <w:p>
       <w:pPr>
@@ -3020,16 +3003,8 @@
         <w:rPr>
           <w:color w:val="000000"/>
         </w:rPr>
-        <w:t xml:space="preserve">Collect and process plant </w:t>
-      </w:r>
-      <w:proofErr w:type="gramStart"/>
-      <w:r>
-        <w:rPr>
-          <w:color w:val="000000"/>
-        </w:rPr>
-        <w:t>data</w:t>
-      </w:r>
-      <w:proofErr w:type="gramEnd"/>
+        <w:t>Collect and process plant data</w:t>
+      </w:r>
     </w:p>
     <w:p>
       <w:pPr>
@@ -3052,16 +3027,8 @@
           <w:color w:val="000000"/>
         </w:rPr>
         <w:lastRenderedPageBreak/>
-        <w:t xml:space="preserve">Prioritize and select assessment </w:t>
-      </w:r>
-      <w:proofErr w:type="gramStart"/>
-      <w:r>
-        <w:rPr>
-          <w:color w:val="000000"/>
-        </w:rPr>
-        <w:t>goals</w:t>
-      </w:r>
-      <w:proofErr w:type="gramEnd"/>
+        <w:t>Prioritize and select assessment goals</w:t>
+      </w:r>
     </w:p>
     <w:p>
       <w:pPr>
@@ -3083,21 +3050,7 @@
         <w:rPr>
           <w:color w:val="000000"/>
         </w:rPr>
-        <w:t xml:space="preserve">Inspect plant and review plant </w:t>
-      </w:r>
-      <w:proofErr w:type="gramStart"/>
-      <w:r>
-        <w:rPr>
-          <w:color w:val="000000"/>
-        </w:rPr>
-        <w:t>data</w:t>
-      </w:r>
-      <w:proofErr w:type="gramEnd"/>
-      <w:r>
-        <w:rPr>
-          <w:color w:val="000000"/>
-        </w:rPr>
-        <w:t xml:space="preserve"> </w:t>
+        <w:t xml:space="preserve">Inspect plant and review plant data </w:t>
       </w:r>
     </w:p>
     <w:p>
@@ -3120,16 +3073,8 @@
         <w:rPr>
           <w:color w:val="000000"/>
         </w:rPr>
-        <w:t xml:space="preserve">Generate and select options for </w:t>
-      </w:r>
-      <w:proofErr w:type="gramStart"/>
-      <w:r>
-        <w:rPr>
-          <w:color w:val="000000"/>
-        </w:rPr>
-        <w:t>study</w:t>
-      </w:r>
-      <w:proofErr w:type="gramEnd"/>
+        <w:t>Generate and select options for study</w:t>
+      </w:r>
     </w:p>
     <w:p>
       <w:pPr>
@@ -3220,16 +3165,8 @@
         <w:rPr>
           <w:color w:val="000000"/>
         </w:rPr>
-        <w:t xml:space="preserve">Select options for </w:t>
-      </w:r>
-      <w:proofErr w:type="gramStart"/>
-      <w:r>
-        <w:rPr>
-          <w:color w:val="000000"/>
-        </w:rPr>
-        <w:t>implementation</w:t>
-      </w:r>
-      <w:proofErr w:type="gramEnd"/>
+        <w:t>Select options for implementation</w:t>
+      </w:r>
     </w:p>
     <w:p>
       <w:pPr>
@@ -3274,16 +3211,8 @@
         <w:rPr>
           <w:color w:val="000000"/>
         </w:rPr>
-        <w:t xml:space="preserve">Finalize funding for justifiable </w:t>
-      </w:r>
-      <w:proofErr w:type="gramStart"/>
-      <w:r>
-        <w:rPr>
-          <w:color w:val="000000"/>
-        </w:rPr>
-        <w:t>projects</w:t>
-      </w:r>
-      <w:proofErr w:type="gramEnd"/>
+        <w:t>Finalize funding for justifiable projects</w:t>
+      </w:r>
     </w:p>
     <w:p>
       <w:pPr>
@@ -3305,16 +3234,8 @@
         <w:rPr>
           <w:color w:val="000000"/>
         </w:rPr>
-        <w:t xml:space="preserve">Install </w:t>
-      </w:r>
-      <w:proofErr w:type="gramStart"/>
-      <w:r>
-        <w:rPr>
-          <w:color w:val="000000"/>
-        </w:rPr>
-        <w:t>equipment</w:t>
-      </w:r>
-      <w:proofErr w:type="gramEnd"/>
+        <w:t>Install equipment</w:t>
+      </w:r>
     </w:p>
     <w:p>
       <w:pPr>
@@ -3336,16 +3257,8 @@
         <w:rPr>
           <w:color w:val="000000"/>
         </w:rPr>
-        <w:t xml:space="preserve">Implement procedures for </w:t>
-      </w:r>
-      <w:proofErr w:type="gramStart"/>
-      <w:r>
-        <w:rPr>
-          <w:color w:val="000000"/>
-        </w:rPr>
-        <w:t>savings</w:t>
-      </w:r>
-      <w:proofErr w:type="gramEnd"/>
+        <w:t>Implement procedures for savings</w:t>
+      </w:r>
     </w:p>
     <w:p>
       <w:pPr>
@@ -3462,16 +3375,8 @@
         <w:rPr>
           <w:color w:val="000000"/>
         </w:rPr>
-        <w:t xml:space="preserve">Implement procedures for </w:t>
-      </w:r>
-      <w:proofErr w:type="gramStart"/>
-      <w:r>
-        <w:rPr>
-          <w:color w:val="000000"/>
-        </w:rPr>
-        <w:t>savings</w:t>
-      </w:r>
-      <w:proofErr w:type="gramEnd"/>
+        <w:t>Implement procedures for savings</w:t>
+      </w:r>
     </w:p>
     <w:p>
       <w:pPr>
@@ -3700,21 +3605,7 @@
         <w:rPr>
           <w:color w:val="000000"/>
         </w:rPr>
-        <w:t>.  Note, also, that an AR involving only a reduction in demand (KW</w:t>
-      </w:r>
-      <w:proofErr w:type="gramStart"/>
-      <w:r>
-        <w:rPr>
-          <w:color w:val="000000"/>
-        </w:rPr>
-        <w:t>)</w:t>
-      </w:r>
-      <w:proofErr w:type="gramEnd"/>
-      <w:r>
-        <w:rPr>
-          <w:color w:val="000000"/>
-        </w:rPr>
-        <w:t xml:space="preserve"> or power factor (PF) improvement saves only dollars, not energy consumption (kWh).</w:t>
+        <w:t>.  Note, also, that an AR involving only a reduction in demand (KW) or power factor (PF) improvement saves only dollars, not energy consumption (kWh).</w:t>
       </w:r>
     </w:p>
     <w:p>
@@ -3747,15 +3638,7 @@
         <w:jc w:val="both"/>
       </w:pPr>
       <w:r>
-        <w:t xml:space="preserve">The average natural gas/fuel oil cost is based on usage during winter and summer months.  This data is also summarized below.  Sometimes, the cost of gas/fuel oil is lower in the summer than in the winter months.  In </w:t>
-      </w:r>
-      <w:proofErr w:type="gramStart"/>
-      <w:r>
-        <w:t>all of</w:t>
-      </w:r>
-      <w:proofErr w:type="gramEnd"/>
-      <w:r>
-        <w:t xml:space="preserve"> our calculations, involving natural gas or fuel oil, average values are used. We do not expect any significant changes in potential dollar savings for most of our recommendations involving natural gas or fuel oil.</w:t>
+        <w:t>The average natural gas/fuel oil cost is based on usage during winter and summer months.  This data is also summarized below.  Sometimes, the cost of gas/fuel oil is lower in the summer than in the winter months.  In all of our calculations, involving natural gas or fuel oil, average values are used. We do not expect any significant changes in potential dollar savings for most of our recommendations involving natural gas or fuel oil.</w:t>
       </w:r>
     </w:p>
     <w:p>
@@ -3805,11 +3688,14 @@
       <w:bookmarkStart w:id="18" w:name="_Toc145938227"/>
       <w:r>
         <w:lastRenderedPageBreak/>
-        <w:t>CYBERSECURITY</w:t>
+        <w:t>C</w:t>
       </w:r>
       <w:bookmarkEnd w:id="16"/>
       <w:bookmarkEnd w:id="17"/>
       <w:bookmarkEnd w:id="18"/>
+      <w:r>
+        <w:t>ybersecurity</w:t>
+      </w:r>
     </w:p>
     <w:p>
       <w:pPr>
@@ -3853,15 +3739,7 @@
         <w:jc w:val="both"/>
       </w:pPr>
       <w:r>
-        <w:t xml:space="preserve">Most plant operations managers are not cybersecurity </w:t>
-      </w:r>
-      <w:proofErr w:type="gramStart"/>
-      <w:r>
-        <w:t>experts, but</w:t>
-      </w:r>
-      <w:proofErr w:type="gramEnd"/>
-      <w:r>
-        <w:t xml:space="preserve"> can benefit from a basic understanding of cybersecurity risks and mitigation activities. A guidance document provided by NIST, NIST Small Business Information Security: The Fundamentals, provides a thorough and easily readable overview of cybersecurity basics.</w:t>
+        <w:t>Most plant operations managers are not cybersecurity experts, but can benefit from a basic understanding of cybersecurity risks and mitigation activities. A guidance document provided by NIST, NIST Small Business Information Security: The Fundamentals, provides a thorough and easily readable overview of cybersecurity basics.</w:t>
       </w:r>
     </w:p>
     <w:p>
@@ -3945,16 +3823,8 @@
         <w:rPr>
           <w:color w:val="000000"/>
         </w:rPr>
-        <w:t xml:space="preserve">Identify what information your business stores and </w:t>
-      </w:r>
-      <w:proofErr w:type="gramStart"/>
-      <w:r>
-        <w:rPr>
-          <w:color w:val="000000"/>
-        </w:rPr>
-        <w:t>uses</w:t>
-      </w:r>
-      <w:proofErr w:type="gramEnd"/>
+        <w:t>Identify what information your business stores and uses</w:t>
+      </w:r>
     </w:p>
     <w:p>
       <w:pPr>
@@ -3979,16 +3849,8 @@
         <w:rPr>
           <w:color w:val="000000"/>
         </w:rPr>
-        <w:t xml:space="preserve">Determine the value of your </w:t>
-      </w:r>
-      <w:proofErr w:type="gramStart"/>
-      <w:r>
-        <w:rPr>
-          <w:color w:val="000000"/>
-        </w:rPr>
-        <w:t>information</w:t>
-      </w:r>
-      <w:proofErr w:type="gramEnd"/>
+        <w:t>Determine the value of your information</w:t>
+      </w:r>
     </w:p>
     <w:p>
       <w:pPr>
@@ -4013,16 +3875,8 @@
         <w:rPr>
           <w:color w:val="000000"/>
         </w:rPr>
-        <w:t xml:space="preserve">Develop an inventory of technologies used to store and process </w:t>
-      </w:r>
-      <w:proofErr w:type="gramStart"/>
-      <w:r>
-        <w:rPr>
-          <w:color w:val="000000"/>
-        </w:rPr>
-        <w:t>information</w:t>
-      </w:r>
-      <w:proofErr w:type="gramEnd"/>
+        <w:t>Develop an inventory of technologies used to store and process information</w:t>
+      </w:r>
     </w:p>
     <w:p>
       <w:pPr>
@@ -4047,16 +3901,8 @@
         <w:rPr>
           <w:color w:val="000000"/>
         </w:rPr>
-        <w:t xml:space="preserve">Understand your threats and </w:t>
-      </w:r>
-      <w:proofErr w:type="gramStart"/>
-      <w:r>
-        <w:rPr>
-          <w:color w:val="000000"/>
-        </w:rPr>
-        <w:t>vulnerabilities</w:t>
-      </w:r>
-      <w:proofErr w:type="gramEnd"/>
+        <w:t>Understand your threats and vulnerabilities</w:t>
+      </w:r>
     </w:p>
     <w:p>
       <w:pPr>
@@ -4107,16 +3953,8 @@
         <w:rPr>
           <w:color w:val="000000"/>
         </w:rPr>
-        <w:t xml:space="preserve">Identify and control who has access to your business </w:t>
-      </w:r>
-      <w:proofErr w:type="gramStart"/>
-      <w:r>
-        <w:rPr>
-          <w:color w:val="000000"/>
-        </w:rPr>
-        <w:t>information</w:t>
-      </w:r>
-      <w:proofErr w:type="gramEnd"/>
+        <w:t>Identify and control who has access to your business information</w:t>
+      </w:r>
     </w:p>
     <w:p>
       <w:pPr>
@@ -4167,16 +4005,8 @@
         <w:rPr>
           <w:color w:val="000000"/>
         </w:rPr>
-        <w:t xml:space="preserve">Require individual user accounts for each </w:t>
-      </w:r>
-      <w:proofErr w:type="gramStart"/>
-      <w:r>
-        <w:rPr>
-          <w:color w:val="000000"/>
-        </w:rPr>
-        <w:t>employee</w:t>
-      </w:r>
-      <w:proofErr w:type="gramEnd"/>
+        <w:t>Require individual user accounts for each employee</w:t>
+      </w:r>
     </w:p>
     <w:p>
       <w:pPr>
@@ -4201,16 +4031,8 @@
         <w:rPr>
           <w:color w:val="000000"/>
         </w:rPr>
-        <w:t xml:space="preserve">Create policies and procedures for information </w:t>
-      </w:r>
-      <w:proofErr w:type="gramStart"/>
-      <w:r>
-        <w:rPr>
-          <w:color w:val="000000"/>
-        </w:rPr>
-        <w:t>security</w:t>
-      </w:r>
-      <w:proofErr w:type="gramEnd"/>
+        <w:t>Create policies and procedures for information security</w:t>
+      </w:r>
     </w:p>
     <w:p>
       <w:pPr>
@@ -4302,16 +4124,8 @@
         <w:rPr>
           <w:color w:val="000000"/>
         </w:rPr>
-        <w:t xml:space="preserve">Patch your operating systems and </w:t>
-      </w:r>
-      <w:proofErr w:type="gramStart"/>
-      <w:r>
-        <w:rPr>
-          <w:color w:val="000000"/>
-        </w:rPr>
-        <w:t>applications</w:t>
-      </w:r>
-      <w:proofErr w:type="gramEnd"/>
+        <w:t>Patch your operating systems and applications</w:t>
+      </w:r>
     </w:p>
     <w:p>
       <w:pPr>
@@ -4336,16 +4150,8 @@
         <w:rPr>
           <w:color w:val="000000"/>
         </w:rPr>
-        <w:t xml:space="preserve">Install and activate software and hardware firewalls on all your business </w:t>
-      </w:r>
-      <w:proofErr w:type="gramStart"/>
-      <w:r>
-        <w:rPr>
-          <w:color w:val="000000"/>
-        </w:rPr>
-        <w:t>networks</w:t>
-      </w:r>
-      <w:proofErr w:type="gramEnd"/>
+        <w:t>Install and activate software and hardware firewalls on all your business networks</w:t>
+      </w:r>
     </w:p>
     <w:p>
       <w:pPr>
@@ -4370,16 +4176,8 @@
         <w:rPr>
           <w:color w:val="000000"/>
         </w:rPr>
-        <w:t xml:space="preserve">Secure your wireless access point and </w:t>
-      </w:r>
-      <w:proofErr w:type="gramStart"/>
-      <w:r>
-        <w:rPr>
-          <w:color w:val="000000"/>
-        </w:rPr>
-        <w:t>networks</w:t>
-      </w:r>
-      <w:proofErr w:type="gramEnd"/>
+        <w:t>Secure your wireless access point and networks</w:t>
+      </w:r>
     </w:p>
     <w:p>
       <w:pPr>
@@ -4404,16 +4202,8 @@
         <w:rPr>
           <w:color w:val="000000"/>
         </w:rPr>
-        <w:t xml:space="preserve">Set up web and email </w:t>
-      </w:r>
-      <w:proofErr w:type="gramStart"/>
-      <w:r>
-        <w:rPr>
-          <w:color w:val="000000"/>
-        </w:rPr>
-        <w:t>filters</w:t>
-      </w:r>
-      <w:proofErr w:type="gramEnd"/>
+        <w:t>Set up web and email filters</w:t>
+      </w:r>
     </w:p>
     <w:p>
       <w:pPr>
@@ -4438,16 +4228,8 @@
         <w:rPr>
           <w:color w:val="000000"/>
         </w:rPr>
-        <w:t xml:space="preserve">Use encryption for sensitive business </w:t>
-      </w:r>
-      <w:proofErr w:type="gramStart"/>
-      <w:r>
-        <w:rPr>
-          <w:color w:val="000000"/>
-        </w:rPr>
-        <w:t>information</w:t>
-      </w:r>
-      <w:proofErr w:type="gramEnd"/>
+        <w:t>Use encryption for sensitive business information</w:t>
+      </w:r>
     </w:p>
     <w:p>
       <w:pPr>
@@ -4539,16 +4321,8 @@
         <w:rPr>
           <w:color w:val="000000"/>
         </w:rPr>
-        <w:t xml:space="preserve">Install and update anti-virus, -spyware, and other –malware </w:t>
-      </w:r>
-      <w:proofErr w:type="gramStart"/>
-      <w:r>
-        <w:rPr>
-          <w:color w:val="000000"/>
-        </w:rPr>
-        <w:t>programs</w:t>
-      </w:r>
-      <w:proofErr w:type="gramEnd"/>
+        <w:t>Install and update anti-virus, -spyware, and other –malware programs</w:t>
+      </w:r>
     </w:p>
     <w:p>
       <w:pPr>
@@ -4573,16 +4347,8 @@
         <w:rPr>
           <w:color w:val="000000"/>
         </w:rPr>
-        <w:t xml:space="preserve">Maintain and monitor </w:t>
-      </w:r>
-      <w:proofErr w:type="gramStart"/>
-      <w:r>
-        <w:rPr>
-          <w:color w:val="000000"/>
-        </w:rPr>
-        <w:t>logs</w:t>
-      </w:r>
-      <w:proofErr w:type="gramEnd"/>
+        <w:t>Maintain and monitor logs</w:t>
+      </w:r>
     </w:p>
     <w:p>
       <w:pPr>
@@ -4622,16 +4388,8 @@
         <w:rPr>
           <w:color w:val="000000"/>
         </w:rPr>
-        <w:t xml:space="preserve">Develop a plan for disasters and information security </w:t>
-      </w:r>
-      <w:proofErr w:type="gramStart"/>
-      <w:r>
-        <w:rPr>
-          <w:color w:val="000000"/>
-        </w:rPr>
-        <w:t>incidents</w:t>
-      </w:r>
-      <w:proofErr w:type="gramEnd"/>
+        <w:t>Develop a plan for disasters and information security incidents</w:t>
+      </w:r>
     </w:p>
     <w:p>
       <w:pPr>
@@ -4671,16 +4429,8 @@
         <w:rPr>
           <w:color w:val="000000"/>
         </w:rPr>
-        <w:t>Make full backups of important business data/</w:t>
-      </w:r>
-      <w:proofErr w:type="gramStart"/>
-      <w:r>
-        <w:rPr>
-          <w:color w:val="000000"/>
-        </w:rPr>
-        <w:t>information</w:t>
-      </w:r>
-      <w:proofErr w:type="gramEnd"/>
+        <w:t>Make full backups of important business data/information</w:t>
+      </w:r>
     </w:p>
     <w:p>
       <w:pPr>
@@ -4705,16 +4455,8 @@
         <w:rPr>
           <w:color w:val="000000"/>
         </w:rPr>
-        <w:t>Make incremental backups of important business data/</w:t>
-      </w:r>
-      <w:proofErr w:type="gramStart"/>
-      <w:r>
-        <w:rPr>
-          <w:color w:val="000000"/>
-        </w:rPr>
-        <w:t>information</w:t>
-      </w:r>
-      <w:proofErr w:type="gramEnd"/>
+        <w:t>Make incremental backups of important business data/information</w:t>
+      </w:r>
     </w:p>
     <w:p>
       <w:pPr>
@@ -4739,16 +4481,8 @@
         <w:rPr>
           <w:color w:val="000000"/>
         </w:rPr>
-        <w:t xml:space="preserve">Consider cyber </w:t>
-      </w:r>
-      <w:proofErr w:type="gramStart"/>
-      <w:r>
-        <w:rPr>
-          <w:color w:val="000000"/>
-        </w:rPr>
-        <w:t>insurance</w:t>
-      </w:r>
-      <w:proofErr w:type="gramEnd"/>
+        <w:t>Consider cyber insurance</w:t>
+      </w:r>
     </w:p>
     <w:p>
       <w:pPr>
@@ -4837,11 +4571,20 @@
       <w:bookmarkStart w:id="21" w:name="_Toc145938228"/>
       <w:r>
         <w:lastRenderedPageBreak/>
-        <w:t>APPENDIX:  REBATES</w:t>
+        <w:t>A</w:t>
+      </w:r>
+      <w:r>
+        <w:t>ppendix</w:t>
+      </w:r>
+      <w:r>
+        <w:t>: R</w:t>
       </w:r>
       <w:bookmarkEnd w:id="19"/>
       <w:bookmarkEnd w:id="20"/>
       <w:bookmarkEnd w:id="21"/>
+      <w:r>
+        <w:t>ebates</w:t>
+      </w:r>
     </w:p>
     <w:p>
       <w:pPr>
@@ -5077,13 +4820,8 @@
         <w:spacing w:line="360" w:lineRule="auto"/>
         <w:jc w:val="both"/>
       </w:pPr>
-      <w:proofErr w:type="gramStart"/>
-      <w:r>
-        <w:t>are considered to be</w:t>
-      </w:r>
-      <w:proofErr w:type="gramEnd"/>
-      <w:r>
-        <w:t xml:space="preserve"> eligible for rebates. There are several categories of rebates relating to lighting, HVAC, and electric motors (these can also be considered “custom projects”). Each utility has its own rate regarding rebates. These rates are billed on the amount of annual energy savings shown below:</w:t>
+      <w:r>
+        <w:t>are considered to be eligible for rebates. There are several categories of rebates relating to lighting, HVAC, and electric motors (these can also be considered “custom projects”). Each utility has its own rate regarding rebates. These rates are billed on the amount of annual energy savings shown below:</w:t>
       </w:r>
     </w:p>
     <w:tbl>
@@ -5438,19 +5176,11 @@
           <w:docGrid w:linePitch="360"/>
         </w:sectPr>
       </w:pPr>
-      <w:proofErr w:type="gramStart"/>
-      <w:r>
-        <w:rPr>
-          <w:color w:val="000000"/>
-        </w:rPr>
-        <w:t>For the purpose of</w:t>
-      </w:r>
-      <w:proofErr w:type="gramEnd"/>
-      <w:r>
-        <w:rPr>
-          <w:color w:val="000000"/>
-        </w:rPr>
-        <w:t xml:space="preserve"> the calculations, a conservative value of the rebates will be considered as: $</w:t>
+      <w:r>
+        <w:rPr>
+          <w:color w:val="000000"/>
+        </w:rPr>
+        <w:t>For the purpose of the calculations, a conservative value of the rebates will be considered as: $</w:t>
       </w:r>
       <w:r>
         <w:rPr>

</xml_diff>